<commit_message>
q2 of HW3 started
</commit_message>
<xml_diff>
--- a/HW CS 4820/HW3/q2_HW3.docx
+++ b/HW CS 4820/HW3/q2_HW3.docx
@@ -3,8 +3,563 @@
 <w:document xmlns:wpc="http://schemas.microsoft.com/office/word/2010/wordprocessingCanvas" xmlns:cx="http://schemas.microsoft.com/office/drawing/2014/chartex" xmlns:cx1="http://schemas.microsoft.com/office/drawing/2015/9/8/chartex" xmlns:cx2="http://schemas.microsoft.com/office/drawing/2015/10/21/chartex" xmlns:cx3="http://schemas.microsoft.com/office/drawing/2016/5/9/chartex" xmlns:cx4="http://schemas.microsoft.com/office/drawing/2016/5/10/chartex" xmlns:cx5="http://schemas.microsoft.com/office/drawing/2016/5/11/chartex" xmlns:cx6="http://schemas.microsoft.com/office/drawing/2016/5/12/chartex" xmlns:cx7="http://schemas.microsoft.com/office/drawing/2016/5/13/chartex" xmlns:cx8="http://schemas.microsoft.com/office/drawing/2016/5/14/chartex" xmlns:mc="http://schemas.openxmlformats.org/markup-compatibility/2006" xmlns:aink="http://schemas.microsoft.com/office/drawing/2016/ink" xmlns:am3d="http://schemas.microsoft.com/office/drawing/2017/model3d" xmlns:o="urn:schemas-microsoft-com:office:office" xmlns:r="http://schemas.openxmlformats.org/officeDocument/2006/relationships" xmlns:m="http://schemas.openxmlformats.org/officeDocument/2006/math" xmlns:v="urn:schemas-microsoft-com:vml" xmlns:wp14="http://schemas.microsoft.com/office/word/2010/wordprocessingDrawing" xmlns:wp="http://schemas.openxmlformats.org/drawingml/2006/wordprocessingDrawing" xmlns:w10="urn:schemas-microsoft-com:office:word" xmlns:w="http://schemas.openxmlformats.org/wordprocessingml/2006/main" xmlns:w14="http://schemas.microsoft.com/office/word/2010/wordml" xmlns:w15="http://schemas.microsoft.com/office/word/2012/wordml" xmlns:w16cid="http://schemas.microsoft.com/office/word/2016/wordml/cid" xmlns:w16se="http://schemas.microsoft.com/office/word/2015/wordml/symex" xmlns:wpg="http://schemas.microsoft.com/office/word/2010/wordprocessingGroup" xmlns:wpi="http://schemas.microsoft.com/office/word/2010/wordprocessingInk" xmlns:wne="http://schemas.microsoft.com/office/word/2006/wordml" xmlns:wps="http://schemas.microsoft.com/office/word/2010/wordprocessingShape" mc:Ignorable="w14 w15 w16se w16cid wp14">
   <w:body>
     <w:p>
-      <w:r>
-        <w:t>File created</w:t>
+      <w:pPr>
+        <w:pStyle w:val="Heading1"/>
+      </w:pPr>
+      <w:r>
+        <w:t>The Algorithm</w:t>
+      </w:r>
+    </w:p>
+    <w:p/>
+    <w:p>
+      <w:pPr>
+        <w:ind w:firstLine="360"/>
+      </w:pPr>
+      <w:r>
+        <w:t xml:space="preserve">For our dynamic programming algorithm to solve this problem, we will need </w:t>
+      </w:r>
+      <w:r>
+        <w:t>two</w:t>
+      </w:r>
+      <w:r>
+        <w:t xml:space="preserve"> </w:t>
+      </w:r>
+      <w:r>
+        <w:t>m</w:t>
+      </w:r>
+      <w:r>
+        <w:t>×</w:t>
+      </w:r>
+      <w:r>
+        <w:t xml:space="preserve">m </w:t>
+      </w:r>
+      <w:r>
+        <w:t>2-dimensional array</w:t>
+      </w:r>
+      <w:r>
+        <w:t>s</w:t>
+      </w:r>
+      <w:r>
+        <w:t>, of which we will only use one half</w:t>
+      </w:r>
+      <w:r>
+        <w:t>.</w:t>
+      </w:r>
+    </w:p>
+    <w:p/>
+    <w:tbl>
+      <w:tblPr>
+        <w:tblStyle w:val="TableGrid"/>
+        <w:tblW w:w="0" w:type="auto"/>
+        <w:jc w:val="center"/>
+        <w:tblLook w:val="04A0" w:firstRow="1" w:lastRow="0" w:firstColumn="1" w:lastColumn="0" w:noHBand="0" w:noVBand="1"/>
+      </w:tblPr>
+      <w:tblGrid>
+        <w:gridCol w:w="453"/>
+        <w:gridCol w:w="453"/>
+        <w:gridCol w:w="453"/>
+        <w:gridCol w:w="453"/>
+        <w:gridCol w:w="453"/>
+      </w:tblGrid>
+      <w:tr>
+        <w:trPr>
+          <w:trHeight w:val="413"/>
+          <w:jc w:val="center"/>
+        </w:trPr>
+        <w:tc>
+          <w:tcPr>
+            <w:tcW w:w="453" w:type="dxa"/>
+          </w:tcPr>
+          <w:p>
+            <w:pPr>
+              <w:jc w:val="center"/>
+            </w:pPr>
+          </w:p>
+        </w:tc>
+        <w:tc>
+          <w:tcPr>
+            <w:tcW w:w="453" w:type="dxa"/>
+          </w:tcPr>
+          <w:p/>
+        </w:tc>
+        <w:tc>
+          <w:tcPr>
+            <w:tcW w:w="453" w:type="dxa"/>
+          </w:tcPr>
+          <w:p/>
+        </w:tc>
+        <w:tc>
+          <w:tcPr>
+            <w:tcW w:w="453" w:type="dxa"/>
+          </w:tcPr>
+          <w:p/>
+        </w:tc>
+        <w:tc>
+          <w:tcPr>
+            <w:tcW w:w="453" w:type="dxa"/>
+          </w:tcPr>
+          <w:p/>
+        </w:tc>
+      </w:tr>
+      <w:tr>
+        <w:trPr>
+          <w:trHeight w:val="413"/>
+          <w:jc w:val="center"/>
+        </w:trPr>
+        <w:tc>
+          <w:tcPr>
+            <w:tcW w:w="453" w:type="dxa"/>
+            <w:shd w:val="clear" w:color="auto" w:fill="000000" w:themeFill="text1"/>
+          </w:tcPr>
+          <w:p/>
+        </w:tc>
+        <w:tc>
+          <w:tcPr>
+            <w:tcW w:w="453" w:type="dxa"/>
+          </w:tcPr>
+          <w:p/>
+        </w:tc>
+        <w:tc>
+          <w:tcPr>
+            <w:tcW w:w="453" w:type="dxa"/>
+          </w:tcPr>
+          <w:p/>
+        </w:tc>
+        <w:tc>
+          <w:tcPr>
+            <w:tcW w:w="453" w:type="dxa"/>
+          </w:tcPr>
+          <w:p/>
+        </w:tc>
+        <w:tc>
+          <w:tcPr>
+            <w:tcW w:w="453" w:type="dxa"/>
+          </w:tcPr>
+          <w:p/>
+        </w:tc>
+      </w:tr>
+      <w:tr>
+        <w:trPr>
+          <w:trHeight w:val="413"/>
+          <w:jc w:val="center"/>
+        </w:trPr>
+        <w:tc>
+          <w:tcPr>
+            <w:tcW w:w="453" w:type="dxa"/>
+            <w:shd w:val="clear" w:color="auto" w:fill="000000" w:themeFill="text1"/>
+          </w:tcPr>
+          <w:p/>
+        </w:tc>
+        <w:tc>
+          <w:tcPr>
+            <w:tcW w:w="453" w:type="dxa"/>
+            <w:shd w:val="clear" w:color="auto" w:fill="000000" w:themeFill="text1"/>
+          </w:tcPr>
+          <w:p/>
+        </w:tc>
+        <w:tc>
+          <w:tcPr>
+            <w:tcW w:w="453" w:type="dxa"/>
+          </w:tcPr>
+          <w:p/>
+        </w:tc>
+        <w:tc>
+          <w:tcPr>
+            <w:tcW w:w="453" w:type="dxa"/>
+          </w:tcPr>
+          <w:p/>
+        </w:tc>
+        <w:tc>
+          <w:tcPr>
+            <w:tcW w:w="453" w:type="dxa"/>
+          </w:tcPr>
+          <w:p/>
+        </w:tc>
+      </w:tr>
+      <w:tr>
+        <w:trPr>
+          <w:trHeight w:val="401"/>
+          <w:jc w:val="center"/>
+        </w:trPr>
+        <w:tc>
+          <w:tcPr>
+            <w:tcW w:w="453" w:type="dxa"/>
+            <w:shd w:val="clear" w:color="auto" w:fill="000000" w:themeFill="text1"/>
+          </w:tcPr>
+          <w:p/>
+        </w:tc>
+        <w:tc>
+          <w:tcPr>
+            <w:tcW w:w="453" w:type="dxa"/>
+            <w:shd w:val="clear" w:color="auto" w:fill="000000" w:themeFill="text1"/>
+          </w:tcPr>
+          <w:p/>
+        </w:tc>
+        <w:tc>
+          <w:tcPr>
+            <w:tcW w:w="453" w:type="dxa"/>
+            <w:shd w:val="clear" w:color="auto" w:fill="000000" w:themeFill="text1"/>
+          </w:tcPr>
+          <w:p/>
+        </w:tc>
+        <w:tc>
+          <w:tcPr>
+            <w:tcW w:w="453" w:type="dxa"/>
+          </w:tcPr>
+          <w:p/>
+        </w:tc>
+        <w:tc>
+          <w:tcPr>
+            <w:tcW w:w="453" w:type="dxa"/>
+          </w:tcPr>
+          <w:p/>
+        </w:tc>
+      </w:tr>
+      <w:tr>
+        <w:trPr>
+          <w:trHeight w:val="413"/>
+          <w:jc w:val="center"/>
+        </w:trPr>
+        <w:tc>
+          <w:tcPr>
+            <w:tcW w:w="453" w:type="dxa"/>
+            <w:shd w:val="clear" w:color="auto" w:fill="000000" w:themeFill="text1"/>
+          </w:tcPr>
+          <w:p/>
+        </w:tc>
+        <w:tc>
+          <w:tcPr>
+            <w:tcW w:w="453" w:type="dxa"/>
+            <w:shd w:val="clear" w:color="auto" w:fill="000000" w:themeFill="text1"/>
+          </w:tcPr>
+          <w:p/>
+        </w:tc>
+        <w:tc>
+          <w:tcPr>
+            <w:tcW w:w="453" w:type="dxa"/>
+            <w:shd w:val="clear" w:color="auto" w:fill="000000" w:themeFill="text1"/>
+          </w:tcPr>
+          <w:p/>
+        </w:tc>
+        <w:tc>
+          <w:tcPr>
+            <w:tcW w:w="453" w:type="dxa"/>
+            <w:shd w:val="clear" w:color="auto" w:fill="000000" w:themeFill="text1"/>
+          </w:tcPr>
+          <w:p/>
+        </w:tc>
+        <w:tc>
+          <w:tcPr>
+            <w:tcW w:w="453" w:type="dxa"/>
+          </w:tcPr>
+          <w:p/>
+        </w:tc>
+      </w:tr>
+    </w:tbl>
+    <w:p/>
+    <w:p>
+      <w:r>
+        <w:t>One of them is called M, which stores the minimum runtimes; the other is called S, which stores the multiplication orders.</w:t>
+      </w:r>
+    </w:p>
+    <w:p>
+      <w:pPr>
+        <w:ind w:firstLine="360"/>
+      </w:pPr>
+      <w:r>
+        <w:t xml:space="preserve">Each matrix sequence multiplication </w:t>
+      </w:r>
+      <w:r>
+        <w:t xml:space="preserve">can be broken down into a multiplication of two sequences. For example, </w:t>
+      </w:r>
+    </w:p>
+    <w:p>
+      <w:pPr>
+        <w:jc w:val="center"/>
+      </w:pPr>
+      <w:r>
+        <w:t>A</w:t>
+      </w:r>
+      <w:r>
+        <w:rPr>
+          <w:vertAlign w:val="subscript"/>
+        </w:rPr>
+        <w:t>1</w:t>
+      </w:r>
+      <w:r>
+        <w:t xml:space="preserve"> ((A</w:t>
+      </w:r>
+      <w:r>
+        <w:rPr>
+          <w:vertAlign w:val="subscript"/>
+        </w:rPr>
+        <w:t>2</w:t>
+      </w:r>
+      <w:r>
+        <w:t xml:space="preserve"> A</w:t>
+      </w:r>
+      <w:r>
+        <w:rPr>
+          <w:vertAlign w:val="subscript"/>
+        </w:rPr>
+        <w:t>3</w:t>
+      </w:r>
+      <w:r>
+        <w:t>) A</w:t>
+      </w:r>
+      <w:r>
+        <w:rPr>
+          <w:vertAlign w:val="subscript"/>
+        </w:rPr>
+        <w:t>4</w:t>
+      </w:r>
+      <w:r>
+        <w:t>)</w:t>
+      </w:r>
+    </w:p>
+    <w:p>
+      <w:r>
+        <w:t>c</w:t>
+      </w:r>
+      <w:r>
+        <w:t>an be broken down into the multiplication of the length one sequence A</w:t>
+      </w:r>
+      <w:r>
+        <w:rPr>
+          <w:vertAlign w:val="subscript"/>
+        </w:rPr>
+        <w:t>1</w:t>
+      </w:r>
+      <w:r>
+        <w:t xml:space="preserve"> and </w:t>
+      </w:r>
+      <w:r>
+        <w:t xml:space="preserve">the </w:t>
+      </w:r>
+      <w:r>
+        <w:t xml:space="preserve">length 3 sequence </w:t>
+      </w:r>
+      <w:r>
+        <w:t>((A</w:t>
+      </w:r>
+      <w:r>
+        <w:rPr>
+          <w:vertAlign w:val="subscript"/>
+        </w:rPr>
+        <w:t>2</w:t>
+      </w:r>
+      <w:r>
+        <w:t xml:space="preserve"> A</w:t>
+      </w:r>
+      <w:r>
+        <w:rPr>
+          <w:vertAlign w:val="subscript"/>
+        </w:rPr>
+        <w:t>3</w:t>
+      </w:r>
+      <w:r>
+        <w:t>) A</w:t>
+      </w:r>
+      <w:r>
+        <w:rPr>
+          <w:vertAlign w:val="subscript"/>
+        </w:rPr>
+        <w:t>4</w:t>
+      </w:r>
+      <w:r>
+        <w:t>)</w:t>
+      </w:r>
+      <w:r>
+        <w:t xml:space="preserve">. </w:t>
+      </w:r>
+      <w:r>
+        <w:t>((A</w:t>
+      </w:r>
+      <w:r>
+        <w:rPr>
+          <w:vertAlign w:val="subscript"/>
+        </w:rPr>
+        <w:t>2</w:t>
+      </w:r>
+      <w:r>
+        <w:t xml:space="preserve"> A</w:t>
+      </w:r>
+      <w:r>
+        <w:rPr>
+          <w:vertAlign w:val="subscript"/>
+        </w:rPr>
+        <w:t>3</w:t>
+      </w:r>
+      <w:r>
+        <w:t>) A</w:t>
+      </w:r>
+      <w:r>
+        <w:rPr>
+          <w:vertAlign w:val="subscript"/>
+        </w:rPr>
+        <w:t>4</w:t>
+      </w:r>
+      <w:r>
+        <w:t>)</w:t>
+      </w:r>
+      <w:r>
+        <w:t xml:space="preserve"> can in turn be turned into the multiplication of </w:t>
+      </w:r>
+      <w:r>
+        <w:t>(A</w:t>
+      </w:r>
+      <w:r>
+        <w:rPr>
+          <w:vertAlign w:val="subscript"/>
+        </w:rPr>
+        <w:t>2</w:t>
+      </w:r>
+      <w:r>
+        <w:t xml:space="preserve"> A</w:t>
+      </w:r>
+      <w:r>
+        <w:rPr>
+          <w:vertAlign w:val="subscript"/>
+        </w:rPr>
+        <w:t>3</w:t>
+      </w:r>
+      <w:r>
+        <w:t>)</w:t>
+      </w:r>
+      <w:r>
+        <w:t xml:space="preserve"> and A</w:t>
+      </w:r>
+      <w:r>
+        <w:rPr>
+          <w:vertAlign w:val="subscript"/>
+        </w:rPr>
+        <w:t>4</w:t>
+      </w:r>
+      <w:r>
+        <w:t>.</w:t>
+      </w:r>
+      <w:r>
+        <w:t xml:space="preserve"> </w:t>
+      </w:r>
+      <w:r>
+        <w:t>(A</w:t>
+      </w:r>
+      <w:r>
+        <w:rPr>
+          <w:vertAlign w:val="subscript"/>
+        </w:rPr>
+        <w:t>2</w:t>
+      </w:r>
+      <w:r>
+        <w:t xml:space="preserve"> A</w:t>
+      </w:r>
+      <w:r>
+        <w:rPr>
+          <w:vertAlign w:val="subscript"/>
+        </w:rPr>
+        <w:t>3</w:t>
+      </w:r>
+      <w:r>
+        <w:t>)</w:t>
+      </w:r>
+      <w:r>
+        <w:t xml:space="preserve"> at last will be the multiplication of two length one sequences A</w:t>
+      </w:r>
+      <w:r>
+        <w:rPr>
+          <w:vertAlign w:val="subscript"/>
+        </w:rPr>
+        <w:t>2</w:t>
+      </w:r>
+      <w:r>
+        <w:t xml:space="preserve"> and A</w:t>
+      </w:r>
+      <w:r>
+        <w:rPr>
+          <w:vertAlign w:val="subscript"/>
+        </w:rPr>
+        <w:t>3</w:t>
+      </w:r>
+      <w:r>
+        <w:t>.</w:t>
+      </w:r>
+    </w:p>
+    <w:p/>
+    <w:p>
+      <w:pPr>
+        <w:ind w:firstLine="360"/>
+      </w:pPr>
+      <w:r>
+        <w:t>We formulate our problem of multiplying a sequence of matrices</w:t>
+      </w:r>
+      <w:r>
+        <w:t xml:space="preserve"> </w:t>
+      </w:r>
+      <w:r>
+        <w:t xml:space="preserve">starting at matrix i and ending at matrix j </w:t>
+      </w:r>
+      <w:r>
+        <w:t xml:space="preserve">as </w:t>
+      </w:r>
+    </w:p>
+    <w:p/>
+    <w:p>
+      <w:pPr>
+        <w:jc w:val="center"/>
+      </w:pPr>
+      <w:r>
+        <w:t>Opt</w:t>
+      </w:r>
+      <w:r>
+        <w:t>(</w:t>
+      </w:r>
+      <w:r>
+        <w:t>i, j</w:t>
+      </w:r>
+      <w:r>
+        <w:t>)</w:t>
+      </w:r>
+    </w:p>
+    <w:p>
+      <w:pPr>
+        <w:jc w:val="center"/>
+      </w:pPr>
+    </w:p>
+    <w:p>
+      <w:r>
+        <w:t xml:space="preserve">. </w:t>
+      </w:r>
+      <w:r>
+        <w:t xml:space="preserve">Opt(3, 6) means the </w:t>
+      </w:r>
+      <w:r>
+        <w:t>optimal runtime and corresponding order</w:t>
+      </w:r>
+      <w:r>
+        <w:t xml:space="preserve"> of </w:t>
+      </w:r>
+      <w:r>
+        <w:t>multiplying the sequence from matrix 3 to matrix 6.</w:t>
+      </w:r>
+      <w:r>
+        <w:t xml:space="preserve"> We want Opt(1,m) for this problem.</w:t>
+      </w:r>
+    </w:p>
+    <w:p>
+      <w:pPr>
+        <w:ind w:firstLine="360"/>
+      </w:pPr>
+      <w:r>
+        <w:t>The rows of our two 2-dimensional arrays specify the starting matrix, the column specifies the ending matrix</w:t>
+      </w:r>
+      <w:r>
+        <w:t xml:space="preserve"> (e.g.</w:t>
+      </w:r>
+      <w:r>
+        <w:t xml:space="preserve"> M[3,6] means the least runtime possible for multiplying the sequence starting at matrix 3 and ending at matrix 6; S[3,6]</w:t>
+      </w:r>
+      <w:r>
+        <w:t xml:space="preserve"> means the corresponding optimal order of multiplication).</w:t>
       </w:r>
       <w:bookmarkStart w:id="0" w:name="_GoBack"/>
       <w:bookmarkEnd w:id="0"/>
@@ -413,6 +968,27 @@
     <w:name w:val="Normal"/>
     <w:qFormat/>
   </w:style>
+  <w:style w:type="paragraph" w:styleId="Heading1">
+    <w:name w:val="heading 1"/>
+    <w:basedOn w:val="Normal"/>
+    <w:next w:val="Normal"/>
+    <w:link w:val="Heading1Char"/>
+    <w:uiPriority w:val="9"/>
+    <w:qFormat/>
+    <w:rsid w:val="00C9485D"/>
+    <w:pPr>
+      <w:keepNext/>
+      <w:keepLines/>
+      <w:spacing w:before="240"/>
+      <w:outlineLvl w:val="0"/>
+    </w:pPr>
+    <w:rPr>
+      <w:rFonts w:asciiTheme="majorHAnsi" w:eastAsiaTheme="majorEastAsia" w:hAnsiTheme="majorHAnsi" w:cstheme="majorBidi"/>
+      <w:color w:val="2F5496" w:themeColor="accent1" w:themeShade="BF"/>
+      <w:sz w:val="32"/>
+      <w:szCs w:val="32"/>
+    </w:rPr>
+  </w:style>
   <w:style w:type="character" w:default="1" w:styleId="DefaultParagraphFont">
     <w:name w:val="Default Paragraph Font"/>
     <w:uiPriority w:val="1"/>
@@ -439,6 +1015,35 @@
     <w:uiPriority w:val="99"/>
     <w:semiHidden/>
     <w:unhideWhenUsed/>
+  </w:style>
+  <w:style w:type="character" w:customStyle="1" w:styleId="Heading1Char">
+    <w:name w:val="Heading 1 Char"/>
+    <w:basedOn w:val="DefaultParagraphFont"/>
+    <w:link w:val="Heading1"/>
+    <w:uiPriority w:val="9"/>
+    <w:rsid w:val="00C9485D"/>
+    <w:rPr>
+      <w:rFonts w:asciiTheme="majorHAnsi" w:eastAsiaTheme="majorEastAsia" w:hAnsiTheme="majorHAnsi" w:cstheme="majorBidi"/>
+      <w:color w:val="2F5496" w:themeColor="accent1" w:themeShade="BF"/>
+      <w:sz w:val="32"/>
+      <w:szCs w:val="32"/>
+    </w:rPr>
+  </w:style>
+  <w:style w:type="table" w:styleId="TableGrid">
+    <w:name w:val="Table Grid"/>
+    <w:basedOn w:val="TableNormal"/>
+    <w:uiPriority w:val="39"/>
+    <w:rsid w:val="00691506"/>
+    <w:tblPr>
+      <w:tblBorders>
+        <w:top w:val="single" w:sz="4" w:space="0" w:color="auto"/>
+        <w:left w:val="single" w:sz="4" w:space="0" w:color="auto"/>
+        <w:bottom w:val="single" w:sz="4" w:space="0" w:color="auto"/>
+        <w:right w:val="single" w:sz="4" w:space="0" w:color="auto"/>
+        <w:insideH w:val="single" w:sz="4" w:space="0" w:color="auto"/>
+        <w:insideV w:val="single" w:sz="4" w:space="0" w:color="auto"/>
+      </w:tblBorders>
+    </w:tblPr>
   </w:style>
 </w:styles>
 </file>

</xml_diff>

<commit_message>
more pseudocode typos fixed
</commit_message>
<xml_diff>
--- a/HW CS 4820/HW3/q2_HW3.docx
+++ b/HW CS 4820/HW3/q2_HW3.docx
@@ -508,14 +508,12 @@
       <w:pPr>
         <w:jc w:val="center"/>
       </w:pPr>
-      <w:proofErr w:type="gramStart"/>
       <w:r>
         <w:t>Opt</w:t>
       </w:r>
       <w:r>
         <w:t>(</w:t>
       </w:r>
-      <w:proofErr w:type="gramEnd"/>
       <w:r>
         <w:t>i, j</w:t>
       </w:r>
@@ -545,15 +543,7 @@
         <w:t>multiplying the sequence from matrix 3 to matrix 6.</w:t>
       </w:r>
       <w:r>
-        <w:t xml:space="preserve"> We want Opt(</w:t>
-      </w:r>
-      <w:proofErr w:type="gramStart"/>
-      <w:r>
-        <w:t>1,m</w:t>
-      </w:r>
-      <w:proofErr w:type="gramEnd"/>
-      <w:r>
-        <w:t>) for this problem.</w:t>
+        <w:t xml:space="preserve"> We want Opt(1,m) for this problem.</w:t>
       </w:r>
     </w:p>
     <w:p/>
@@ -568,25 +558,17 @@
         <w:t xml:space="preserve"> (e.g.</w:t>
       </w:r>
       <w:r>
+        <w:t xml:space="preserve"> M[3,6] </w:t>
+      </w:r>
+      <w:r>
+        <w:t xml:space="preserve">is </w:t>
+      </w:r>
+      <w:r>
+        <w:t>the least runtime possible for multiplying the sequence starting at matrix 3 and ending at matrix 6; S[3,6]</w:t>
+      </w:r>
+      <w:r>
         <w:t xml:space="preserve"> </w:t>
       </w:r>
-      <w:proofErr w:type="gramStart"/>
-      <w:r>
-        <w:t>M[</w:t>
-      </w:r>
-      <w:proofErr w:type="gramEnd"/>
-      <w:r>
-        <w:t xml:space="preserve">3,6] </w:t>
-      </w:r>
-      <w:r>
-        <w:t xml:space="preserve">is </w:t>
-      </w:r>
-      <w:r>
-        <w:t>the least runtime possible for multiplying the sequence starting at matrix 3 and ending at matrix 6; S[3,6]</w:t>
-      </w:r>
-      <w:r>
-        <w:t xml:space="preserve"> </w:t>
-      </w:r>
       <w:r>
         <w:t>is</w:t>
       </w:r>
@@ -594,15 +576,7 @@
         <w:t xml:space="preserve"> the corresponding optimal order of multiplication).</w:t>
       </w:r>
       <w:r>
-        <w:t xml:space="preserve"> We want M[</w:t>
-      </w:r>
-      <w:proofErr w:type="gramStart"/>
-      <w:r>
-        <w:t>1,m</w:t>
-      </w:r>
-      <w:proofErr w:type="gramEnd"/>
-      <w:r>
-        <w:t>] and S[1,m] for this problem.</w:t>
+        <w:t xml:space="preserve"> We want M[1,m] and S[1,m] for this problem.</w:t>
       </w:r>
     </w:p>
     <w:p>
@@ -645,10 +619,10 @@
           <w:noProof/>
         </w:rPr>
         <w:drawing>
-          <wp:inline distT="0" distB="0" distL="0" distR="0" wp14:anchorId="6A5D9CA5" wp14:editId="5215B901">
-            <wp:extent cx="5747874" cy="4679315"/>
-            <wp:effectExtent l="0" t="0" r="5715" b="0"/>
-            <wp:docPr id="1" name="Picture 1"/>
+          <wp:inline distT="0" distB="0" distL="0" distR="0" wp14:anchorId="5C5EBCE6" wp14:editId="4174A7F9">
+            <wp:extent cx="5943600" cy="4712970"/>
+            <wp:effectExtent l="0" t="0" r="0" b="0"/>
+            <wp:docPr id="24" name="Picture 24"/>
             <wp:cNvGraphicFramePr>
               <a:graphicFrameLocks xmlns:a="http://schemas.openxmlformats.org/drawingml/2006/main" noChangeAspect="1"/>
             </wp:cNvGraphicFramePr>
@@ -656,7 +630,7 @@
               <a:graphicData uri="http://schemas.openxmlformats.org/drawingml/2006/picture">
                 <pic:pic xmlns:pic="http://schemas.openxmlformats.org/drawingml/2006/picture">
                   <pic:nvPicPr>
-                    <pic:cNvPr id="1" name="Screen Shot 2019-09-23 at 8.14.47 PM.png"/>
+                    <pic:cNvPr id="24" name="Screen Shot 2019-09-23 at 9.30.15 PM.png"/>
                     <pic:cNvPicPr/>
                   </pic:nvPicPr>
                   <pic:blipFill>
@@ -674,7 +648,7 @@
                   <pic:spPr>
                     <a:xfrm>
                       <a:off x="0" y="0"/>
-                      <a:ext cx="5747874" cy="4679315"/>
+                      <a:ext cx="5943600" cy="4712970"/>
                     </a:xfrm>
                     <a:prstGeom prst="rect">
                       <a:avLst/>
@@ -770,8 +744,6 @@
         </w:rPr>
         <w:t>1</w:t>
       </w:r>
-      <w:bookmarkStart w:id="0" w:name="_GoBack"/>
-      <w:bookmarkEnd w:id="0"/>
     </w:p>
     <w:p>
       <w:pPr>
@@ -1134,11 +1106,9 @@
       <w:r>
         <w:t xml:space="preserve"> </w:t>
       </w:r>
-      <w:proofErr w:type="gramStart"/>
       <w:r>
         <w:t>Opt(</w:t>
       </w:r>
-      <w:proofErr w:type="gramEnd"/>
       <w:r>
         <w:t xml:space="preserve">a single matrix </w:t>
       </w:r>
@@ -1223,7 +1193,16 @@
             <w:rPr>
               <w:rFonts w:ascii="Cambria Math" w:hAnsi="Cambria Math"/>
             </w:rPr>
-            <m:t>Opt</m:t>
+            <m:t>Op</m:t>
+          </m:r>
+          <m:r>
+            <m:rPr>
+              <m:sty m:val="p"/>
+            </m:rPr>
+            <w:rPr>
+              <w:rFonts w:ascii="Cambria Math" w:hAnsi="Cambria Math"/>
+            </w:rPr>
+            <m:t>t</m:t>
           </m:r>
           <m:d>
             <m:dPr>
@@ -1972,12 +1951,721 @@
     <w:p/>
     <w:p>
       <w:r>
+        <w:lastRenderedPageBreak/>
         <w:t xml:space="preserve">And </w:t>
       </w:r>
-    </w:p>
-    <w:p>
-      <w:r>
-        <w:lastRenderedPageBreak/>
+      <w:r>
+        <w:t xml:space="preserve">the order of multiplications is the combined orders of the two sequences. </w:t>
+      </w:r>
+      <w:r>
+        <w:t xml:space="preserve">We could store the index of the matrix that breaks up each sequence </w:t>
+      </w:r>
+      <w:r>
+        <w:t xml:space="preserve">for each subproblem. So </w:t>
+      </w:r>
+    </w:p>
+    <w:p/>
+    <w:p>
+      <w:pPr>
+        <w:jc w:val="center"/>
+      </w:pPr>
+      <w:r>
+        <w:t>A</w:t>
+      </w:r>
+      <w:r>
+        <w:rPr>
+          <w:vertAlign w:val="subscript"/>
+        </w:rPr>
+        <w:t>1</w:t>
+      </w:r>
+      <w:r>
+        <w:t xml:space="preserve"> (A</w:t>
+      </w:r>
+      <w:r>
+        <w:rPr>
+          <w:vertAlign w:val="subscript"/>
+        </w:rPr>
+        <w:t>2</w:t>
+      </w:r>
+      <w:r>
+        <w:t xml:space="preserve"> A</w:t>
+      </w:r>
+      <w:r>
+        <w:rPr>
+          <w:vertAlign w:val="subscript"/>
+        </w:rPr>
+        <w:t>3</w:t>
+      </w:r>
+      <w:r>
+        <w:t>)</w:t>
+      </w:r>
+    </w:p>
+    <w:p>
+      <w:r>
+        <w:t>Would have the break order as</w:t>
+      </w:r>
+    </w:p>
+    <w:p/>
+    <w:p>
+      <w:pPr>
+        <w:jc w:val="center"/>
+      </w:pPr>
+      <w:r>
+        <w:t>[</w:t>
+      </w:r>
+      <w:r>
+        <w:t>1</w:t>
+      </w:r>
+      <w:r>
+        <w:t>,</w:t>
+      </w:r>
+      <w:r>
+        <w:t>2</w:t>
+      </w:r>
+      <w:r>
+        <w:t>]</w:t>
+      </w:r>
+    </w:p>
+    <w:p>
+      <w:r>
+        <w:t xml:space="preserve">Because you break </w:t>
+      </w:r>
+      <w:r>
+        <w:t xml:space="preserve">after </w:t>
+      </w:r>
+      <w:r>
+        <w:t>A</w:t>
+      </w:r>
+      <w:r>
+        <w:rPr>
+          <w:vertAlign w:val="subscript"/>
+        </w:rPr>
+        <w:t>1</w:t>
+      </w:r>
+      <w:r>
+        <w:t xml:space="preserve"> </w:t>
+      </w:r>
+      <w:r>
+        <w:t>at first, making the two sequences A</w:t>
+      </w:r>
+      <w:r>
+        <w:rPr>
+          <w:vertAlign w:val="subscript"/>
+        </w:rPr>
+        <w:t>1</w:t>
+      </w:r>
+      <w:r>
+        <w:t xml:space="preserve"> and (A</w:t>
+      </w:r>
+      <w:r>
+        <w:rPr>
+          <w:vertAlign w:val="subscript"/>
+        </w:rPr>
+        <w:t>2</w:t>
+      </w:r>
+      <w:r>
+        <w:t xml:space="preserve"> A</w:t>
+      </w:r>
+      <w:r>
+        <w:rPr>
+          <w:vertAlign w:val="subscript"/>
+        </w:rPr>
+        <w:t>3</w:t>
+      </w:r>
+      <w:r>
+        <w:t>).</w:t>
+      </w:r>
+      <w:r>
+        <w:t xml:space="preserve"> Then you break after </w:t>
+      </w:r>
+      <w:r>
+        <w:t>A</w:t>
+      </w:r>
+      <w:r>
+        <w:rPr>
+          <w:vertAlign w:val="subscript"/>
+        </w:rPr>
+        <w:t>2</w:t>
+      </w:r>
+      <w:r>
+        <w:t>, making the right sequence ((A</w:t>
+      </w:r>
+      <w:r>
+        <w:rPr>
+          <w:vertAlign w:val="subscript"/>
+        </w:rPr>
+        <w:t>1</w:t>
+      </w:r>
+      <w:r>
+        <w:t>) (A</w:t>
+      </w:r>
+      <w:r>
+        <w:rPr>
+          <w:vertAlign w:val="subscript"/>
+        </w:rPr>
+        <w:t>2</w:t>
+      </w:r>
+      <w:r>
+        <w:t>))</w:t>
+      </w:r>
+      <w:r>
+        <w:t>.</w:t>
+      </w:r>
+    </w:p>
+    <w:p/>
+    <w:p>
+      <w:r>
+        <w:t>This is formulated as</w:t>
+      </w:r>
+    </w:p>
+    <w:p/>
+    <w:p>
+      <w:pPr>
+        <w:jc w:val="center"/>
+        <w:rPr>
+          <w:rFonts w:eastAsiaTheme="minorEastAsia"/>
+        </w:rPr>
+      </w:pPr>
+    </w:p>
+    <w:p>
+      <m:oMathPara>
+        <m:oMath>
+          <m:r>
+            <m:rPr>
+              <m:sty m:val="p"/>
+            </m:rPr>
+            <w:rPr>
+              <w:rFonts w:ascii="Cambria Math" w:hAnsi="Cambria Math"/>
+            </w:rPr>
+            <m:t>Op</m:t>
+          </m:r>
+          <m:r>
+            <m:rPr>
+              <m:sty m:val="p"/>
+            </m:rPr>
+            <w:rPr>
+              <w:rFonts w:ascii="Cambria Math" w:hAnsi="Cambria Math"/>
+            </w:rPr>
+            <m:t>t-Order</m:t>
+          </m:r>
+          <m:d>
+            <m:dPr>
+              <m:ctrlPr>
+                <w:rPr>
+                  <w:rFonts w:ascii="Cambria Math" w:hAnsi="Cambria Math"/>
+                </w:rPr>
+              </m:ctrlPr>
+            </m:dPr>
+            <m:e>
+              <m:sSub>
+                <m:sSubPr>
+                  <m:ctrlPr>
+                    <w:rPr>
+                      <w:rFonts w:ascii="Cambria Math" w:hAnsi="Cambria Math"/>
+                      <w:vertAlign w:val="subscript"/>
+                    </w:rPr>
+                  </m:ctrlPr>
+                </m:sSubPr>
+                <m:e>
+                  <m:r>
+                    <m:rPr>
+                      <m:sty m:val="p"/>
+                    </m:rPr>
+                    <w:rPr>
+                      <w:rFonts w:ascii="Cambria Math" w:hAnsi="Cambria Math"/>
+                    </w:rPr>
+                    <m:t>matrix</m:t>
+                  </m:r>
+                  <m:ctrlPr>
+                    <w:rPr>
+                      <w:rFonts w:ascii="Cambria Math" w:hAnsi="Cambria Math"/>
+                    </w:rPr>
+                  </m:ctrlPr>
+                </m:e>
+                <m:sub>
+                  <m:r>
+                    <m:rPr>
+                      <m:sty m:val="p"/>
+                    </m:rPr>
+                    <w:rPr>
+                      <w:rFonts w:ascii="Cambria Math" w:hAnsi="Cambria Math"/>
+                      <w:vertAlign w:val="subscript"/>
+                    </w:rPr>
+                    <m:t>start</m:t>
+                  </m:r>
+                </m:sub>
+              </m:sSub>
+              <m:r>
+                <m:rPr>
+                  <m:sty m:val="p"/>
+                </m:rPr>
+                <w:rPr>
+                  <w:rFonts w:ascii="Cambria Math" w:hAnsi="Cambria Math"/>
+                </w:rPr>
+                <m:t xml:space="preserve">, </m:t>
+              </m:r>
+              <m:sSub>
+                <m:sSubPr>
+                  <m:ctrlPr>
+                    <w:rPr>
+                      <w:rFonts w:ascii="Cambria Math" w:hAnsi="Cambria Math"/>
+                      <w:vertAlign w:val="subscript"/>
+                    </w:rPr>
+                  </m:ctrlPr>
+                </m:sSubPr>
+                <m:e>
+                  <m:r>
+                    <m:rPr>
+                      <m:sty m:val="p"/>
+                    </m:rPr>
+                    <w:rPr>
+                      <w:rFonts w:ascii="Cambria Math" w:hAnsi="Cambria Math"/>
+                    </w:rPr>
+                    <m:t>matrix</m:t>
+                  </m:r>
+                  <m:ctrlPr>
+                    <w:rPr>
+                      <w:rFonts w:ascii="Cambria Math" w:hAnsi="Cambria Math"/>
+                    </w:rPr>
+                  </m:ctrlPr>
+                </m:e>
+                <m:sub>
+                  <m:r>
+                    <m:rPr>
+                      <m:sty m:val="p"/>
+                    </m:rPr>
+                    <w:rPr>
+                      <w:rFonts w:ascii="Cambria Math" w:hAnsi="Cambria Math"/>
+                      <w:vertAlign w:val="subscript"/>
+                    </w:rPr>
+                    <m:t>end</m:t>
+                  </m:r>
+                </m:sub>
+              </m:sSub>
+            </m:e>
+          </m:d>
+          <m:r>
+            <m:rPr>
+              <m:sty m:val="p"/>
+            </m:rPr>
+            <w:rPr>
+              <w:rFonts w:ascii="Cambria Math" w:hAnsi="Cambria Math"/>
+            </w:rPr>
+            <m:t xml:space="preserve"> </m:t>
+          </m:r>
+          <m:r>
+            <w:rPr>
+              <w:rFonts w:ascii="Cambria Math" w:hAnsi="Cambria Math"/>
+            </w:rPr>
+            <m:t>=</m:t>
+          </m:r>
+          <m:d>
+            <m:dPr>
+              <m:begChr m:val="{"/>
+              <m:endChr m:val=""/>
+              <m:ctrlPr>
+                <w:rPr>
+                  <w:rFonts w:ascii="Cambria Math" w:hAnsi="Cambria Math"/>
+                  <w:i/>
+                </w:rPr>
+              </m:ctrlPr>
+            </m:dPr>
+            <m:e>
+              <m:eqArr>
+                <m:eqArrPr>
+                  <m:ctrlPr>
+                    <w:rPr>
+                      <w:rFonts w:ascii="Cambria Math" w:hAnsi="Cambria Math"/>
+                      <w:i/>
+                    </w:rPr>
+                  </m:ctrlPr>
+                </m:eqArrPr>
+                <m:e>
+                  <m:r>
+                    <w:rPr>
+                      <w:rFonts w:ascii="Cambria Math" w:hAnsi="Cambria Math"/>
+                    </w:rPr>
+                    <m:t>null</m:t>
+                  </m:r>
+                  <m:r>
+                    <w:rPr>
+                      <w:rFonts w:ascii="Cambria Math" w:hAnsi="Cambria Math"/>
+                    </w:rPr>
+                    <m:t>,  if matri</m:t>
+                  </m:r>
+                  <m:sSub>
+                    <m:sSubPr>
+                      <m:ctrlPr>
+                        <w:rPr>
+                          <w:rFonts w:ascii="Cambria Math" w:hAnsi="Cambria Math"/>
+                          <w:i/>
+                        </w:rPr>
+                      </m:ctrlPr>
+                    </m:sSubPr>
+                    <m:e>
+                      <m:r>
+                        <w:rPr>
+                          <w:rFonts w:ascii="Cambria Math" w:hAnsi="Cambria Math"/>
+                        </w:rPr>
+                        <m:t>x</m:t>
+                      </m:r>
+                    </m:e>
+                    <m:sub>
+                      <m:r>
+                        <w:rPr>
+                          <w:rFonts w:ascii="Cambria Math" w:hAnsi="Cambria Math"/>
+                        </w:rPr>
+                        <m:t>end</m:t>
+                      </m:r>
+                    </m:sub>
+                  </m:sSub>
+                  <m:r>
+                    <w:rPr>
+                      <w:rFonts w:ascii="Cambria Math" w:hAnsi="Cambria Math"/>
+                    </w:rPr>
+                    <m:t>=matri</m:t>
+                  </m:r>
+                  <m:sSub>
+                    <m:sSubPr>
+                      <m:ctrlPr>
+                        <w:rPr>
+                          <w:rFonts w:ascii="Cambria Math" w:hAnsi="Cambria Math"/>
+                          <w:i/>
+                        </w:rPr>
+                      </m:ctrlPr>
+                    </m:sSubPr>
+                    <m:e>
+                      <m:r>
+                        <w:rPr>
+                          <w:rFonts w:ascii="Cambria Math" w:hAnsi="Cambria Math"/>
+                        </w:rPr>
+                        <m:t>x</m:t>
+                      </m:r>
+                    </m:e>
+                    <m:sub>
+                      <m:r>
+                        <w:rPr>
+                          <w:rFonts w:ascii="Cambria Math" w:hAnsi="Cambria Math"/>
+                        </w:rPr>
+                        <m:t>end</m:t>
+                      </m:r>
+                    </m:sub>
+                  </m:sSub>
+                  <m:r>
+                    <w:rPr>
+                      <w:rFonts w:ascii="Cambria Math" w:hAnsi="Cambria Math"/>
+                    </w:rPr>
+                    <m:t xml:space="preserve"> </m:t>
+                  </m:r>
+                </m:e>
+                <m:e>
+                  <m:r>
+                    <w:rPr>
+                      <w:rFonts w:ascii="Cambria Math" w:hAnsi="Cambria Math"/>
+                    </w:rPr>
+                    <m:t>join(Opt-Order</m:t>
+                  </m:r>
+                  <m:d>
+                    <m:dPr>
+                      <m:ctrlPr>
+                        <w:rPr>
+                          <w:rFonts w:ascii="Cambria Math" w:hAnsi="Cambria Math"/>
+                          <w:i/>
+                        </w:rPr>
+                      </m:ctrlPr>
+                    </m:dPr>
+                    <m:e>
+                      <m:r>
+                        <w:rPr>
+                          <w:rFonts w:ascii="Cambria Math" w:hAnsi="Cambria Math"/>
+                        </w:rPr>
+                        <m:t>matri</m:t>
+                      </m:r>
+                      <m:sSub>
+                        <m:sSubPr>
+                          <m:ctrlPr>
+                            <w:rPr>
+                              <w:rFonts w:ascii="Cambria Math" w:hAnsi="Cambria Math"/>
+                              <w:i/>
+                            </w:rPr>
+                          </m:ctrlPr>
+                        </m:sSubPr>
+                        <m:e>
+                          <m:r>
+                            <w:rPr>
+                              <w:rFonts w:ascii="Cambria Math" w:hAnsi="Cambria Math"/>
+                            </w:rPr>
+                            <m:t>x</m:t>
+                          </m:r>
+                        </m:e>
+                        <m:sub>
+                          <m:r>
+                            <w:rPr>
+                              <w:rFonts w:ascii="Cambria Math" w:hAnsi="Cambria Math"/>
+                            </w:rPr>
+                            <m:t>start</m:t>
+                          </m:r>
+                        </m:sub>
+                      </m:sSub>
+                      <m:r>
+                        <w:rPr>
+                          <w:rFonts w:ascii="Cambria Math" w:hAnsi="Cambria Math"/>
+                        </w:rPr>
+                        <m:t>, matri</m:t>
+                      </m:r>
+                      <m:sSub>
+                        <m:sSubPr>
+                          <m:ctrlPr>
+                            <w:rPr>
+                              <w:rFonts w:ascii="Cambria Math" w:hAnsi="Cambria Math"/>
+                              <w:i/>
+                            </w:rPr>
+                          </m:ctrlPr>
+                        </m:sSubPr>
+                        <m:e>
+                          <m:r>
+                            <w:rPr>
+                              <w:rFonts w:ascii="Cambria Math" w:hAnsi="Cambria Math"/>
+                            </w:rPr>
+                            <m:t>x</m:t>
+                          </m:r>
+                        </m:e>
+                        <m:sub>
+                          <m:r>
+                            <w:rPr>
+                              <w:rFonts w:ascii="Cambria Math" w:hAnsi="Cambria Math"/>
+                            </w:rPr>
+                            <m:t>middle</m:t>
+                          </m:r>
+                        </m:sub>
+                      </m:sSub>
+                    </m:e>
+                  </m:d>
+                  <m:r>
+                    <w:rPr>
+                      <w:rFonts w:ascii="Cambria Math" w:hAnsi="Cambria Math"/>
+                    </w:rPr>
+                    <m:t>,</m:t>
+                  </m:r>
+                  <m:ctrlPr>
+                    <w:rPr>
+                      <w:rFonts w:ascii="Cambria Math" w:eastAsia="Cambria Math" w:hAnsi="Cambria Math" w:cs="Cambria Math"/>
+                      <w:i/>
+                    </w:rPr>
+                  </m:ctrlPr>
+                </m:e>
+                <m:e>
+                  <m:r>
+                    <w:rPr>
+                      <w:rFonts w:ascii="Cambria Math" w:hAnsi="Cambria Math"/>
+                    </w:rPr>
+                    <m:t>Opt-Order(matri</m:t>
+                  </m:r>
+                  <m:sSub>
+                    <m:sSubPr>
+                      <m:ctrlPr>
+                        <w:rPr>
+                          <w:rFonts w:ascii="Cambria Math" w:hAnsi="Cambria Math"/>
+                          <w:i/>
+                        </w:rPr>
+                      </m:ctrlPr>
+                    </m:sSubPr>
+                    <m:e>
+                      <m:r>
+                        <w:rPr>
+                          <w:rFonts w:ascii="Cambria Math" w:hAnsi="Cambria Math"/>
+                        </w:rPr>
+                        <m:t>x</m:t>
+                      </m:r>
+                    </m:e>
+                    <m:sub>
+                      <m:r>
+                        <w:rPr>
+                          <w:rFonts w:ascii="Cambria Math" w:hAnsi="Cambria Math"/>
+                        </w:rPr>
+                        <m:t>middle</m:t>
+                      </m:r>
+                    </m:sub>
+                  </m:sSub>
+                  <m:r>
+                    <w:rPr>
+                      <w:rFonts w:ascii="Cambria Math" w:hAnsi="Cambria Math"/>
+                    </w:rPr>
+                    <m:t>,matri</m:t>
+                  </m:r>
+                  <m:sSub>
+                    <m:sSubPr>
+                      <m:ctrlPr>
+                        <w:rPr>
+                          <w:rFonts w:ascii="Cambria Math" w:hAnsi="Cambria Math"/>
+                          <w:i/>
+                        </w:rPr>
+                      </m:ctrlPr>
+                    </m:sSubPr>
+                    <m:e>
+                      <m:r>
+                        <w:rPr>
+                          <w:rFonts w:ascii="Cambria Math" w:hAnsi="Cambria Math"/>
+                        </w:rPr>
+                        <m:t>x</m:t>
+                      </m:r>
+                    </m:e>
+                    <m:sub>
+                      <m:r>
+                        <w:rPr>
+                          <w:rFonts w:ascii="Cambria Math" w:hAnsi="Cambria Math"/>
+                        </w:rPr>
+                        <m:t>end</m:t>
+                      </m:r>
+                    </m:sub>
+                  </m:sSub>
+                  <m:r>
+                    <w:rPr>
+                      <w:rFonts w:ascii="Cambria Math" w:hAnsi="Cambria Math"/>
+                    </w:rPr>
+                    <m:t xml:space="preserve"> ))</m:t>
+                  </m:r>
+                  <m:ctrlPr>
+                    <w:rPr>
+                      <w:rFonts w:ascii="Cambria Math" w:eastAsia="Cambria Math" w:hAnsi="Cambria Math" w:cs="Cambria Math"/>
+                      <w:i/>
+                    </w:rPr>
+                  </m:ctrlPr>
+                </m:e>
+                <m:e>
+                  <m:r>
+                    <w:rPr>
+                      <w:rFonts w:ascii="Cambria Math" w:eastAsia="Cambria Math" w:hAnsi="Cambria Math" w:cs="Cambria Math"/>
+                    </w:rPr>
+                    <m:t>.add-to-the-front</m:t>
+                  </m:r>
+                  <m:d>
+                    <m:dPr>
+                      <m:ctrlPr>
+                        <w:rPr>
+                          <w:rFonts w:ascii="Cambria Math" w:eastAsia="Cambria Math" w:hAnsi="Cambria Math" w:cs="Cambria Math"/>
+                          <w:i/>
+                        </w:rPr>
+                      </m:ctrlPr>
+                    </m:dPr>
+                    <m:e>
+                      <m:r>
+                        <w:rPr>
+                          <w:rFonts w:ascii="Cambria Math" w:eastAsia="Cambria Math" w:hAnsi="Cambria Math" w:cs="Cambria Math"/>
+                        </w:rPr>
+                        <m:t>matri</m:t>
+                      </m:r>
+                      <m:sSub>
+                        <m:sSubPr>
+                          <m:ctrlPr>
+                            <w:rPr>
+                              <w:rFonts w:ascii="Cambria Math" w:eastAsia="Cambria Math" w:hAnsi="Cambria Math" w:cs="Cambria Math"/>
+                              <w:i/>
+                            </w:rPr>
+                          </m:ctrlPr>
+                        </m:sSubPr>
+                        <m:e>
+                          <m:r>
+                            <w:rPr>
+                              <w:rFonts w:ascii="Cambria Math" w:eastAsia="Cambria Math" w:hAnsi="Cambria Math" w:cs="Cambria Math"/>
+                            </w:rPr>
+                            <m:t>x</m:t>
+                          </m:r>
+                        </m:e>
+                        <m:sub>
+                          <m:r>
+                            <w:rPr>
+                              <w:rFonts w:ascii="Cambria Math" w:eastAsia="Cambria Math" w:hAnsi="Cambria Math" w:cs="Cambria Math"/>
+                            </w:rPr>
+                            <m:t>middle</m:t>
+                          </m:r>
+                        </m:sub>
+                      </m:sSub>
+                    </m:e>
+                  </m:d>
+                  <m:r>
+                    <w:rPr>
+                      <w:rFonts w:ascii="Cambria Math" w:eastAsia="Cambria Math" w:hAnsi="Cambria Math" w:cs="Cambria Math"/>
+                    </w:rPr>
+                    <m:t xml:space="preserve"> </m:t>
+                  </m:r>
+                  <m:ctrlPr>
+                    <w:rPr>
+                      <w:rFonts w:ascii="Cambria Math" w:eastAsia="Cambria Math" w:hAnsi="Cambria Math" w:cs="Cambria Math"/>
+                      <w:i/>
+                    </w:rPr>
+                  </m:ctrlPr>
+                </m:e>
+                <m:e>
+                  <m:r>
+                    <w:rPr>
+                      <w:rFonts w:ascii="Cambria Math" w:eastAsia="Cambria Math" w:hAnsi="Cambria Math" w:cs="Cambria Math"/>
+                    </w:rPr>
+                    <m:t>using the optimal matri</m:t>
+                  </m:r>
+                  <m:sSub>
+                    <m:sSubPr>
+                      <m:ctrlPr>
+                        <w:rPr>
+                          <w:rFonts w:ascii="Cambria Math" w:eastAsia="Cambria Math" w:hAnsi="Cambria Math" w:cs="Cambria Math"/>
+                          <w:i/>
+                        </w:rPr>
+                      </m:ctrlPr>
+                    </m:sSubPr>
+                    <m:e>
+                      <m:r>
+                        <w:rPr>
+                          <w:rFonts w:ascii="Cambria Math" w:eastAsia="Cambria Math" w:hAnsi="Cambria Math" w:cs="Cambria Math"/>
+                        </w:rPr>
+                        <m:t>x</m:t>
+                      </m:r>
+                    </m:e>
+                    <m:sub>
+                      <m:r>
+                        <w:rPr>
+                          <w:rFonts w:ascii="Cambria Math" w:eastAsia="Cambria Math" w:hAnsi="Cambria Math" w:cs="Cambria Math"/>
+                        </w:rPr>
+                        <m:t>middle</m:t>
+                      </m:r>
+                    </m:sub>
+                  </m:sSub>
+                  <m:r>
+                    <w:rPr>
+                      <w:rFonts w:ascii="Cambria Math" w:eastAsia="Cambria Math" w:hAnsi="Cambria Math" w:cs="Cambria Math"/>
+                    </w:rPr>
+                    <m:t xml:space="preserve"> as shown </m:t>
+                  </m:r>
+                  <m:ctrlPr>
+                    <w:rPr>
+                      <w:rFonts w:ascii="Cambria Math" w:eastAsia="Cambria Math" w:hAnsi="Cambria Math" w:cs="Cambria Math"/>
+                      <w:i/>
+                    </w:rPr>
+                  </m:ctrlPr>
+                </m:e>
+                <m:e>
+                  <m:r>
+                    <w:rPr>
+                      <w:rFonts w:ascii="Cambria Math" w:eastAsia="Cambria Math" w:hAnsi="Cambria Math" w:cs="Cambria Math"/>
+                    </w:rPr>
+                    <m:t xml:space="preserve">above </m:t>
+                  </m:r>
+                  <w:bookmarkStart w:id="0" w:name="_GoBack"/>
+                  <w:bookmarkEnd w:id="0"/>
+                  <m:r>
+                    <w:rPr>
+                      <w:rFonts w:ascii="Cambria Math" w:eastAsia="Cambria Math" w:hAnsi="Cambria Math" w:cs="Cambria Math"/>
+                    </w:rPr>
+                    <m:t>in Opt</m:t>
+                  </m:r>
+                </m:e>
+              </m:eqArr>
+            </m:e>
+          </m:d>
+        </m:oMath>
+      </m:oMathPara>
+    </w:p>
+    <w:p>
+      <w:r>
         <w:t xml:space="preserve">We still now prove by induction that the above returns the optimal </w:t>
       </w:r>
       <w:r>

</xml_diff>

<commit_message>
QUESTION 2 FINALLY DONE
</commit_message>
<xml_diff>
--- a/HW CS 4820/HW3/q2_HW3.docx
+++ b/HW CS 4820/HW3/q2_HW3.docx
@@ -619,10 +619,10 @@
           <w:noProof/>
         </w:rPr>
         <w:drawing>
-          <wp:inline distT="0" distB="0" distL="0" distR="0" wp14:anchorId="5C5EBCE6" wp14:editId="4174A7F9">
-            <wp:extent cx="5943600" cy="4712970"/>
+          <wp:inline distT="0" distB="0" distL="0" distR="0" wp14:anchorId="48DA79AA" wp14:editId="7609D406">
+            <wp:extent cx="5843801" cy="4712970"/>
             <wp:effectExtent l="0" t="0" r="0" b="0"/>
-            <wp:docPr id="24" name="Picture 24"/>
+            <wp:docPr id="25" name="Picture 25"/>
             <wp:cNvGraphicFramePr>
               <a:graphicFrameLocks xmlns:a="http://schemas.openxmlformats.org/drawingml/2006/main" noChangeAspect="1"/>
             </wp:cNvGraphicFramePr>
@@ -630,7 +630,7 @@
               <a:graphicData uri="http://schemas.openxmlformats.org/drawingml/2006/picture">
                 <pic:pic xmlns:pic="http://schemas.openxmlformats.org/drawingml/2006/picture">
                   <pic:nvPicPr>
-                    <pic:cNvPr id="24" name="Screen Shot 2019-09-23 at 9.30.15 PM.png"/>
+                    <pic:cNvPr id="25" name="Screen Shot 2019-09-23 at 9.30.15 PM.png"/>
                     <pic:cNvPicPr/>
                   </pic:nvPicPr>
                   <pic:blipFill>
@@ -648,7 +648,7 @@
                   <pic:spPr>
                     <a:xfrm>
                       <a:off x="0" y="0"/>
-                      <a:ext cx="5943600" cy="4712970"/>
+                      <a:ext cx="5843801" cy="4712970"/>
                     </a:xfrm>
                     <a:prstGeom prst="rect">
                       <a:avLst/>
@@ -662,11 +662,13 @@
       </w:r>
     </w:p>
     <w:p/>
+    <w:p/>
     <w:p>
       <w:r>
         <w:t>This part</w:t>
       </w:r>
     </w:p>
+    <w:p/>
     <w:p>
       <w:pPr>
         <w:tabs>
@@ -1419,6 +1421,21 @@
                     </w:rPr>
                     <m:t xml:space="preserve"> </m:t>
                   </m:r>
+                </m:e>
+                <m:e>
+                  <m:r>
+                    <w:rPr>
+                      <w:rFonts w:ascii="Cambria Math" w:hAnsi="Cambria Math"/>
+                      <w:color w:val="FFFFFF" w:themeColor="background1"/>
+                    </w:rPr>
+                    <m:t>.</m:t>
+                  </m:r>
+                  <m:ctrlPr>
+                    <w:rPr>
+                      <w:rFonts w:ascii="Cambria Math" w:eastAsia="Cambria Math" w:hAnsi="Cambria Math" w:cs="Cambria Math"/>
+                      <w:i/>
+                    </w:rPr>
+                  </m:ctrlPr>
                 </m:e>
                 <m:e>
                   <m:func>
@@ -1600,53 +1617,233 @@
                       </m:box>
                     </m:fName>
                     <m:e>
-                      <m:d>
-                        <m:dPr>
+                      <m:eqArr>
+                        <m:eqArrPr>
                           <m:ctrlPr>
                             <w:rPr>
                               <w:rFonts w:ascii="Cambria Math" w:hAnsi="Cambria Math"/>
                               <w:i/>
                             </w:rPr>
                           </m:ctrlPr>
-                        </m:dPr>
+                        </m:eqArrPr>
                         <m:e>
-                          <m:eqArr>
-                            <m:eqArrPr>
+                          <m:d>
+                            <m:dPr>
                               <m:ctrlPr>
                                 <w:rPr>
                                   <w:rFonts w:ascii="Cambria Math" w:hAnsi="Cambria Math"/>
                                   <w:i/>
                                 </w:rPr>
                               </m:ctrlPr>
-                            </m:eqArrPr>
+                            </m:dPr>
                             <m:e>
-                              <m:r>
-                                <w:rPr>
-                                  <w:rFonts w:ascii="Cambria Math" w:hAnsi="Cambria Math"/>
-                                </w:rPr>
-                                <m:t>Opt</m:t>
-                              </m:r>
-                              <m:d>
-                                <m:dPr>
+                              <m:eqArr>
+                                <m:eqArrPr>
                                   <m:ctrlPr>
                                     <w:rPr>
                                       <w:rFonts w:ascii="Cambria Math" w:hAnsi="Cambria Math"/>
                                       <w:i/>
                                     </w:rPr>
                                   </m:ctrlPr>
-                                </m:dPr>
+                                </m:eqArrPr>
                                 <m:e>
                                   <m:r>
                                     <w:rPr>
                                       <w:rFonts w:ascii="Cambria Math" w:hAnsi="Cambria Math"/>
                                     </w:rPr>
-                                    <m:t>matri</m:t>
+                                    <m:t>Opt</m:t>
+                                  </m:r>
+                                  <m:d>
+                                    <m:dPr>
+                                      <m:ctrlPr>
+                                        <w:rPr>
+                                          <w:rFonts w:ascii="Cambria Math" w:hAnsi="Cambria Math"/>
+                                          <w:i/>
+                                        </w:rPr>
+                                      </m:ctrlPr>
+                                    </m:dPr>
+                                    <m:e>
+                                      <m:r>
+                                        <w:rPr>
+                                          <w:rFonts w:ascii="Cambria Math" w:hAnsi="Cambria Math"/>
+                                        </w:rPr>
+                                        <m:t>matri</m:t>
+                                      </m:r>
+                                      <m:sSub>
+                                        <m:sSubPr>
+                                          <m:ctrlPr>
+                                            <w:rPr>
+                                              <w:rFonts w:ascii="Cambria Math" w:hAnsi="Cambria Math"/>
+                                              <w:i/>
+                                            </w:rPr>
+                                          </m:ctrlPr>
+                                        </m:sSubPr>
+                                        <m:e>
+                                          <m:r>
+                                            <w:rPr>
+                                              <w:rFonts w:ascii="Cambria Math" w:hAnsi="Cambria Math"/>
+                                            </w:rPr>
+                                            <m:t>x</m:t>
+                                          </m:r>
+                                        </m:e>
+                                        <m:sub>
+                                          <m:r>
+                                            <w:rPr>
+                                              <w:rFonts w:ascii="Cambria Math" w:hAnsi="Cambria Math"/>
+                                            </w:rPr>
+                                            <m:t>start</m:t>
+                                          </m:r>
+                                        </m:sub>
+                                      </m:sSub>
+                                      <m:r>
+                                        <w:rPr>
+                                          <w:rFonts w:ascii="Cambria Math" w:hAnsi="Cambria Math"/>
+                                        </w:rPr>
+                                        <m:t>, matri</m:t>
+                                      </m:r>
+                                      <m:sSub>
+                                        <m:sSubPr>
+                                          <m:ctrlPr>
+                                            <w:rPr>
+                                              <w:rFonts w:ascii="Cambria Math" w:hAnsi="Cambria Math"/>
+                                              <w:i/>
+                                            </w:rPr>
+                                          </m:ctrlPr>
+                                        </m:sSubPr>
+                                        <m:e>
+                                          <m:r>
+                                            <w:rPr>
+                                              <w:rFonts w:ascii="Cambria Math" w:hAnsi="Cambria Math"/>
+                                            </w:rPr>
+                                            <m:t>x</m:t>
+                                          </m:r>
+                                        </m:e>
+                                        <m:sub>
+                                          <m:r>
+                                            <w:rPr>
+                                              <w:rFonts w:ascii="Cambria Math" w:hAnsi="Cambria Math"/>
+                                            </w:rPr>
+                                            <m:t>middle</m:t>
+                                          </m:r>
+                                        </m:sub>
+                                      </m:sSub>
+                                    </m:e>
+                                  </m:d>
+                                  <m:r>
+                                    <w:rPr>
+                                      <w:rFonts w:ascii="Cambria Math" w:hAnsi="Cambria Math"/>
+                                    </w:rPr>
+                                    <m:t xml:space="preserve">+ </m:t>
+                                  </m:r>
+                                </m:e>
+                                <m:e>
+                                  <m:r>
+                                    <w:rPr>
+                                      <w:rFonts w:ascii="Cambria Math" w:hAnsi="Cambria Math"/>
+                                    </w:rPr>
+                                    <m:t>Opt</m:t>
+                                  </m:r>
+                                  <m:d>
+                                    <m:dPr>
+                                      <m:ctrlPr>
+                                        <w:rPr>
+                                          <w:rFonts w:ascii="Cambria Math" w:hAnsi="Cambria Math"/>
+                                          <w:i/>
+                                        </w:rPr>
+                                      </m:ctrlPr>
+                                    </m:dPr>
+                                    <m:e>
+                                      <m:r>
+                                        <w:rPr>
+                                          <w:rFonts w:ascii="Cambria Math" w:hAnsi="Cambria Math"/>
+                                        </w:rPr>
+                                        <m:t>matri</m:t>
+                                      </m:r>
+                                      <m:sSub>
+                                        <m:sSubPr>
+                                          <m:ctrlPr>
+                                            <w:rPr>
+                                              <w:rFonts w:ascii="Cambria Math" w:hAnsi="Cambria Math"/>
+                                              <w:i/>
+                                            </w:rPr>
+                                          </m:ctrlPr>
+                                        </m:sSubPr>
+                                        <m:e>
+                                          <m:r>
+                                            <w:rPr>
+                                              <w:rFonts w:ascii="Cambria Math" w:hAnsi="Cambria Math"/>
+                                            </w:rPr>
+                                            <m:t>x</m:t>
+                                          </m:r>
+                                        </m:e>
+                                        <m:sub>
+                                          <m:r>
+                                            <w:rPr>
+                                              <w:rFonts w:ascii="Cambria Math" w:hAnsi="Cambria Math"/>
+                                            </w:rPr>
+                                            <m:t>middle</m:t>
+                                          </m:r>
+                                        </m:sub>
+                                      </m:sSub>
+                                      <m:r>
+                                        <w:rPr>
+                                          <w:rFonts w:ascii="Cambria Math" w:hAnsi="Cambria Math"/>
+                                        </w:rPr>
+                                        <m:t>+1, matri</m:t>
+                                      </m:r>
+                                      <m:sSub>
+                                        <m:sSubPr>
+                                          <m:ctrlPr>
+                                            <w:rPr>
+                                              <w:rFonts w:ascii="Cambria Math" w:hAnsi="Cambria Math"/>
+                                              <w:i/>
+                                            </w:rPr>
+                                          </m:ctrlPr>
+                                        </m:sSubPr>
+                                        <m:e>
+                                          <m:r>
+                                            <w:rPr>
+                                              <w:rFonts w:ascii="Cambria Math" w:hAnsi="Cambria Math"/>
+                                            </w:rPr>
+                                            <m:t>x</m:t>
+                                          </m:r>
+                                        </m:e>
+                                        <m:sub>
+                                          <m:r>
+                                            <w:rPr>
+                                              <w:rFonts w:ascii="Cambria Math" w:hAnsi="Cambria Math"/>
+                                            </w:rPr>
+                                            <m:t>end</m:t>
+                                          </m:r>
+                                        </m:sub>
+                                      </m:sSub>
+                                    </m:e>
+                                  </m:d>
+                                  <m:r>
+                                    <w:rPr>
+                                      <w:rFonts w:ascii="Cambria Math" w:hAnsi="Cambria Math"/>
+                                    </w:rPr>
+                                    <m:t xml:space="preserve">+ </m:t>
+                                  </m:r>
+                                  <m:ctrlPr>
+                                    <w:rPr>
+                                      <w:rFonts w:ascii="Cambria Math" w:eastAsia="Cambria Math" w:hAnsi="Cambria Math" w:cs="Cambria Math"/>
+                                      <w:i/>
+                                    </w:rPr>
+                                  </m:ctrlPr>
+                                </m:e>
+                                <m:e>
+                                  <m:r>
+                                    <w:rPr>
+                                      <w:rFonts w:ascii="Cambria Math" w:eastAsia="Cambria Math" w:hAnsi="Cambria Math" w:cs="Cambria Math"/>
+                                    </w:rPr>
+                                    <m:t>number of rows of matri</m:t>
                                   </m:r>
                                   <m:sSub>
                                     <m:sSubPr>
                                       <m:ctrlPr>
                                         <w:rPr>
-                                          <w:rFonts w:ascii="Cambria Math" w:hAnsi="Cambria Math"/>
+                                          <w:rFonts w:ascii="Cambria Math" w:eastAsia="Cambria Math" w:hAnsi="Cambria Math" w:cs="Cambria Math"/>
                                           <w:i/>
                                         </w:rPr>
                                       </m:ctrlPr>
@@ -1654,7 +1851,7 @@
                                     <m:e>
                                       <m:r>
                                         <w:rPr>
-                                          <w:rFonts w:ascii="Cambria Math" w:hAnsi="Cambria Math"/>
+                                          <w:rFonts w:ascii="Cambria Math" w:eastAsia="Cambria Math" w:hAnsi="Cambria Math" w:cs="Cambria Math"/>
                                         </w:rPr>
                                         <m:t>x</m:t>
                                       </m:r>
@@ -1662,7 +1859,7 @@
                                     <m:sub>
                                       <m:r>
                                         <w:rPr>
-                                          <w:rFonts w:ascii="Cambria Math" w:hAnsi="Cambria Math"/>
+                                          <w:rFonts w:ascii="Cambria Math" w:eastAsia="Cambria Math" w:hAnsi="Cambria Math" w:cs="Cambria Math"/>
                                         </w:rPr>
                                         <m:t>start</m:t>
                                       </m:r>
@@ -1670,15 +1867,29 @@
                                   </m:sSub>
                                   <m:r>
                                     <w:rPr>
-                                      <w:rFonts w:ascii="Cambria Math" w:hAnsi="Cambria Math"/>
+                                      <w:rFonts w:ascii="Cambria Math" w:eastAsia="Cambria Math" w:hAnsi="Cambria Math" w:cs="Cambria Math"/>
                                     </w:rPr>
-                                    <m:t>, matri</m:t>
+                                    <m:t>*</m:t>
+                                  </m:r>
+                                  <m:ctrlPr>
+                                    <w:rPr>
+                                      <w:rFonts w:ascii="Cambria Math" w:eastAsia="Cambria Math" w:hAnsi="Cambria Math" w:cs="Cambria Math"/>
+                                      <w:i/>
+                                    </w:rPr>
+                                  </m:ctrlPr>
+                                </m:e>
+                                <m:e>
+                                  <m:r>
+                                    <w:rPr>
+                                      <w:rFonts w:ascii="Cambria Math" w:eastAsia="Cambria Math" w:hAnsi="Cambria Math" w:cs="Cambria Math"/>
+                                    </w:rPr>
+                                    <m:t>number of columns of matri</m:t>
                                   </m:r>
                                   <m:sSub>
                                     <m:sSubPr>
                                       <m:ctrlPr>
                                         <w:rPr>
-                                          <w:rFonts w:ascii="Cambria Math" w:hAnsi="Cambria Math"/>
+                                          <w:rFonts w:ascii="Cambria Math" w:eastAsia="Cambria Math" w:hAnsi="Cambria Math" w:cs="Cambria Math"/>
                                           <w:i/>
                                         </w:rPr>
                                       </m:ctrlPr>
@@ -1686,7 +1897,7 @@
                                     <m:e>
                                       <m:r>
                                         <w:rPr>
-                                          <w:rFonts w:ascii="Cambria Math" w:hAnsi="Cambria Math"/>
+                                          <w:rFonts w:ascii="Cambria Math" w:eastAsia="Cambria Math" w:hAnsi="Cambria Math" w:cs="Cambria Math"/>
                                         </w:rPr>
                                         <m:t>x</m:t>
                                       </m:r>
@@ -1694,49 +1905,37 @@
                                     <m:sub>
                                       <m:r>
                                         <w:rPr>
-                                          <w:rFonts w:ascii="Cambria Math" w:hAnsi="Cambria Math"/>
+                                          <w:rFonts w:ascii="Cambria Math" w:eastAsia="Cambria Math" w:hAnsi="Cambria Math" w:cs="Cambria Math"/>
                                         </w:rPr>
                                         <m:t>middle</m:t>
                                       </m:r>
                                     </m:sub>
                                   </m:sSub>
-                                </m:e>
-                              </m:d>
-                              <m:r>
-                                <w:rPr>
-                                  <w:rFonts w:ascii="Cambria Math" w:hAnsi="Cambria Math"/>
-                                </w:rPr>
-                                <m:t xml:space="preserve">+ </m:t>
-                              </m:r>
-                            </m:e>
-                            <m:e>
-                              <m:r>
-                                <w:rPr>
-                                  <w:rFonts w:ascii="Cambria Math" w:hAnsi="Cambria Math"/>
-                                </w:rPr>
-                                <m:t>Opt</m:t>
-                              </m:r>
-                              <m:d>
-                                <m:dPr>
+                                  <m:r>
+                                    <w:rPr>
+                                      <w:rFonts w:ascii="Cambria Math" w:eastAsia="Cambria Math" w:hAnsi="Cambria Math" w:cs="Cambria Math"/>
+                                    </w:rPr>
+                                    <m:t>*</m:t>
+                                  </m:r>
                                   <m:ctrlPr>
                                     <w:rPr>
-                                      <w:rFonts w:ascii="Cambria Math" w:hAnsi="Cambria Math"/>
+                                      <w:rFonts w:ascii="Cambria Math" w:eastAsia="Cambria Math" w:hAnsi="Cambria Math" w:cs="Cambria Math"/>
                                       <w:i/>
                                     </w:rPr>
                                   </m:ctrlPr>
-                                </m:dPr>
+                                </m:e>
                                 <m:e>
                                   <m:r>
                                     <w:rPr>
-                                      <w:rFonts w:ascii="Cambria Math" w:hAnsi="Cambria Math"/>
+                                      <w:rFonts w:ascii="Cambria Math" w:eastAsia="Cambria Math" w:hAnsi="Cambria Math" w:cs="Cambria Math"/>
                                     </w:rPr>
-                                    <m:t>matri</m:t>
+                                    <m:t>number of columns of matri</m:t>
                                   </m:r>
                                   <m:sSub>
                                     <m:sSubPr>
                                       <m:ctrlPr>
                                         <w:rPr>
-                                          <w:rFonts w:ascii="Cambria Math" w:hAnsi="Cambria Math"/>
+                                          <w:rFonts w:ascii="Cambria Math" w:eastAsia="Cambria Math" w:hAnsi="Cambria Math" w:cs="Cambria Math"/>
                                           <w:i/>
                                         </w:rPr>
                                       </m:ctrlPr>
@@ -1744,7 +1943,7 @@
                                     <m:e>
                                       <m:r>
                                         <w:rPr>
-                                          <w:rFonts w:ascii="Cambria Math" w:hAnsi="Cambria Math"/>
+                                          <w:rFonts w:ascii="Cambria Math" w:eastAsia="Cambria Math" w:hAnsi="Cambria Math" w:cs="Cambria Math"/>
                                         </w:rPr>
                                         <m:t>x</m:t>
                                       </m:r>
@@ -1752,188 +1951,41 @@
                                     <m:sub>
                                       <m:r>
                                         <w:rPr>
-                                          <w:rFonts w:ascii="Cambria Math" w:hAnsi="Cambria Math"/>
-                                        </w:rPr>
-                                        <m:t>middle</m:t>
-                                      </m:r>
-                                    </m:sub>
-                                  </m:sSub>
-                                  <m:r>
-                                    <w:rPr>
-                                      <w:rFonts w:ascii="Cambria Math" w:hAnsi="Cambria Math"/>
-                                    </w:rPr>
-                                    <m:t>+1,  matri</m:t>
-                                  </m:r>
-                                  <m:sSub>
-                                    <m:sSubPr>
-                                      <m:ctrlPr>
-                                        <w:rPr>
-                                          <w:rFonts w:ascii="Cambria Math" w:hAnsi="Cambria Math"/>
-                                          <w:i/>
-                                        </w:rPr>
-                                      </m:ctrlPr>
-                                    </m:sSubPr>
-                                    <m:e>
-                                      <m:r>
-                                        <w:rPr>
-                                          <w:rFonts w:ascii="Cambria Math" w:hAnsi="Cambria Math"/>
-                                        </w:rPr>
-                                        <m:t>x</m:t>
-                                      </m:r>
-                                    </m:e>
-                                    <m:sub>
-                                      <m:r>
-                                        <w:rPr>
-                                          <w:rFonts w:ascii="Cambria Math" w:hAnsi="Cambria Math"/>
+                                          <w:rFonts w:ascii="Cambria Math" w:eastAsia="Cambria Math" w:hAnsi="Cambria Math" w:cs="Cambria Math"/>
                                         </w:rPr>
                                         <m:t>end</m:t>
                                       </m:r>
                                     </m:sub>
                                   </m:sSub>
                                 </m:e>
-                              </m:d>
-                              <m:r>
-                                <w:rPr>
-                                  <w:rFonts w:ascii="Cambria Math" w:hAnsi="Cambria Math"/>
-                                </w:rPr>
-                                <m:t xml:space="preserve">+ </m:t>
-                              </m:r>
-                              <m:ctrlPr>
-                                <w:rPr>
-                                  <w:rFonts w:ascii="Cambria Math" w:eastAsia="Cambria Math" w:hAnsi="Cambria Math" w:cs="Cambria Math"/>
-                                  <w:i/>
-                                </w:rPr>
-                              </m:ctrlPr>
+                              </m:eqArr>
                             </m:e>
-                            <m:e>
-                              <m:r>
-                                <w:rPr>
-                                  <w:rFonts w:ascii="Cambria Math" w:eastAsia="Cambria Math" w:hAnsi="Cambria Math" w:cs="Cambria Math"/>
-                                </w:rPr>
-                                <m:t>number of rows of matri</m:t>
-                              </m:r>
-                              <m:sSub>
-                                <m:sSubPr>
-                                  <m:ctrlPr>
-                                    <w:rPr>
-                                      <w:rFonts w:ascii="Cambria Math" w:eastAsia="Cambria Math" w:hAnsi="Cambria Math" w:cs="Cambria Math"/>
-                                      <w:i/>
-                                    </w:rPr>
-                                  </m:ctrlPr>
-                                </m:sSubPr>
-                                <m:e>
-                                  <m:r>
-                                    <w:rPr>
-                                      <w:rFonts w:ascii="Cambria Math" w:eastAsia="Cambria Math" w:hAnsi="Cambria Math" w:cs="Cambria Math"/>
-                                    </w:rPr>
-                                    <m:t>x</m:t>
-                                  </m:r>
-                                </m:e>
-                                <m:sub>
-                                  <m:r>
-                                    <w:rPr>
-                                      <w:rFonts w:ascii="Cambria Math" w:eastAsia="Cambria Math" w:hAnsi="Cambria Math" w:cs="Cambria Math"/>
-                                    </w:rPr>
-                                    <m:t>start</m:t>
-                                  </m:r>
-                                </m:sub>
-                              </m:sSub>
-                              <m:r>
-                                <w:rPr>
-                                  <w:rFonts w:ascii="Cambria Math" w:eastAsia="Cambria Math" w:hAnsi="Cambria Math" w:cs="Cambria Math"/>
-                                </w:rPr>
-                                <m:t>*</m:t>
-                              </m:r>
-                              <m:ctrlPr>
-                                <w:rPr>
-                                  <w:rFonts w:ascii="Cambria Math" w:eastAsia="Cambria Math" w:hAnsi="Cambria Math" w:cs="Cambria Math"/>
-                                  <w:i/>
-                                </w:rPr>
-                              </m:ctrlPr>
-                            </m:e>
-                            <m:e>
-                              <m:r>
-                                <w:rPr>
-                                  <w:rFonts w:ascii="Cambria Math" w:eastAsia="Cambria Math" w:hAnsi="Cambria Math" w:cs="Cambria Math"/>
-                                </w:rPr>
-                                <m:t>number of columns of matri</m:t>
-                              </m:r>
-                              <m:sSub>
-                                <m:sSubPr>
-                                  <m:ctrlPr>
-                                    <w:rPr>
-                                      <w:rFonts w:ascii="Cambria Math" w:eastAsia="Cambria Math" w:hAnsi="Cambria Math" w:cs="Cambria Math"/>
-                                      <w:i/>
-                                    </w:rPr>
-                                  </m:ctrlPr>
-                                </m:sSubPr>
-                                <m:e>
-                                  <m:r>
-                                    <w:rPr>
-                                      <w:rFonts w:ascii="Cambria Math" w:eastAsia="Cambria Math" w:hAnsi="Cambria Math" w:cs="Cambria Math"/>
-                                    </w:rPr>
-                                    <m:t>x</m:t>
-                                  </m:r>
-                                </m:e>
-                                <m:sub>
-                                  <m:r>
-                                    <w:rPr>
-                                      <w:rFonts w:ascii="Cambria Math" w:eastAsia="Cambria Math" w:hAnsi="Cambria Math" w:cs="Cambria Math"/>
-                                    </w:rPr>
-                                    <m:t>middle</m:t>
-                                  </m:r>
-                                </m:sub>
-                              </m:sSub>
-                              <m:r>
-                                <w:rPr>
-                                  <w:rFonts w:ascii="Cambria Math" w:eastAsia="Cambria Math" w:hAnsi="Cambria Math" w:cs="Cambria Math"/>
-                                </w:rPr>
-                                <m:t>*</m:t>
-                              </m:r>
-                              <m:ctrlPr>
-                                <w:rPr>
-                                  <w:rFonts w:ascii="Cambria Math" w:eastAsia="Cambria Math" w:hAnsi="Cambria Math" w:cs="Cambria Math"/>
-                                  <w:i/>
-                                </w:rPr>
-                              </m:ctrlPr>
-                            </m:e>
-                            <m:e>
-                              <m:r>
-                                <w:rPr>
-                                  <w:rFonts w:ascii="Cambria Math" w:eastAsia="Cambria Math" w:hAnsi="Cambria Math" w:cs="Cambria Math"/>
-                                </w:rPr>
-                                <m:t>number of columns of matri</m:t>
-                              </m:r>
-                              <m:sSub>
-                                <m:sSubPr>
-                                  <m:ctrlPr>
-                                    <w:rPr>
-                                      <w:rFonts w:ascii="Cambria Math" w:eastAsia="Cambria Math" w:hAnsi="Cambria Math" w:cs="Cambria Math"/>
-                                      <w:i/>
-                                    </w:rPr>
-                                  </m:ctrlPr>
-                                </m:sSubPr>
-                                <m:e>
-                                  <m:r>
-                                    <w:rPr>
-                                      <w:rFonts w:ascii="Cambria Math" w:eastAsia="Cambria Math" w:hAnsi="Cambria Math" w:cs="Cambria Math"/>
-                                    </w:rPr>
-                                    <m:t>x</m:t>
-                                  </m:r>
-                                </m:e>
-                                <m:sub>
-                                  <m:r>
-                                    <w:rPr>
-                                      <w:rFonts w:ascii="Cambria Math" w:eastAsia="Cambria Math" w:hAnsi="Cambria Math" w:cs="Cambria Math"/>
-                                    </w:rPr>
-                                    <m:t>end</m:t>
-                                  </m:r>
-                                </m:sub>
-                              </m:sSub>
-                            </m:e>
-                          </m:eqArr>
+                          </m:d>
                         </m:e>
-                      </m:d>
+                        <m:e>
+                          <m:r>
+                            <w:rPr>
+                              <w:rFonts w:ascii="Cambria Math" w:hAnsi="Cambria Math"/>
+                              <w:color w:val="FFFFFF" w:themeColor="background1"/>
+                            </w:rPr>
+                            <m:t>.</m:t>
+                          </m:r>
+                          <m:ctrlPr>
+                            <w:rPr>
+                              <w:rFonts w:ascii="Cambria Math" w:eastAsia="Cambria Math" w:hAnsi="Cambria Math" w:cs="Cambria Math"/>
+                              <w:i/>
+                            </w:rPr>
+                          </m:ctrlPr>
+                        </m:e>
+                        <m:e>
+                          <m:r>
+                            <w:rPr>
+                              <w:rFonts w:ascii="Cambria Math" w:hAnsi="Cambria Math"/>
+                            </w:rPr>
+                            <m:t xml:space="preserve"> otherwise</m:t>
+                          </m:r>
+                        </m:e>
+                      </m:eqArr>
                     </m:e>
                   </m:func>
                 </m:e>
@@ -1951,7 +2003,6 @@
     <w:p/>
     <w:p>
       <w:r>
-        <w:lastRenderedPageBreak/>
         <w:t xml:space="preserve">And </w:t>
       </w:r>
       <w:r>
@@ -2357,6 +2408,21 @@
                     </w:rPr>
                     <m:t xml:space="preserve"> </m:t>
                   </m:r>
+                </m:e>
+                <m:e>
+                  <m:r>
+                    <w:rPr>
+                      <w:rFonts w:ascii="Cambria Math" w:hAnsi="Cambria Math"/>
+                      <w:color w:val="FFFFFF" w:themeColor="background1"/>
+                    </w:rPr>
+                    <m:t>.</m:t>
+                  </m:r>
+                  <m:ctrlPr>
+                    <w:rPr>
+                      <w:rFonts w:ascii="Cambria Math" w:eastAsia="Cambria Math" w:hAnsi="Cambria Math" w:cs="Cambria Math"/>
+                      <w:i/>
+                    </w:rPr>
+                  </m:ctrlPr>
                 </m:e>
                 <m:e>
                   <m:r>
@@ -2600,6 +2666,41 @@
                   <m:r>
                     <w:rPr>
                       <w:rFonts w:ascii="Cambria Math" w:eastAsia="Cambria Math" w:hAnsi="Cambria Math" w:cs="Cambria Math"/>
+                      <w:color w:val="FFFFFF" w:themeColor="background1"/>
+                    </w:rPr>
+                    <m:t>.</m:t>
+                  </m:r>
+                  <m:ctrlPr>
+                    <w:rPr>
+                      <w:rFonts w:ascii="Cambria Math" w:eastAsia="Cambria Math" w:hAnsi="Cambria Math" w:cs="Cambria Math"/>
+                      <w:i/>
+                    </w:rPr>
+                  </m:ctrlPr>
+                </m:e>
+                <m:e>
+                  <m:r>
+                    <w:rPr>
+                      <w:rFonts w:ascii="Cambria Math" w:eastAsia="Cambria Math" w:hAnsi="Cambria Math" w:cs="Cambria Math"/>
+                    </w:rPr>
+                    <m:t>otherwise</m:t>
+                  </m:r>
+                  <m:ctrlPr>
+                    <w:rPr>
+                      <w:rFonts w:ascii="Cambria Math" w:eastAsia="Cambria Math" w:hAnsi="Cambria Math" w:cs="Cambria Math"/>
+                      <w:i/>
+                    </w:rPr>
+                  </m:ctrlPr>
+                </m:e>
+                <m:e>
+                  <m:r>
+                    <w:rPr>
+                      <w:rFonts w:ascii="Cambria Math" w:eastAsia="Cambria Math" w:hAnsi="Cambria Math" w:cs="Cambria Math"/>
+                    </w:rPr>
+                    <m:t>(</m:t>
+                  </m:r>
+                  <m:r>
+                    <w:rPr>
+                      <w:rFonts w:ascii="Cambria Math" w:eastAsia="Cambria Math" w:hAnsi="Cambria Math" w:cs="Cambria Math"/>
                     </w:rPr>
                     <m:t>using the optimal matri</m:t>
                   </m:r>
@@ -2647,15 +2748,13 @@
                     <w:rPr>
                       <w:rFonts w:ascii="Cambria Math" w:eastAsia="Cambria Math" w:hAnsi="Cambria Math" w:cs="Cambria Math"/>
                     </w:rPr>
-                    <m:t xml:space="preserve">above </m:t>
+                    <m:t>above in Opt</m:t>
                   </m:r>
-                  <w:bookmarkStart w:id="0" w:name="_GoBack"/>
-                  <w:bookmarkEnd w:id="0"/>
                   <m:r>
                     <w:rPr>
                       <w:rFonts w:ascii="Cambria Math" w:eastAsia="Cambria Math" w:hAnsi="Cambria Math" w:cs="Cambria Math"/>
                     </w:rPr>
-                    <m:t>in Opt</m:t>
+                    <m:t>)</m:t>
                   </m:r>
                 </m:e>
               </m:eqArr>
@@ -2664,13 +2763,842 @@
         </m:oMath>
       </m:oMathPara>
     </w:p>
-    <w:p>
-      <w:r>
-        <w:t xml:space="preserve">We still now prove by induction that the above returns the optimal </w:t>
+    <w:p/>
+    <w:p>
+      <w:r>
+        <w:t xml:space="preserve">We still now prove by </w:t>
+      </w:r>
+      <w:r>
+        <w:t xml:space="preserve">strong </w:t>
+      </w:r>
+      <w:r>
+        <w:t xml:space="preserve">induction that the above returns the optimal </w:t>
       </w:r>
       <w:r>
         <w:t>runtime</w:t>
       </w:r>
+      <w:r>
+        <w:t>.</w:t>
+      </w:r>
+    </w:p>
+    <w:p/>
+    <w:p>
+      <w:pPr>
+        <w:pStyle w:val="Heading2"/>
+      </w:pPr>
+      <w:r>
+        <w:t>Base Case</w:t>
+      </w:r>
+    </w:p>
+    <w:p/>
+    <w:p>
+      <w:r>
+        <w:t xml:space="preserve">We want to prove M[1][1] is the optimal runtime </w:t>
+      </w:r>
+      <w:r>
+        <w:t xml:space="preserve">and S[1][1] describes the optimal ordering </w:t>
+      </w:r>
+      <w:r>
+        <w:t xml:space="preserve">if there were only one matrix. </w:t>
+      </w:r>
+      <w:r>
+        <w:t>The optimal runtime for one matrix should be 0</w:t>
+      </w:r>
+      <w:r>
+        <w:t xml:space="preserve"> and the optimal ordering should be null</w:t>
+      </w:r>
+      <w:r>
+        <w:t xml:space="preserve"> because there is no multiplication going on.</w:t>
+      </w:r>
+      <w:r>
+        <w:t xml:space="preserve"> This is all true by definition.</w:t>
+      </w:r>
+    </w:p>
+    <w:p/>
+    <w:p>
+      <w:pPr>
+        <w:pStyle w:val="Heading2"/>
+      </w:pPr>
+      <w:r>
+        <w:t>Inductive Case</w:t>
+      </w:r>
+    </w:p>
+    <w:p/>
+    <w:p>
+      <w:r>
+        <w:t>We need to prove M[i][j] = Opt(i, j)</w:t>
+      </w:r>
+      <w:r>
+        <w:t xml:space="preserve"> and S[i][j] describes the corresponding multiplication order.</w:t>
+      </w:r>
+    </w:p>
+    <w:p>
+      <w:r>
+        <w:t xml:space="preserve">Since we’re using strong induction, we can assume </w:t>
+      </w:r>
+      <w:r>
+        <w:t>for all a &lt; i and for all b &lt; j, M[a][b] is the optimal runtime</w:t>
+      </w:r>
+      <w:r>
+        <w:t xml:space="preserve"> for the sequence starting at matrix a and ending at matrix b</w:t>
+      </w:r>
+      <w:r>
+        <w:t>, and S[a][b] describes the optimal ordering of said sequence.</w:t>
+      </w:r>
+      <w:r>
+        <w:t xml:space="preserve"> Thus,</w:t>
+      </w:r>
+    </w:p>
+    <w:p/>
+    <w:p>
+      <w:pPr>
+        <w:tabs>
+          <w:tab w:val="left" w:pos="692"/>
+        </w:tabs>
+        <w:autoSpaceDE w:val="0"/>
+        <w:autoSpaceDN w:val="0"/>
+        <w:adjustRightInd w:val="0"/>
+        <w:jc w:val="center"/>
+        <w:rPr>
+          <w:rFonts w:cstheme="minorHAnsi"/>
+        </w:rPr>
+      </w:pPr>
+      <w:r>
+        <w:t xml:space="preserve">M[i][j] = </w:t>
+      </w:r>
+      <w:r>
+        <w:rPr>
+          <w:rFonts w:cstheme="minorHAnsi"/>
+          <w:color w:val="000000"/>
+        </w:rPr>
+        <w:t>M[</w:t>
+      </w:r>
+      <w:r>
+        <w:rPr>
+          <w:rFonts w:cstheme="minorHAnsi"/>
+          <w:color w:val="000000"/>
+        </w:rPr>
+        <w:t>i</w:t>
+      </w:r>
+      <w:r>
+        <w:rPr>
+          <w:rFonts w:cstheme="minorHAnsi"/>
+          <w:color w:val="000000"/>
+        </w:rPr>
+        <w:t>][</w:t>
+      </w:r>
+      <w:proofErr w:type="spellStart"/>
+      <w:r>
+        <w:rPr>
+          <w:rFonts w:cstheme="minorHAnsi"/>
+          <w:color w:val="000000"/>
+        </w:rPr>
+        <w:t>middle_matrix</w:t>
+      </w:r>
+      <w:proofErr w:type="spellEnd"/>
+      <w:r>
+        <w:rPr>
+          <w:rFonts w:cstheme="minorHAnsi"/>
+          <w:color w:val="000000"/>
+        </w:rPr>
+        <w:t>] +</w:t>
+      </w:r>
+    </w:p>
+    <w:p>
+      <w:pPr>
+        <w:tabs>
+          <w:tab w:val="left" w:pos="692"/>
+        </w:tabs>
+        <w:autoSpaceDE w:val="0"/>
+        <w:autoSpaceDN w:val="0"/>
+        <w:adjustRightInd w:val="0"/>
+        <w:jc w:val="center"/>
+        <w:rPr>
+          <w:rFonts w:cstheme="minorHAnsi"/>
+        </w:rPr>
+      </w:pPr>
+      <w:r>
+        <w:rPr>
+          <w:rFonts w:cstheme="minorHAnsi"/>
+          <w:color w:val="000000"/>
+        </w:rPr>
+        <w:tab/>
+      </w:r>
+      <w:r>
+        <w:rPr>
+          <w:rFonts w:cstheme="minorHAnsi"/>
+          <w:color w:val="000000"/>
+        </w:rPr>
+        <w:tab/>
+        <w:t xml:space="preserve">    </w:t>
+      </w:r>
+      <w:r>
+        <w:rPr>
+          <w:rFonts w:cstheme="minorHAnsi"/>
+          <w:color w:val="000000"/>
+        </w:rPr>
+        <w:t>M[</w:t>
+      </w:r>
+      <w:proofErr w:type="spellStart"/>
+      <w:r>
+        <w:rPr>
+          <w:rFonts w:cstheme="minorHAnsi"/>
+          <w:color w:val="000000"/>
+        </w:rPr>
+        <w:t>middle_matrix</w:t>
+      </w:r>
+      <w:proofErr w:type="spellEnd"/>
+      <w:r>
+        <w:rPr>
+          <w:rFonts w:cstheme="minorHAnsi"/>
+          <w:color w:val="000000"/>
+        </w:rPr>
+        <w:t xml:space="preserve"> + </w:t>
+      </w:r>
+      <w:r>
+        <w:rPr>
+          <w:rFonts w:cstheme="minorHAnsi"/>
+          <w:color w:val="1C00CF"/>
+        </w:rPr>
+        <w:t>1</w:t>
+      </w:r>
+      <w:r>
+        <w:rPr>
+          <w:rFonts w:cstheme="minorHAnsi"/>
+          <w:color w:val="000000"/>
+        </w:rPr>
+        <w:t>][</w:t>
+      </w:r>
+      <w:r>
+        <w:rPr>
+          <w:rFonts w:cstheme="minorHAnsi"/>
+          <w:color w:val="000000"/>
+        </w:rPr>
+        <w:t>j</w:t>
+      </w:r>
+      <w:r>
+        <w:rPr>
+          <w:rFonts w:cstheme="minorHAnsi"/>
+          <w:color w:val="000000"/>
+        </w:rPr>
+        <w:t>] +</w:t>
+      </w:r>
+    </w:p>
+    <w:p>
+      <w:pPr>
+        <w:tabs>
+          <w:tab w:val="left" w:pos="692"/>
+        </w:tabs>
+        <w:autoSpaceDE w:val="0"/>
+        <w:autoSpaceDN w:val="0"/>
+        <w:adjustRightInd w:val="0"/>
+        <w:jc w:val="center"/>
+        <w:rPr>
+          <w:rFonts w:cstheme="minorHAnsi"/>
+        </w:rPr>
+      </w:pPr>
+      <w:r>
+        <w:rPr>
+          <w:rFonts w:cstheme="minorHAnsi"/>
+          <w:color w:val="000000"/>
+        </w:rPr>
+        <w:t xml:space="preserve">         </w:t>
+      </w:r>
+      <w:r>
+        <w:rPr>
+          <w:rFonts w:cstheme="minorHAnsi"/>
+          <w:color w:val="000000"/>
+        </w:rPr>
+        <w:t>(</w:t>
+      </w:r>
+      <w:r>
+        <w:rPr>
+          <w:rFonts w:cstheme="minorHAnsi"/>
+          <w:color w:val="000000"/>
+        </w:rPr>
+        <w:t xml:space="preserve">number of rows of </w:t>
+      </w:r>
+      <w:r>
+        <w:rPr>
+          <w:rFonts w:cstheme="minorHAnsi"/>
+          <w:color w:val="000000"/>
+        </w:rPr>
+        <w:t>i</w:t>
+      </w:r>
+      <w:r>
+        <w:rPr>
+          <w:rFonts w:cstheme="minorHAnsi"/>
+          <w:color w:val="000000"/>
+        </w:rPr>
+        <w:t xml:space="preserve"> </w:t>
+      </w:r>
+      <w:r>
+        <w:rPr>
+          <w:rFonts w:cstheme="minorHAnsi"/>
+          <w:color w:val="000000"/>
+        </w:rPr>
+        <w:t>*</w:t>
+      </w:r>
+    </w:p>
+    <w:p>
+      <w:pPr>
+        <w:tabs>
+          <w:tab w:val="left" w:pos="692"/>
+        </w:tabs>
+        <w:autoSpaceDE w:val="0"/>
+        <w:autoSpaceDN w:val="0"/>
+        <w:adjustRightInd w:val="0"/>
+        <w:jc w:val="center"/>
+        <w:rPr>
+          <w:rFonts w:cstheme="minorHAnsi"/>
+        </w:rPr>
+      </w:pPr>
+      <w:r>
+        <w:rPr>
+          <w:rFonts w:cstheme="minorHAnsi"/>
+          <w:color w:val="000000"/>
+        </w:rPr>
+        <w:t xml:space="preserve">                                        </w:t>
+      </w:r>
+      <w:r>
+        <w:rPr>
+          <w:rFonts w:cstheme="minorHAnsi"/>
+          <w:color w:val="000000"/>
+        </w:rPr>
+        <w:t xml:space="preserve">number of columns of </w:t>
+      </w:r>
+      <w:proofErr w:type="spellStart"/>
+      <w:r>
+        <w:rPr>
+          <w:rFonts w:cstheme="minorHAnsi"/>
+          <w:color w:val="000000"/>
+        </w:rPr>
+        <w:t>middle_matrix</w:t>
+      </w:r>
+      <w:proofErr w:type="spellEnd"/>
+      <w:r>
+        <w:rPr>
+          <w:rFonts w:cstheme="minorHAnsi"/>
+          <w:color w:val="000000"/>
+        </w:rPr>
+        <w:t xml:space="preserve"> </w:t>
+      </w:r>
+      <w:r>
+        <w:rPr>
+          <w:rFonts w:cstheme="minorHAnsi"/>
+          <w:color w:val="000000"/>
+        </w:rPr>
+        <w:t>*</w:t>
+      </w:r>
+    </w:p>
+    <w:p>
+      <w:pPr>
+        <w:jc w:val="center"/>
+        <w:rPr>
+          <w:rFonts w:cstheme="minorHAnsi"/>
+          <w:color w:val="000000"/>
+        </w:rPr>
+      </w:pPr>
+      <w:r>
+        <w:rPr>
+          <w:rFonts w:cstheme="minorHAnsi"/>
+          <w:color w:val="000000"/>
+        </w:rPr>
+        <w:t xml:space="preserve">            </w:t>
+      </w:r>
+      <w:r>
+        <w:rPr>
+          <w:rFonts w:cstheme="minorHAnsi"/>
+          <w:color w:val="000000"/>
+        </w:rPr>
+        <w:t xml:space="preserve">number of columns of </w:t>
+      </w:r>
+      <w:r>
+        <w:rPr>
+          <w:rFonts w:cstheme="minorHAnsi"/>
+          <w:color w:val="000000"/>
+        </w:rPr>
+        <w:t>j</w:t>
+      </w:r>
+      <w:r>
+        <w:rPr>
+          <w:rFonts w:cstheme="minorHAnsi"/>
+          <w:color w:val="000000"/>
+        </w:rPr>
+        <w:t>)</w:t>
+      </w:r>
+    </w:p>
+    <w:p>
+      <w:pPr>
+        <w:jc w:val="center"/>
+        <w:rPr>
+          <w:rFonts w:cstheme="minorHAnsi"/>
+          <w:color w:val="000000"/>
+        </w:rPr>
+      </w:pPr>
+    </w:p>
+    <w:p>
+      <w:pPr>
+        <w:jc w:val="center"/>
+        <w:rPr>
+          <w:rFonts w:cstheme="minorHAnsi"/>
+          <w:i/>
+          <w:color w:val="000000"/>
+        </w:rPr>
+      </w:pPr>
+      <w:r>
+        <w:rPr>
+          <w:rFonts w:cstheme="minorHAnsi"/>
+          <w:i/>
+          <w:color w:val="000000"/>
+        </w:rPr>
+        <w:t>(</w:t>
+      </w:r>
+      <w:r>
+        <w:rPr>
+          <w:rFonts w:cstheme="minorHAnsi"/>
+          <w:i/>
+          <w:color w:val="000000"/>
+        </w:rPr>
+        <w:t xml:space="preserve">with optimal </w:t>
+      </w:r>
+      <w:proofErr w:type="spellStart"/>
+      <w:r>
+        <w:rPr>
+          <w:rFonts w:cstheme="minorHAnsi"/>
+          <w:i/>
+          <w:color w:val="000000"/>
+        </w:rPr>
+        <w:t>middle_matrix</w:t>
+      </w:r>
+      <w:proofErr w:type="spellEnd"/>
+      <w:r>
+        <w:rPr>
+          <w:rFonts w:cstheme="minorHAnsi"/>
+          <w:i/>
+          <w:color w:val="000000"/>
+        </w:rPr>
+        <w:t>)</w:t>
+      </w:r>
+    </w:p>
+    <w:p>
+      <w:pPr>
+        <w:jc w:val="center"/>
+        <w:rPr>
+          <w:rFonts w:cstheme="minorHAnsi"/>
+        </w:rPr>
+      </w:pPr>
+    </w:p>
+    <w:p>
+      <w:pPr>
+        <w:jc w:val="center"/>
+        <w:rPr>
+          <w:rFonts w:cstheme="minorHAnsi"/>
+        </w:rPr>
+      </w:pPr>
+      <w:r>
+        <w:rPr>
+          <w:rFonts w:cstheme="minorHAnsi"/>
+        </w:rPr>
+        <w:t xml:space="preserve">= </w:t>
+      </w:r>
+      <w:r>
+        <w:rPr>
+          <w:rFonts w:cstheme="minorHAnsi"/>
+        </w:rPr>
+        <w:t xml:space="preserve">Opt(i, </w:t>
+      </w:r>
+      <w:proofErr w:type="spellStart"/>
+      <w:r>
+        <w:rPr>
+          <w:rFonts w:cstheme="minorHAnsi"/>
+        </w:rPr>
+        <w:t>middle_matrix</w:t>
+      </w:r>
+      <w:proofErr w:type="spellEnd"/>
+      <w:r>
+        <w:rPr>
+          <w:rFonts w:cstheme="minorHAnsi"/>
+        </w:rPr>
+        <w:t xml:space="preserve">) + </w:t>
+      </w:r>
+    </w:p>
+    <w:p>
+      <w:pPr>
+        <w:jc w:val="center"/>
+        <w:rPr>
+          <w:rFonts w:cstheme="minorHAnsi"/>
+        </w:rPr>
+      </w:pPr>
+      <w:r>
+        <w:rPr>
+          <w:rFonts w:cstheme="minorHAnsi"/>
+        </w:rPr>
+        <w:t xml:space="preserve">         </w:t>
+      </w:r>
+      <w:r>
+        <w:rPr>
+          <w:rFonts w:cstheme="minorHAnsi"/>
+        </w:rPr>
+        <w:t>Opt(</w:t>
+      </w:r>
+      <w:proofErr w:type="spellStart"/>
+      <w:r>
+        <w:rPr>
+          <w:rFonts w:cstheme="minorHAnsi"/>
+        </w:rPr>
+        <w:t>middle_matrix</w:t>
+      </w:r>
+      <w:proofErr w:type="spellEnd"/>
+      <w:r>
+        <w:rPr>
+          <w:rFonts w:cstheme="minorHAnsi"/>
+        </w:rPr>
+        <w:t xml:space="preserve"> + 1</w:t>
+      </w:r>
+      <w:r>
+        <w:rPr>
+          <w:rFonts w:cstheme="minorHAnsi"/>
+        </w:rPr>
+        <w:t xml:space="preserve">, j) + </w:t>
+      </w:r>
+    </w:p>
+    <w:p>
+      <w:pPr>
+        <w:tabs>
+          <w:tab w:val="left" w:pos="692"/>
+        </w:tabs>
+        <w:autoSpaceDE w:val="0"/>
+        <w:autoSpaceDN w:val="0"/>
+        <w:adjustRightInd w:val="0"/>
+        <w:jc w:val="center"/>
+        <w:rPr>
+          <w:rFonts w:cstheme="minorHAnsi"/>
+        </w:rPr>
+      </w:pPr>
+      <w:r>
+        <w:rPr>
+          <w:rFonts w:cstheme="minorHAnsi"/>
+          <w:color w:val="000000"/>
+        </w:rPr>
+        <w:t>(</w:t>
+      </w:r>
+      <w:r>
+        <w:rPr>
+          <w:rFonts w:cstheme="minorHAnsi"/>
+          <w:color w:val="000000"/>
+        </w:rPr>
+        <w:t xml:space="preserve">number of rows of </w:t>
+      </w:r>
+      <w:r>
+        <w:rPr>
+          <w:rFonts w:cstheme="minorHAnsi"/>
+          <w:color w:val="000000"/>
+        </w:rPr>
+        <w:t>i</w:t>
+      </w:r>
+      <w:r>
+        <w:rPr>
+          <w:rFonts w:cstheme="minorHAnsi"/>
+          <w:color w:val="000000"/>
+        </w:rPr>
+        <w:t xml:space="preserve"> </w:t>
+      </w:r>
+      <w:r>
+        <w:rPr>
+          <w:rFonts w:cstheme="minorHAnsi"/>
+          <w:color w:val="000000"/>
+        </w:rPr>
+        <w:t>*</w:t>
+      </w:r>
+    </w:p>
+    <w:p>
+      <w:pPr>
+        <w:tabs>
+          <w:tab w:val="left" w:pos="692"/>
+        </w:tabs>
+        <w:autoSpaceDE w:val="0"/>
+        <w:autoSpaceDN w:val="0"/>
+        <w:adjustRightInd w:val="0"/>
+        <w:jc w:val="center"/>
+        <w:rPr>
+          <w:rFonts w:cstheme="minorHAnsi"/>
+        </w:rPr>
+      </w:pPr>
+      <w:r>
+        <w:rPr>
+          <w:rFonts w:cstheme="minorHAnsi"/>
+          <w:color w:val="000000"/>
+        </w:rPr>
+        <w:t xml:space="preserve">         </w:t>
+      </w:r>
+      <w:r>
+        <w:rPr>
+          <w:rFonts w:cstheme="minorHAnsi"/>
+          <w:color w:val="000000"/>
+        </w:rPr>
+        <w:tab/>
+      </w:r>
+      <w:r>
+        <w:rPr>
+          <w:rFonts w:cstheme="minorHAnsi"/>
+          <w:color w:val="000000"/>
+        </w:rPr>
+        <w:tab/>
+      </w:r>
+      <w:r>
+        <w:rPr>
+          <w:rFonts w:cstheme="minorHAnsi"/>
+          <w:color w:val="000000"/>
+        </w:rPr>
+        <w:tab/>
+        <w:t xml:space="preserve">    </w:t>
+      </w:r>
+      <w:r>
+        <w:rPr>
+          <w:rFonts w:cstheme="minorHAnsi"/>
+          <w:color w:val="000000"/>
+        </w:rPr>
+        <w:t xml:space="preserve">number of columns of </w:t>
+      </w:r>
+      <w:proofErr w:type="spellStart"/>
+      <w:r>
+        <w:rPr>
+          <w:rFonts w:cstheme="minorHAnsi"/>
+          <w:color w:val="000000"/>
+        </w:rPr>
+        <w:t>middle_matrix</w:t>
+      </w:r>
+      <w:proofErr w:type="spellEnd"/>
+      <w:r>
+        <w:rPr>
+          <w:rFonts w:cstheme="minorHAnsi"/>
+          <w:color w:val="000000"/>
+        </w:rPr>
+        <w:t xml:space="preserve"> </w:t>
+      </w:r>
+      <w:r>
+        <w:rPr>
+          <w:rFonts w:cstheme="minorHAnsi"/>
+          <w:color w:val="000000"/>
+        </w:rPr>
+        <w:t>*</w:t>
+      </w:r>
+    </w:p>
+    <w:p>
+      <w:pPr>
+        <w:jc w:val="center"/>
+        <w:rPr>
+          <w:rFonts w:cstheme="minorHAnsi"/>
+          <w:color w:val="000000"/>
+        </w:rPr>
+      </w:pPr>
+      <w:r>
+        <w:rPr>
+          <w:rFonts w:cstheme="minorHAnsi"/>
+          <w:color w:val="000000"/>
+        </w:rPr>
+        <w:t xml:space="preserve">  </w:t>
+      </w:r>
+      <w:r>
+        <w:rPr>
+          <w:rFonts w:cstheme="minorHAnsi"/>
+          <w:color w:val="000000"/>
+        </w:rPr>
+        <w:t xml:space="preserve">number of columns of </w:t>
+      </w:r>
+      <w:r>
+        <w:rPr>
+          <w:rFonts w:cstheme="minorHAnsi"/>
+          <w:color w:val="000000"/>
+        </w:rPr>
+        <w:t>j</w:t>
+      </w:r>
+      <w:r>
+        <w:rPr>
+          <w:rFonts w:cstheme="minorHAnsi"/>
+          <w:color w:val="000000"/>
+        </w:rPr>
+        <w:t>)</w:t>
+      </w:r>
+    </w:p>
+    <w:p>
+      <w:pPr>
+        <w:rPr>
+          <w:rFonts w:cstheme="minorHAnsi"/>
+        </w:rPr>
+      </w:pPr>
+    </w:p>
+    <w:p>
+      <w:pPr>
+        <w:rPr>
+          <w:rFonts w:cstheme="minorHAnsi"/>
+        </w:rPr>
+      </w:pPr>
+      <w:r>
+        <w:rPr>
+          <w:rFonts w:cstheme="minorHAnsi"/>
+        </w:rPr>
+        <w:t>Which was our recursive definition given above.</w:t>
+      </w:r>
+    </w:p>
+    <w:p>
+      <w:pPr>
+        <w:rPr>
+          <w:rFonts w:cstheme="minorHAnsi"/>
+        </w:rPr>
+      </w:pPr>
+    </w:p>
+    <w:p>
+      <w:pPr>
+        <w:rPr>
+          <w:rFonts w:cstheme="minorHAnsi"/>
+        </w:rPr>
+      </w:pPr>
+      <w:r>
+        <w:rPr>
+          <w:rFonts w:cstheme="minorHAnsi"/>
+        </w:rPr>
+        <w:t xml:space="preserve">S keeps track of the order by </w:t>
+      </w:r>
+      <w:r>
+        <w:rPr>
+          <w:rFonts w:cstheme="minorHAnsi"/>
+        </w:rPr>
+        <w:t>recording the optimal breaks in each sequence</w:t>
+      </w:r>
+      <w:r>
+        <w:rPr>
+          <w:rFonts w:cstheme="minorHAnsi"/>
+        </w:rPr>
+        <w:t>.</w:t>
+      </w:r>
+      <w:r>
+        <w:rPr>
+          <w:rFonts w:cstheme="minorHAnsi"/>
+        </w:rPr>
+        <w:t xml:space="preserve"> When you have a sequence from matrix i to matrix j broken up by </w:t>
+      </w:r>
+      <w:proofErr w:type="spellStart"/>
+      <w:r>
+        <w:rPr>
+          <w:rFonts w:cstheme="minorHAnsi"/>
+        </w:rPr>
+        <w:t>middle_matrix</w:t>
+      </w:r>
+      <w:proofErr w:type="spellEnd"/>
+      <w:r>
+        <w:rPr>
+          <w:rFonts w:cstheme="minorHAnsi"/>
+        </w:rPr>
+        <w:t xml:space="preserve">, </w:t>
+      </w:r>
+      <w:r>
+        <w:rPr>
+          <w:rFonts w:cstheme="minorHAnsi"/>
+        </w:rPr>
+        <w:t>the order of the optimal orderings of the left and right sequences stay the same, so you combine their breaks</w:t>
+      </w:r>
+      <w:r>
+        <w:rPr>
+          <w:rFonts w:cstheme="minorHAnsi"/>
+        </w:rPr>
+        <w:t>. The break that happened at the current level also needs to be accounted for, so it needs to be added to the front</w:t>
+      </w:r>
+      <w:r>
+        <w:rPr>
+          <w:rFonts w:cstheme="minorHAnsi"/>
+        </w:rPr>
+        <w:t xml:space="preserve"> because it is the most recent break</w:t>
+      </w:r>
+      <w:r>
+        <w:rPr>
+          <w:rFonts w:cstheme="minorHAnsi"/>
+        </w:rPr>
+        <w:t>.</w:t>
+      </w:r>
+    </w:p>
+    <w:p>
+      <w:pPr>
+        <w:rPr>
+          <w:rFonts w:cstheme="minorHAnsi"/>
+        </w:rPr>
+      </w:pPr>
+    </w:p>
+    <w:p>
+      <w:pPr>
+        <w:pStyle w:val="Heading1"/>
+      </w:pPr>
+      <w:r>
+        <w:t xml:space="preserve"> </w:t>
+      </w:r>
+      <w:r>
+        <w:t>Runtime Analysis</w:t>
+      </w:r>
+    </w:p>
+    <w:p/>
+    <w:p>
+      <w:r>
+        <w:t>Since we update each of the upper half of our 2-dimensional array once, that would be O(n</w:t>
+      </w:r>
+      <w:r>
+        <w:rPr>
+          <w:vertAlign w:val="superscript"/>
+        </w:rPr>
+        <w:t>2</w:t>
+      </w:r>
+      <w:r>
+        <w:t xml:space="preserve">). Getting the optimal </w:t>
+      </w:r>
+      <w:proofErr w:type="spellStart"/>
+      <w:r>
+        <w:t>middle_matrix</w:t>
+      </w:r>
+      <w:proofErr w:type="spellEnd"/>
+      <w:r>
+        <w:t xml:space="preserve"> that breaks the sequence </w:t>
+      </w:r>
+      <w:r>
+        <w:t>for each of those cells</w:t>
+      </w:r>
+      <w:r>
+        <w:t xml:space="preserve"> </w:t>
+      </w:r>
+      <w:r>
+        <w:t xml:space="preserve">is O(n) because you could do a linear search for a </w:t>
+      </w:r>
+      <w:proofErr w:type="spellStart"/>
+      <w:r>
+        <w:t>middle_matrix</w:t>
+      </w:r>
+      <w:proofErr w:type="spellEnd"/>
+      <w:r>
+        <w:t xml:space="preserve"> that minimizes the recurrence.</w:t>
+      </w:r>
+      <w:r>
+        <w:t xml:space="preserve"> Altogether, it is </w:t>
+      </w:r>
+      <w:bookmarkStart w:id="0" w:name="_GoBack"/>
+      <w:r>
+        <w:rPr>
+          <w:b/>
+        </w:rPr>
+        <w:t>O(n</w:t>
+      </w:r>
+      <w:r>
+        <w:rPr>
+          <w:b/>
+          <w:vertAlign w:val="superscript"/>
+        </w:rPr>
+        <w:t>3</w:t>
+      </w:r>
+      <w:r>
+        <w:rPr>
+          <w:b/>
+        </w:rPr>
+        <w:t>)</w:t>
+      </w:r>
+      <w:bookmarkEnd w:id="0"/>
       <w:r>
         <w:t>.</w:t>
       </w:r>

</xml_diff>

<commit_message>
fixed conceptual error in q3 part 3
</commit_message>
<xml_diff>
--- a/HW CS 4820/HW3/q2_HW3.docx
+++ b/HW CS 4820/HW3/q2_HW3.docx
@@ -338,10 +338,7 @@
         <w:t xml:space="preserve">the </w:t>
       </w:r>
       <w:r>
-        <w:t xml:space="preserve">length 3 sequence </w:t>
-      </w:r>
-      <w:r>
-        <w:t>((A</w:t>
+        <w:t>length 3 sequence ((A</w:t>
       </w:r>
       <w:r>
         <w:rPr>
@@ -371,10 +368,7 @@
         <w:t>)</w:t>
       </w:r>
       <w:r>
-        <w:t xml:space="preserve">. </w:t>
-      </w:r>
-      <w:r>
-        <w:t>((A</w:t>
+        <w:t>. ((A</w:t>
       </w:r>
       <w:r>
         <w:rPr>
@@ -401,13 +395,7 @@
         <w:t>4</w:t>
       </w:r>
       <w:r>
-        <w:t>)</w:t>
-      </w:r>
-      <w:r>
-        <w:t xml:space="preserve"> can in turn be turned into the multiplication of </w:t>
-      </w:r>
-      <w:r>
-        <w:t>(A</w:t>
+        <w:t>) can in turn be turned into the multiplication of (A</w:t>
       </w:r>
       <w:r>
         <w:rPr>
@@ -425,10 +413,7 @@
         <w:t>3</w:t>
       </w:r>
       <w:r>
-        <w:t>)</w:t>
-      </w:r>
-      <w:r>
-        <w:t xml:space="preserve"> and A</w:t>
+        <w:t>) and A</w:t>
       </w:r>
       <w:r>
         <w:rPr>
@@ -440,10 +425,7 @@
         <w:t>.</w:t>
       </w:r>
       <w:r>
-        <w:t xml:space="preserve"> </w:t>
-      </w:r>
-      <w:r>
-        <w:t>(A</w:t>
+        <w:t xml:space="preserve"> (A</w:t>
       </w:r>
       <w:r>
         <w:rPr>
@@ -461,10 +443,7 @@
         <w:t>3</w:t>
       </w:r>
       <w:r>
-        <w:t>)</w:t>
-      </w:r>
-      <w:r>
-        <w:t xml:space="preserve"> at last will be the multiplication of two length one sequences A</w:t>
+        <w:t>) at last will be the multiplication of two length one sequences A</w:t>
       </w:r>
       <w:r>
         <w:rPr>
@@ -509,10 +488,7 @@
         <w:jc w:val="center"/>
       </w:pPr>
       <w:r>
-        <w:t>Opt</w:t>
-      </w:r>
-      <w:r>
-        <w:t>(</w:t>
+        <w:t>Opt(</w:t>
       </w:r>
       <w:r>
         <w:t>i, j</w:t>
@@ -552,7 +528,19 @@
         <w:ind w:firstLine="360"/>
       </w:pPr>
       <w:r>
-        <w:t>The rows of our two 2-dimensional arrays specify the starting matrix, the column specifies the ending matrix</w:t>
+        <w:t>The row</w:t>
+      </w:r>
+      <w:r>
+        <w:t xml:space="preserve"> number</w:t>
+      </w:r>
+      <w:r>
+        <w:t xml:space="preserve"> of our two 2-dimensional arrays specify the starting matrix, the column </w:t>
+      </w:r>
+      <w:r>
+        <w:t xml:space="preserve">number </w:t>
+      </w:r>
+      <w:r>
+        <w:t>specifies the ending matrix</w:t>
       </w:r>
       <w:r>
         <w:t xml:space="preserve"> (e.g.</w:t>
@@ -612,17 +600,16 @@
         <w:t>Pseudocode</w:t>
       </w:r>
     </w:p>
-    <w:p/>
     <w:p>
       <w:r>
         <w:rPr>
           <w:noProof/>
         </w:rPr>
         <w:drawing>
-          <wp:inline distT="0" distB="0" distL="0" distR="0" wp14:anchorId="48DA79AA" wp14:editId="7609D406">
-            <wp:extent cx="5843801" cy="4712970"/>
+          <wp:inline distT="0" distB="0" distL="0" distR="0" wp14:anchorId="0A49E067" wp14:editId="0CD63B04">
+            <wp:extent cx="5943600" cy="5285105"/>
             <wp:effectExtent l="0" t="0" r="0" b="0"/>
-            <wp:docPr id="25" name="Picture 25"/>
+            <wp:docPr id="1" name="Picture 1"/>
             <wp:cNvGraphicFramePr>
               <a:graphicFrameLocks xmlns:a="http://schemas.openxmlformats.org/drawingml/2006/main" noChangeAspect="1"/>
             </wp:cNvGraphicFramePr>
@@ -630,17 +617,11 @@
               <a:graphicData uri="http://schemas.openxmlformats.org/drawingml/2006/picture">
                 <pic:pic xmlns:pic="http://schemas.openxmlformats.org/drawingml/2006/picture">
                   <pic:nvPicPr>
-                    <pic:cNvPr id="25" name="Screen Shot 2019-09-23 at 9.30.15 PM.png"/>
+                    <pic:cNvPr id="1" name=""/>
                     <pic:cNvPicPr/>
                   </pic:nvPicPr>
                   <pic:blipFill>
-                    <a:blip r:embed="rId4">
-                      <a:extLst>
-                        <a:ext uri="{28A0092B-C50C-407E-A947-70E740481C1C}">
-                          <a14:useLocalDpi xmlns:a14="http://schemas.microsoft.com/office/drawing/2010/main" val="0"/>
-                        </a:ext>
-                      </a:extLst>
-                    </a:blip>
+                    <a:blip r:embed="rId4"/>
                     <a:stretch>
                       <a:fillRect/>
                     </a:stretch>
@@ -648,7 +629,7 @@
                   <pic:spPr>
                     <a:xfrm>
                       <a:off x="0" y="0"/>
-                      <a:ext cx="5843801" cy="4712970"/>
+                      <a:ext cx="5943600" cy="5285105"/>
                     </a:xfrm>
                     <a:prstGeom prst="rect">
                       <a:avLst/>
@@ -663,12 +644,17 @@
     </w:p>
     <w:p/>
     <w:p/>
+    <w:p/>
     <w:p>
       <w:r>
         <w:t>This part</w:t>
       </w:r>
-    </w:p>
-    <w:p/>
+      <w:r>
+        <w:t xml:space="preserve">: </w:t>
+      </w:r>
+      <w:bookmarkStart w:id="0" w:name="_GoBack"/>
+      <w:bookmarkEnd w:id="0"/>
+    </w:p>
     <w:p>
       <w:pPr>
         <w:tabs>
@@ -852,6 +838,32 @@
           <w:szCs w:val="18"/>
         </w:rPr>
         <w:t>…….</w:t>
+      </w:r>
+    </w:p>
+    <w:p>
+      <w:pPr>
+        <w:rPr>
+          <w:rFonts w:ascii="Menlo" w:hAnsi="Menlo" w:cs="Menlo"/>
+          <w:color w:val="000000"/>
+          <w:sz w:val="18"/>
+          <w:szCs w:val="18"/>
+        </w:rPr>
+      </w:pPr>
+      <w:r>
+        <w:rPr>
+          <w:sz w:val="18"/>
+          <w:szCs w:val="18"/>
+        </w:rPr>
+        <w:t xml:space="preserve">          </w:t>
+      </w:r>
+      <w:r>
+        <w:rPr>
+          <w:rFonts w:ascii="Menlo" w:hAnsi="Menlo" w:cs="Menlo"/>
+          <w:color w:val="000000"/>
+          <w:sz w:val="18"/>
+          <w:szCs w:val="18"/>
+        </w:rPr>
+        <w:t>diff++</w:t>
       </w:r>
     </w:p>
     <w:p>
@@ -1136,7 +1148,12 @@
         <w:t>, which is the base case.</w:t>
       </w:r>
       <w:r>
-        <w:t xml:space="preserve"> Each of the two optimally broken sequences can in turn be broken into their own optimal two sequences</w:t>
+        <w:t xml:space="preserve"> </w:t>
+      </w:r>
+    </w:p>
+    <w:p>
+      <w:r>
+        <w:t>Each of the two optimally broken sequences can in turn be broken into their own optimal two sequences</w:t>
       </w:r>
       <w:r>
         <w:t>.</w:t>
@@ -1179,6 +1196,14 @@
       </w:r>
     </w:p>
     <w:p/>
+    <w:p>
+      <w:pPr>
+        <w:jc w:val="center"/>
+        <w:rPr>
+          <w:rFonts w:eastAsiaTheme="minorEastAsia"/>
+        </w:rPr>
+      </w:pPr>
+    </w:p>
     <w:p>
       <w:pPr>
         <w:jc w:val="center"/>
@@ -1195,16 +1220,7 @@
             <w:rPr>
               <w:rFonts w:ascii="Cambria Math" w:hAnsi="Cambria Math"/>
             </w:rPr>
-            <m:t>Op</m:t>
-          </m:r>
-          <m:r>
-            <m:rPr>
-              <m:sty m:val="p"/>
-            </m:rPr>
-            <w:rPr>
-              <w:rFonts w:ascii="Cambria Math" w:hAnsi="Cambria Math"/>
-            </w:rPr>
-            <m:t>t</m:t>
+            <m:t>Opt</m:t>
           </m:r>
           <m:d>
             <m:dPr>
@@ -1302,18 +1318,6 @@
               </m:sSub>
             </m:e>
           </m:d>
-        </m:oMath>
-      </m:oMathPara>
-    </w:p>
-    <w:p>
-      <w:pPr>
-        <w:jc w:val="center"/>
-        <w:rPr>
-          <w:rFonts w:eastAsiaTheme="minorEastAsia"/>
-        </w:rPr>
-      </w:pPr>
-      <m:oMathPara>
-        <m:oMath>
           <m:r>
             <m:rPr>
               <m:sty m:val="p"/>
@@ -1442,60 +1446,207 @@
                     <m:funcPr>
                       <m:ctrlPr>
                         <w:rPr>
-                          <w:rFonts w:ascii="Cambria Math" w:hAnsi="Cambria Math"/>
+                          <w:rFonts w:ascii="Cambria Math" w:eastAsia="Cambria Math" w:hAnsi="Cambria Math" w:cs="Cambria Math"/>
+                          <w:i/>
                         </w:rPr>
                       </m:ctrlPr>
                     </m:funcPr>
                     <m:fName>
-                      <m:box>
-                        <m:boxPr>
-                          <m:opEmu m:val="1"/>
+                      <m:limLow>
+                        <m:limLowPr>
+                          <m:ctrlPr>
+                            <w:rPr>
+                              <w:rFonts w:ascii="Cambria Math" w:eastAsia="Cambria Math" w:hAnsi="Cambria Math" w:cs="Cambria Math"/>
+                              <w:i/>
+                            </w:rPr>
+                          </m:ctrlPr>
+                        </m:limLowPr>
+                        <m:e>
+                          <m:r>
+                            <m:rPr>
+                              <m:sty m:val="p"/>
+                            </m:rPr>
+                            <w:rPr>
+                              <w:rFonts w:ascii="Cambria Math" w:eastAsia="Cambria Math" w:hAnsi="Cambria Math" w:cs="Cambria Math"/>
+                            </w:rPr>
+                            <m:t>min</m:t>
+                          </m:r>
+                          <m:ctrlPr>
+                            <w:rPr>
+                              <w:rFonts w:ascii="Cambria Math" w:eastAsia="Cambria Math" w:hAnsi="Cambria Math" w:cs="Cambria Math"/>
+                            </w:rPr>
+                          </m:ctrlPr>
+                        </m:e>
+                        <m:lim>
+                          <m:eqArr>
+                            <m:eqArrPr>
+                              <m:ctrlPr>
+                                <w:rPr>
+                                  <w:rFonts w:ascii="Cambria Math" w:eastAsia="Cambria Math" w:hAnsi="Cambria Math" w:cs="Cambria Math"/>
+                                  <w:i/>
+                                </w:rPr>
+                              </m:ctrlPr>
+                            </m:eqArrPr>
+                            <m:e>
+                              <m:r>
+                                <w:rPr>
+                                  <w:rFonts w:ascii="Cambria Math" w:eastAsia="Cambria Math" w:hAnsi="Cambria Math" w:cs="Cambria Math"/>
+                                </w:rPr>
+                                <m:t>matri</m:t>
+                              </m:r>
+                              <m:sSub>
+                                <m:sSubPr>
+                                  <m:ctrlPr>
+                                    <w:rPr>
+                                      <w:rFonts w:ascii="Cambria Math" w:eastAsia="Cambria Math" w:hAnsi="Cambria Math" w:cs="Cambria Math"/>
+                                      <w:i/>
+                                    </w:rPr>
+                                  </m:ctrlPr>
+                                </m:sSubPr>
+                                <m:e>
+                                  <m:r>
+                                    <w:rPr>
+                                      <w:rFonts w:ascii="Cambria Math" w:eastAsia="Cambria Math" w:hAnsi="Cambria Math" w:cs="Cambria Math"/>
+                                    </w:rPr>
+                                    <m:t>x</m:t>
+                                  </m:r>
+                                </m:e>
+                                <m:sub>
+                                  <m:r>
+                                    <w:rPr>
+                                      <w:rFonts w:ascii="Cambria Math" w:eastAsia="Cambria Math" w:hAnsi="Cambria Math" w:cs="Cambria Math"/>
+                                    </w:rPr>
+                                    <m:t>start</m:t>
+                                  </m:r>
+                                </m:sub>
+                              </m:sSub>
+                              <m:r>
+                                <w:rPr>
+                                  <w:rFonts w:ascii="Cambria Math" w:eastAsia="Cambria Math" w:hAnsi="Cambria Math" w:cs="Cambria Math"/>
+                                </w:rPr>
+                                <m:t>≤</m:t>
+                              </m:r>
+                            </m:e>
+                            <m:e>
+                              <m:r>
+                                <w:rPr>
+                                  <w:rFonts w:ascii="Cambria Math" w:eastAsia="Cambria Math" w:hAnsi="Cambria Math" w:cs="Cambria Math"/>
+                                </w:rPr>
+                                <m:t>matri</m:t>
+                              </m:r>
+                              <m:sSub>
+                                <m:sSubPr>
+                                  <m:ctrlPr>
+                                    <w:rPr>
+                                      <w:rFonts w:ascii="Cambria Math" w:eastAsia="Cambria Math" w:hAnsi="Cambria Math" w:cs="Cambria Math"/>
+                                      <w:i/>
+                                    </w:rPr>
+                                  </m:ctrlPr>
+                                </m:sSubPr>
+                                <m:e>
+                                  <m:r>
+                                    <w:rPr>
+                                      <w:rFonts w:ascii="Cambria Math" w:eastAsia="Cambria Math" w:hAnsi="Cambria Math" w:cs="Cambria Math"/>
+                                    </w:rPr>
+                                    <m:t>x</m:t>
+                                  </m:r>
+                                </m:e>
+                                <m:sub>
+                                  <m:r>
+                                    <w:rPr>
+                                      <w:rFonts w:ascii="Cambria Math" w:eastAsia="Cambria Math" w:hAnsi="Cambria Math" w:cs="Cambria Math"/>
+                                    </w:rPr>
+                                    <m:t>middle</m:t>
+                                  </m:r>
+                                </m:sub>
+                              </m:sSub>
+                              <m:r>
+                                <w:rPr>
+                                  <w:rFonts w:ascii="Cambria Math" w:eastAsia="Cambria Math" w:hAnsi="Cambria Math" w:cs="Cambria Math"/>
+                                </w:rPr>
+                                <m:t>&lt;</m:t>
+                              </m:r>
+                            </m:e>
+                            <m:e>
+                              <m:r>
+                                <w:rPr>
+                                  <w:rFonts w:ascii="Cambria Math" w:eastAsia="Cambria Math" w:hAnsi="Cambria Math" w:cs="Cambria Math"/>
+                                </w:rPr>
+                                <m:t>matri</m:t>
+                              </m:r>
+                              <m:sSub>
+                                <m:sSubPr>
+                                  <m:ctrlPr>
+                                    <w:rPr>
+                                      <w:rFonts w:ascii="Cambria Math" w:eastAsia="Cambria Math" w:hAnsi="Cambria Math" w:cs="Cambria Math"/>
+                                      <w:i/>
+                                    </w:rPr>
+                                  </m:ctrlPr>
+                                </m:sSubPr>
+                                <m:e>
+                                  <m:r>
+                                    <w:rPr>
+                                      <w:rFonts w:ascii="Cambria Math" w:eastAsia="Cambria Math" w:hAnsi="Cambria Math" w:cs="Cambria Math"/>
+                                    </w:rPr>
+                                    <m:t>x</m:t>
+                                  </m:r>
+                                </m:e>
+                                <m:sub>
+                                  <m:r>
+                                    <w:rPr>
+                                      <w:rFonts w:ascii="Cambria Math" w:eastAsia="Cambria Math" w:hAnsi="Cambria Math" w:cs="Cambria Math"/>
+                                    </w:rPr>
+                                    <m:t>end</m:t>
+                                  </m:r>
+                                </m:sub>
+                              </m:sSub>
+                            </m:e>
+                          </m:eqArr>
+                        </m:lim>
+                      </m:limLow>
+                      <m:ctrlPr>
+                        <w:rPr>
+                          <w:rFonts w:ascii="Cambria Math" w:hAnsi="Cambria Math"/>
+                          <w:i/>
+                        </w:rPr>
+                      </m:ctrlPr>
+                    </m:fName>
+                    <m:e>
+                      <m:d>
+                        <m:dPr>
                           <m:ctrlPr>
                             <w:rPr>
                               <w:rFonts w:ascii="Cambria Math" w:hAnsi="Cambria Math"/>
+                              <w:i/>
                             </w:rPr>
                           </m:ctrlPr>
-                        </m:boxPr>
+                        </m:dPr>
                         <m:e>
-                          <m:func>
-                            <m:funcPr>
+                          <m:eqArr>
+                            <m:eqArrPr>
                               <m:ctrlPr>
                                 <w:rPr>
                                   <w:rFonts w:ascii="Cambria Math" w:hAnsi="Cambria Math"/>
                                   <w:i/>
                                 </w:rPr>
                               </m:ctrlPr>
-                            </m:funcPr>
-                            <m:fName>
+                            </m:eqArrPr>
+                            <m:e>
                               <m:r>
-                                <m:rPr>
-                                  <m:sty m:val="p"/>
-                                </m:rPr>
                                 <w:rPr>
                                   <w:rFonts w:ascii="Cambria Math" w:hAnsi="Cambria Math"/>
-                                  <w:color w:val="FFFFFF" w:themeColor="background1"/>
                                 </w:rPr>
-                                <m:t>.</m:t>
+                                <m:t>Opt</m:t>
                               </m:r>
-                            </m:fName>
-                            <m:e>
-                              <m:eqArr>
-                                <m:eqArrPr>
+                              <m:d>
+                                <m:dPr>
                                   <m:ctrlPr>
                                     <w:rPr>
                                       <w:rFonts w:ascii="Cambria Math" w:hAnsi="Cambria Math"/>
                                       <w:i/>
                                     </w:rPr>
                                   </m:ctrlPr>
-                                </m:eqArrPr>
-                                <m:e>
-                                  <m:r>
-                                    <w:rPr>
-                                      <w:rFonts w:ascii="Cambria Math" w:hAnsi="Cambria Math"/>
-                                    </w:rPr>
-                                    <m:t>min</m:t>
-                                  </m:r>
-                                </m:e>
+                                </m:dPr>
                                 <m:e>
                                   <m:r>
                                     <w:rPr>
@@ -1533,12 +1684,61 @@
                                     <w:rPr>
                                       <w:rFonts w:ascii="Cambria Math" w:hAnsi="Cambria Math"/>
                                     </w:rPr>
-                                    <m:t xml:space="preserve">≤ </m:t>
+                                    <m:t>, matri</m:t>
                                   </m:r>
+                                  <m:sSub>
+                                    <m:sSubPr>
+                                      <m:ctrlPr>
+                                        <w:rPr>
+                                          <w:rFonts w:ascii="Cambria Math" w:hAnsi="Cambria Math"/>
+                                          <w:i/>
+                                        </w:rPr>
+                                      </m:ctrlPr>
+                                    </m:sSubPr>
+                                    <m:e>
+                                      <m:r>
+                                        <w:rPr>
+                                          <w:rFonts w:ascii="Cambria Math" w:hAnsi="Cambria Math"/>
+                                        </w:rPr>
+                                        <m:t>x</m:t>
+                                      </m:r>
+                                    </m:e>
+                                    <m:sub>
+                                      <m:r>
+                                        <w:rPr>
+                                          <w:rFonts w:ascii="Cambria Math" w:hAnsi="Cambria Math"/>
+                                        </w:rPr>
+                                        <m:t>middle</m:t>
+                                      </m:r>
+                                    </m:sub>
+                                  </m:sSub>
+                                </m:e>
+                              </m:d>
+                              <m:r>
+                                <w:rPr>
+                                  <w:rFonts w:ascii="Cambria Math" w:hAnsi="Cambria Math"/>
+                                </w:rPr>
+                                <m:t xml:space="preserve">+ </m:t>
+                              </m:r>
+                            </m:e>
+                            <m:e>
+                              <m:r>
+                                <w:rPr>
+                                  <w:rFonts w:ascii="Cambria Math" w:hAnsi="Cambria Math"/>
+                                </w:rPr>
+                                <m:t>Opt</m:t>
+                              </m:r>
+                              <m:d>
+                                <m:dPr>
+                                  <m:ctrlPr>
+                                    <w:rPr>
+                                      <w:rFonts w:ascii="Cambria Math" w:hAnsi="Cambria Math"/>
+                                      <w:i/>
+                                    </w:rPr>
+                                  </m:ctrlPr>
+                                </m:dPr>
+                                <m:e>
                                   <m:r>
-                                    <m:rPr>
-                                      <m:sty m:val="bi"/>
-                                    </m:rPr>
                                     <w:rPr>
                                       <w:rFonts w:ascii="Cambria Math" w:hAnsi="Cambria Math"/>
                                     </w:rPr>
@@ -1549,16 +1749,12 @@
                                       <m:ctrlPr>
                                         <w:rPr>
                                           <w:rFonts w:ascii="Cambria Math" w:hAnsi="Cambria Math"/>
-                                          <w:b/>
                                           <w:i/>
                                         </w:rPr>
                                       </m:ctrlPr>
                                     </m:sSubPr>
                                     <m:e>
                                       <m:r>
-                                        <m:rPr>
-                                          <m:sty m:val="bi"/>
-                                        </m:rPr>
                                         <w:rPr>
                                           <w:rFonts w:ascii="Cambria Math" w:hAnsi="Cambria Math"/>
                                         </w:rPr>
@@ -1567,9 +1763,6 @@
                                     </m:e>
                                     <m:sub>
                                       <m:r>
-                                        <m:rPr>
-                                          <m:sty m:val="bi"/>
-                                        </m:rPr>
                                         <w:rPr>
                                           <w:rFonts w:ascii="Cambria Math" w:hAnsi="Cambria Math"/>
                                         </w:rPr>
@@ -1581,7 +1774,7 @@
                                     <w:rPr>
                                       <w:rFonts w:ascii="Cambria Math" w:hAnsi="Cambria Math"/>
                                     </w:rPr>
-                                    <m:t>&lt;matri</m:t>
+                                    <m:t>+1, matri</m:t>
                                   </m:r>
                                   <m:sSub>
                                     <m:sSubPr>
@@ -1610,382 +1803,155 @@
                                     </m:sub>
                                   </m:sSub>
                                 </m:e>
-                              </m:eqArr>
-                            </m:e>
-                          </m:func>
-                        </m:e>
-                      </m:box>
-                    </m:fName>
-                    <m:e>
-                      <m:eqArr>
-                        <m:eqArrPr>
-                          <m:ctrlPr>
-                            <w:rPr>
-                              <w:rFonts w:ascii="Cambria Math" w:hAnsi="Cambria Math"/>
-                              <w:i/>
-                            </w:rPr>
-                          </m:ctrlPr>
-                        </m:eqArrPr>
-                        <m:e>
-                          <m:d>
-                            <m:dPr>
+                              </m:d>
+                              <m:r>
+                                <w:rPr>
+                                  <w:rFonts w:ascii="Cambria Math" w:hAnsi="Cambria Math"/>
+                                </w:rPr>
+                                <m:t xml:space="preserve">+ </m:t>
+                              </m:r>
                               <m:ctrlPr>
                                 <w:rPr>
-                                  <w:rFonts w:ascii="Cambria Math" w:hAnsi="Cambria Math"/>
+                                  <w:rFonts w:ascii="Cambria Math" w:eastAsia="Cambria Math" w:hAnsi="Cambria Math" w:cs="Cambria Math"/>
                                   <w:i/>
                                 </w:rPr>
                               </m:ctrlPr>
-                            </m:dPr>
+                            </m:e>
                             <m:e>
-                              <m:eqArr>
-                                <m:eqArrPr>
-                                  <m:ctrlPr>
-                                    <w:rPr>
-                                      <w:rFonts w:ascii="Cambria Math" w:hAnsi="Cambria Math"/>
-                                      <w:i/>
-                                    </w:rPr>
-                                  </m:ctrlPr>
-                                </m:eqArrPr>
-                                <m:e>
-                                  <m:r>
-                                    <w:rPr>
-                                      <w:rFonts w:ascii="Cambria Math" w:hAnsi="Cambria Math"/>
-                                    </w:rPr>
-                                    <m:t>Opt</m:t>
-                                  </m:r>
-                                  <m:d>
-                                    <m:dPr>
-                                      <m:ctrlPr>
-                                        <w:rPr>
-                                          <w:rFonts w:ascii="Cambria Math" w:hAnsi="Cambria Math"/>
-                                          <w:i/>
-                                        </w:rPr>
-                                      </m:ctrlPr>
-                                    </m:dPr>
-                                    <m:e>
-                                      <m:r>
-                                        <w:rPr>
-                                          <w:rFonts w:ascii="Cambria Math" w:hAnsi="Cambria Math"/>
-                                        </w:rPr>
-                                        <m:t>matri</m:t>
-                                      </m:r>
-                                      <m:sSub>
-                                        <m:sSubPr>
-                                          <m:ctrlPr>
-                                            <w:rPr>
-                                              <w:rFonts w:ascii="Cambria Math" w:hAnsi="Cambria Math"/>
-                                              <w:i/>
-                                            </w:rPr>
-                                          </m:ctrlPr>
-                                        </m:sSubPr>
-                                        <m:e>
-                                          <m:r>
-                                            <w:rPr>
-                                              <w:rFonts w:ascii="Cambria Math" w:hAnsi="Cambria Math"/>
-                                            </w:rPr>
-                                            <m:t>x</m:t>
-                                          </m:r>
-                                        </m:e>
-                                        <m:sub>
-                                          <m:r>
-                                            <w:rPr>
-                                              <w:rFonts w:ascii="Cambria Math" w:hAnsi="Cambria Math"/>
-                                            </w:rPr>
-                                            <m:t>start</m:t>
-                                          </m:r>
-                                        </m:sub>
-                                      </m:sSub>
-                                      <m:r>
-                                        <w:rPr>
-                                          <w:rFonts w:ascii="Cambria Math" w:hAnsi="Cambria Math"/>
-                                        </w:rPr>
-                                        <m:t>, matri</m:t>
-                                      </m:r>
-                                      <m:sSub>
-                                        <m:sSubPr>
-                                          <m:ctrlPr>
-                                            <w:rPr>
-                                              <w:rFonts w:ascii="Cambria Math" w:hAnsi="Cambria Math"/>
-                                              <w:i/>
-                                            </w:rPr>
-                                          </m:ctrlPr>
-                                        </m:sSubPr>
-                                        <m:e>
-                                          <m:r>
-                                            <w:rPr>
-                                              <w:rFonts w:ascii="Cambria Math" w:hAnsi="Cambria Math"/>
-                                            </w:rPr>
-                                            <m:t>x</m:t>
-                                          </m:r>
-                                        </m:e>
-                                        <m:sub>
-                                          <m:r>
-                                            <w:rPr>
-                                              <w:rFonts w:ascii="Cambria Math" w:hAnsi="Cambria Math"/>
-                                            </w:rPr>
-                                            <m:t>middle</m:t>
-                                          </m:r>
-                                        </m:sub>
-                                      </m:sSub>
-                                    </m:e>
-                                  </m:d>
-                                  <m:r>
-                                    <w:rPr>
-                                      <w:rFonts w:ascii="Cambria Math" w:hAnsi="Cambria Math"/>
-                                    </w:rPr>
-                                    <m:t xml:space="preserve">+ </m:t>
-                                  </m:r>
-                                </m:e>
-                                <m:e>
-                                  <m:r>
-                                    <w:rPr>
-                                      <w:rFonts w:ascii="Cambria Math" w:hAnsi="Cambria Math"/>
-                                    </w:rPr>
-                                    <m:t>Opt</m:t>
-                                  </m:r>
-                                  <m:d>
-                                    <m:dPr>
-                                      <m:ctrlPr>
-                                        <w:rPr>
-                                          <w:rFonts w:ascii="Cambria Math" w:hAnsi="Cambria Math"/>
-                                          <w:i/>
-                                        </w:rPr>
-                                      </m:ctrlPr>
-                                    </m:dPr>
-                                    <m:e>
-                                      <m:r>
-                                        <w:rPr>
-                                          <w:rFonts w:ascii="Cambria Math" w:hAnsi="Cambria Math"/>
-                                        </w:rPr>
-                                        <m:t>matri</m:t>
-                                      </m:r>
-                                      <m:sSub>
-                                        <m:sSubPr>
-                                          <m:ctrlPr>
-                                            <w:rPr>
-                                              <w:rFonts w:ascii="Cambria Math" w:hAnsi="Cambria Math"/>
-                                              <w:i/>
-                                            </w:rPr>
-                                          </m:ctrlPr>
-                                        </m:sSubPr>
-                                        <m:e>
-                                          <m:r>
-                                            <w:rPr>
-                                              <w:rFonts w:ascii="Cambria Math" w:hAnsi="Cambria Math"/>
-                                            </w:rPr>
-                                            <m:t>x</m:t>
-                                          </m:r>
-                                        </m:e>
-                                        <m:sub>
-                                          <m:r>
-                                            <w:rPr>
-                                              <w:rFonts w:ascii="Cambria Math" w:hAnsi="Cambria Math"/>
-                                            </w:rPr>
-                                            <m:t>middle</m:t>
-                                          </m:r>
-                                        </m:sub>
-                                      </m:sSub>
-                                      <m:r>
-                                        <w:rPr>
-                                          <w:rFonts w:ascii="Cambria Math" w:hAnsi="Cambria Math"/>
-                                        </w:rPr>
-                                        <m:t>+1, matri</m:t>
-                                      </m:r>
-                                      <m:sSub>
-                                        <m:sSubPr>
-                                          <m:ctrlPr>
-                                            <w:rPr>
-                                              <w:rFonts w:ascii="Cambria Math" w:hAnsi="Cambria Math"/>
-                                              <w:i/>
-                                            </w:rPr>
-                                          </m:ctrlPr>
-                                        </m:sSubPr>
-                                        <m:e>
-                                          <m:r>
-                                            <w:rPr>
-                                              <w:rFonts w:ascii="Cambria Math" w:hAnsi="Cambria Math"/>
-                                            </w:rPr>
-                                            <m:t>x</m:t>
-                                          </m:r>
-                                        </m:e>
-                                        <m:sub>
-                                          <m:r>
-                                            <w:rPr>
-                                              <w:rFonts w:ascii="Cambria Math" w:hAnsi="Cambria Math"/>
-                                            </w:rPr>
-                                            <m:t>end</m:t>
-                                          </m:r>
-                                        </m:sub>
-                                      </m:sSub>
-                                    </m:e>
-                                  </m:d>
-                                  <m:r>
-                                    <w:rPr>
-                                      <w:rFonts w:ascii="Cambria Math" w:hAnsi="Cambria Math"/>
-                                    </w:rPr>
-                                    <m:t xml:space="preserve">+ </m:t>
-                                  </m:r>
+                              <m:r>
+                                <w:rPr>
+                                  <w:rFonts w:ascii="Cambria Math" w:eastAsia="Cambria Math" w:hAnsi="Cambria Math" w:cs="Cambria Math"/>
+                                </w:rPr>
+                                <m:t>number of rows of matri</m:t>
+                              </m:r>
+                              <m:sSub>
+                                <m:sSubPr>
                                   <m:ctrlPr>
                                     <w:rPr>
                                       <w:rFonts w:ascii="Cambria Math" w:eastAsia="Cambria Math" w:hAnsi="Cambria Math" w:cs="Cambria Math"/>
                                       <w:i/>
                                     </w:rPr>
                                   </m:ctrlPr>
-                                </m:e>
+                                </m:sSubPr>
                                 <m:e>
                                   <m:r>
                                     <w:rPr>
                                       <w:rFonts w:ascii="Cambria Math" w:eastAsia="Cambria Math" w:hAnsi="Cambria Math" w:cs="Cambria Math"/>
                                     </w:rPr>
-                                    <m:t>number of rows of matri</m:t>
+                                    <m:t>x</m:t>
                                   </m:r>
-                                  <m:sSub>
-                                    <m:sSubPr>
-                                      <m:ctrlPr>
-                                        <w:rPr>
-                                          <w:rFonts w:ascii="Cambria Math" w:eastAsia="Cambria Math" w:hAnsi="Cambria Math" w:cs="Cambria Math"/>
-                                          <w:i/>
-                                        </w:rPr>
-                                      </m:ctrlPr>
-                                    </m:sSubPr>
-                                    <m:e>
-                                      <m:r>
-                                        <w:rPr>
-                                          <w:rFonts w:ascii="Cambria Math" w:eastAsia="Cambria Math" w:hAnsi="Cambria Math" w:cs="Cambria Math"/>
-                                        </w:rPr>
-                                        <m:t>x</m:t>
-                                      </m:r>
-                                    </m:e>
-                                    <m:sub>
-                                      <m:r>
-                                        <w:rPr>
-                                          <w:rFonts w:ascii="Cambria Math" w:eastAsia="Cambria Math" w:hAnsi="Cambria Math" w:cs="Cambria Math"/>
-                                        </w:rPr>
-                                        <m:t>start</m:t>
-                                      </m:r>
-                                    </m:sub>
-                                  </m:sSub>
+                                </m:e>
+                                <m:sub>
                                   <m:r>
                                     <w:rPr>
                                       <w:rFonts w:ascii="Cambria Math" w:eastAsia="Cambria Math" w:hAnsi="Cambria Math" w:cs="Cambria Math"/>
                                     </w:rPr>
-                                    <m:t>*</m:t>
+                                    <m:t>start</m:t>
                                   </m:r>
+                                </m:sub>
+                              </m:sSub>
+                              <m:r>
+                                <w:rPr>
+                                  <w:rFonts w:ascii="Cambria Math" w:eastAsia="Cambria Math" w:hAnsi="Cambria Math" w:cs="Cambria Math"/>
+                                </w:rPr>
+                                <m:t>*</m:t>
+                              </m:r>
+                              <m:ctrlPr>
+                                <w:rPr>
+                                  <w:rFonts w:ascii="Cambria Math" w:eastAsia="Cambria Math" w:hAnsi="Cambria Math" w:cs="Cambria Math"/>
+                                  <w:i/>
+                                </w:rPr>
+                              </m:ctrlPr>
+                            </m:e>
+                            <m:e>
+                              <m:r>
+                                <w:rPr>
+                                  <w:rFonts w:ascii="Cambria Math" w:eastAsia="Cambria Math" w:hAnsi="Cambria Math" w:cs="Cambria Math"/>
+                                </w:rPr>
+                                <m:t>number of columns of matri</m:t>
+                              </m:r>
+                              <m:sSub>
+                                <m:sSubPr>
                                   <m:ctrlPr>
                                     <w:rPr>
                                       <w:rFonts w:ascii="Cambria Math" w:eastAsia="Cambria Math" w:hAnsi="Cambria Math" w:cs="Cambria Math"/>
                                       <w:i/>
                                     </w:rPr>
                                   </m:ctrlPr>
-                                </m:e>
+                                </m:sSubPr>
                                 <m:e>
                                   <m:r>
                                     <w:rPr>
                                       <w:rFonts w:ascii="Cambria Math" w:eastAsia="Cambria Math" w:hAnsi="Cambria Math" w:cs="Cambria Math"/>
                                     </w:rPr>
-                                    <m:t>number of columns of matri</m:t>
+                                    <m:t>x</m:t>
                                   </m:r>
-                                  <m:sSub>
-                                    <m:sSubPr>
-                                      <m:ctrlPr>
-                                        <w:rPr>
-                                          <w:rFonts w:ascii="Cambria Math" w:eastAsia="Cambria Math" w:hAnsi="Cambria Math" w:cs="Cambria Math"/>
-                                          <w:i/>
-                                        </w:rPr>
-                                      </m:ctrlPr>
-                                    </m:sSubPr>
-                                    <m:e>
-                                      <m:r>
-                                        <w:rPr>
-                                          <w:rFonts w:ascii="Cambria Math" w:eastAsia="Cambria Math" w:hAnsi="Cambria Math" w:cs="Cambria Math"/>
-                                        </w:rPr>
-                                        <m:t>x</m:t>
-                                      </m:r>
-                                    </m:e>
-                                    <m:sub>
-                                      <m:r>
-                                        <w:rPr>
-                                          <w:rFonts w:ascii="Cambria Math" w:eastAsia="Cambria Math" w:hAnsi="Cambria Math" w:cs="Cambria Math"/>
-                                        </w:rPr>
-                                        <m:t>middle</m:t>
-                                      </m:r>
-                                    </m:sub>
-                                  </m:sSub>
+                                </m:e>
+                                <m:sub>
                                   <m:r>
                                     <w:rPr>
                                       <w:rFonts w:ascii="Cambria Math" w:eastAsia="Cambria Math" w:hAnsi="Cambria Math" w:cs="Cambria Math"/>
                                     </w:rPr>
-                                    <m:t>*</m:t>
+                                    <m:t>middle</m:t>
                                   </m:r>
+                                </m:sub>
+                              </m:sSub>
+                              <m:r>
+                                <w:rPr>
+                                  <w:rFonts w:ascii="Cambria Math" w:eastAsia="Cambria Math" w:hAnsi="Cambria Math" w:cs="Cambria Math"/>
+                                </w:rPr>
+                                <m:t>*</m:t>
+                              </m:r>
+                              <m:ctrlPr>
+                                <w:rPr>
+                                  <w:rFonts w:ascii="Cambria Math" w:eastAsia="Cambria Math" w:hAnsi="Cambria Math" w:cs="Cambria Math"/>
+                                  <w:i/>
+                                </w:rPr>
+                              </m:ctrlPr>
+                            </m:e>
+                            <m:e>
+                              <m:r>
+                                <w:rPr>
+                                  <w:rFonts w:ascii="Cambria Math" w:eastAsia="Cambria Math" w:hAnsi="Cambria Math" w:cs="Cambria Math"/>
+                                </w:rPr>
+                                <m:t>number of columns of matri</m:t>
+                              </m:r>
+                              <m:sSub>
+                                <m:sSubPr>
                                   <m:ctrlPr>
                                     <w:rPr>
                                       <w:rFonts w:ascii="Cambria Math" w:eastAsia="Cambria Math" w:hAnsi="Cambria Math" w:cs="Cambria Math"/>
                                       <w:i/>
                                     </w:rPr>
                                   </m:ctrlPr>
-                                </m:e>
+                                </m:sSubPr>
                                 <m:e>
                                   <m:r>
                                     <w:rPr>
                                       <w:rFonts w:ascii="Cambria Math" w:eastAsia="Cambria Math" w:hAnsi="Cambria Math" w:cs="Cambria Math"/>
                                     </w:rPr>
-                                    <m:t>number of columns of matri</m:t>
+                                    <m:t>x</m:t>
                                   </m:r>
-                                  <m:sSub>
-                                    <m:sSubPr>
-                                      <m:ctrlPr>
-                                        <w:rPr>
-                                          <w:rFonts w:ascii="Cambria Math" w:eastAsia="Cambria Math" w:hAnsi="Cambria Math" w:cs="Cambria Math"/>
-                                          <w:i/>
-                                        </w:rPr>
-                                      </m:ctrlPr>
-                                    </m:sSubPr>
-                                    <m:e>
-                                      <m:r>
-                                        <w:rPr>
-                                          <w:rFonts w:ascii="Cambria Math" w:eastAsia="Cambria Math" w:hAnsi="Cambria Math" w:cs="Cambria Math"/>
-                                        </w:rPr>
-                                        <m:t>x</m:t>
-                                      </m:r>
-                                    </m:e>
-                                    <m:sub>
-                                      <m:r>
-                                        <w:rPr>
-                                          <w:rFonts w:ascii="Cambria Math" w:eastAsia="Cambria Math" w:hAnsi="Cambria Math" w:cs="Cambria Math"/>
-                                        </w:rPr>
-                                        <m:t>end</m:t>
-                                      </m:r>
-                                    </m:sub>
-                                  </m:sSub>
                                 </m:e>
-                              </m:eqArr>
+                                <m:sub>
+                                  <m:r>
+                                    <w:rPr>
+                                      <w:rFonts w:ascii="Cambria Math" w:eastAsia="Cambria Math" w:hAnsi="Cambria Math" w:cs="Cambria Math"/>
+                                    </w:rPr>
+                                    <m:t>end</m:t>
+                                  </m:r>
+                                </m:sub>
+                              </m:sSub>
                             </m:e>
-                          </m:d>
+                          </m:eqArr>
                         </m:e>
-                        <m:e>
-                          <m:r>
-                            <w:rPr>
-                              <w:rFonts w:ascii="Cambria Math" w:hAnsi="Cambria Math"/>
-                              <w:color w:val="FFFFFF" w:themeColor="background1"/>
-                            </w:rPr>
-                            <m:t>.</m:t>
-                          </m:r>
-                          <m:ctrlPr>
-                            <w:rPr>
-                              <w:rFonts w:ascii="Cambria Math" w:eastAsia="Cambria Math" w:hAnsi="Cambria Math" w:cs="Cambria Math"/>
-                              <w:i/>
-                            </w:rPr>
-                          </m:ctrlPr>
-                        </m:e>
-                        <m:e>
-                          <m:r>
-                            <w:rPr>
-                              <w:rFonts w:ascii="Cambria Math" w:hAnsi="Cambria Math"/>
-                            </w:rPr>
-                            <m:t xml:space="preserve"> otherwise</m:t>
-                          </m:r>
-                        </m:e>
-                      </m:eqArr>
+                      </m:d>
+                      <m:ctrlPr>
+                        <w:rPr>
+                          <w:rFonts w:ascii="Cambria Math" w:hAnsi="Cambria Math"/>
+                          <w:i/>
+                        </w:rPr>
+                      </m:ctrlPr>
                     </m:e>
                   </m:func>
                 </m:e>
@@ -2003,6 +1969,7 @@
     <w:p/>
     <w:p>
       <w:r>
+        <w:lastRenderedPageBreak/>
         <w:t xml:space="preserve">And </w:t>
       </w:r>
       <w:r>
@@ -2012,7 +1979,13 @@
         <w:t xml:space="preserve">We could store the index of the matrix that breaks up each sequence </w:t>
       </w:r>
       <w:r>
-        <w:t xml:space="preserve">for each subproblem. So </w:t>
+        <w:t xml:space="preserve">for each subproblem. </w:t>
+      </w:r>
+      <w:r>
+        <w:t xml:space="preserve">When two sequences are combined, we combine each of their breaks and add the new break that results from combing them. </w:t>
+      </w:r>
+      <w:r>
+        <w:t xml:space="preserve">So </w:t>
       </w:r>
     </w:p>
     <w:p/>
@@ -2079,13 +2052,7 @@
     </w:p>
     <w:p>
       <w:r>
-        <w:t xml:space="preserve">Because you break </w:t>
-      </w:r>
-      <w:r>
-        <w:t xml:space="preserve">after </w:t>
-      </w:r>
-      <w:r>
-        <w:t>A</w:t>
+        <w:t>Because the two sequences A</w:t>
       </w:r>
       <w:r>
         <w:rPr>
@@ -2094,73 +2061,58 @@
         <w:t>1</w:t>
       </w:r>
       <w:r>
-        <w:t xml:space="preserve"> </w:t>
-      </w:r>
-      <w:r>
-        <w:t>at first, making the two sequences A</w:t>
+        <w:t xml:space="preserve"> has break order [] (it’s empty), and (A</w:t>
       </w:r>
       <w:r>
         <w:rPr>
           <w:vertAlign w:val="subscript"/>
         </w:rPr>
+        <w:t>2</w:t>
+      </w:r>
+      <w:r>
+        <w:t xml:space="preserve"> A</w:t>
+      </w:r>
+      <w:r>
+        <w:rPr>
+          <w:vertAlign w:val="subscript"/>
+        </w:rPr>
+        <w:t>3</w:t>
+      </w:r>
+      <w:r>
+        <w:t>) has break order [2] because the sequence breaks after A</w:t>
+      </w:r>
+      <w:r>
+        <w:rPr>
+          <w:vertAlign w:val="subscript"/>
+        </w:rPr>
+        <w:t>2</w:t>
+      </w:r>
+      <w:r>
+        <w:t>.</w:t>
+      </w:r>
+      <w:r>
+        <w:t xml:space="preserve"> Combining them </w:t>
+      </w:r>
+      <w:r>
+        <w:t xml:space="preserve">makes </w:t>
+      </w:r>
+      <w:r>
+        <w:t>[2]</w:t>
+      </w:r>
+      <w:r>
+        <w:t>. A</w:t>
+      </w:r>
+      <w:r>
+        <w:t>dd in the newest break after A</w:t>
+      </w:r>
+      <w:r>
+        <w:rPr>
+          <w:vertAlign w:val="subscript"/>
+        </w:rPr>
         <w:t>1</w:t>
       </w:r>
       <w:r>
-        <w:t xml:space="preserve"> and (A</w:t>
-      </w:r>
-      <w:r>
-        <w:rPr>
-          <w:vertAlign w:val="subscript"/>
-        </w:rPr>
-        <w:t>2</w:t>
-      </w:r>
-      <w:r>
-        <w:t xml:space="preserve"> A</w:t>
-      </w:r>
-      <w:r>
-        <w:rPr>
-          <w:vertAlign w:val="subscript"/>
-        </w:rPr>
-        <w:t>3</w:t>
-      </w:r>
-      <w:r>
-        <w:t>).</w:t>
-      </w:r>
-      <w:r>
-        <w:t xml:space="preserve"> Then you break after </w:t>
-      </w:r>
-      <w:r>
-        <w:t>A</w:t>
-      </w:r>
-      <w:r>
-        <w:rPr>
-          <w:vertAlign w:val="subscript"/>
-        </w:rPr>
-        <w:t>2</w:t>
-      </w:r>
-      <w:r>
-        <w:t>, making the right sequence ((A</w:t>
-      </w:r>
-      <w:r>
-        <w:rPr>
-          <w:vertAlign w:val="subscript"/>
-        </w:rPr>
-        <w:t>1</w:t>
-      </w:r>
-      <w:r>
-        <w:t>) (A</w:t>
-      </w:r>
-      <w:r>
-        <w:rPr>
-          <w:vertAlign w:val="subscript"/>
-        </w:rPr>
-        <w:t>2</w:t>
-      </w:r>
-      <w:r>
-        <w:t>))</w:t>
-      </w:r>
-      <w:r>
-        <w:t>.</w:t>
+        <w:t>, the solution is [1,2].</w:t>
       </w:r>
     </w:p>
     <w:p/>
@@ -2188,16 +2140,7 @@
             <w:rPr>
               <w:rFonts w:ascii="Cambria Math" w:hAnsi="Cambria Math"/>
             </w:rPr>
-            <m:t>Op</m:t>
-          </m:r>
-          <m:r>
-            <m:rPr>
-              <m:sty m:val="p"/>
-            </m:rPr>
-            <w:rPr>
-              <w:rFonts w:ascii="Cambria Math" w:hAnsi="Cambria Math"/>
-            </w:rPr>
-            <m:t>t-Order</m:t>
+            <m:t>Opt-Order</m:t>
           </m:r>
           <m:d>
             <m:dPr>
@@ -2336,13 +2279,7 @@
                     <w:rPr>
                       <w:rFonts w:ascii="Cambria Math" w:hAnsi="Cambria Math"/>
                     </w:rPr>
-                    <m:t>null</m:t>
-                  </m:r>
-                  <m:r>
-                    <w:rPr>
-                      <w:rFonts w:ascii="Cambria Math" w:hAnsi="Cambria Math"/>
-                    </w:rPr>
-                    <m:t>,  if matri</m:t>
+                    <m:t>null,  if matri</m:t>
                   </m:r>
                   <m:sSub>
                     <m:sSubPr>
@@ -2557,6 +2494,12 @@
                     <w:rPr>
                       <w:rFonts w:ascii="Cambria Math" w:hAnsi="Cambria Math"/>
                     </w:rPr>
+                    <m:t>+1</m:t>
+                  </m:r>
+                  <m:r>
+                    <w:rPr>
+                      <w:rFonts w:ascii="Cambria Math" w:hAnsi="Cambria Math"/>
+                    </w:rPr>
                     <m:t>,matri</m:t>
                   </m:r>
                   <m:sSub>
@@ -2603,7 +2546,13 @@
                     <w:rPr>
                       <w:rFonts w:ascii="Cambria Math" w:eastAsia="Cambria Math" w:hAnsi="Cambria Math" w:cs="Cambria Math"/>
                     </w:rPr>
-                    <m:t>.add-to-the-front</m:t>
+                    <m:t>.</m:t>
+                  </m:r>
+                  <m:r>
+                    <w:rPr>
+                      <w:rFonts w:ascii="Cambria Math" w:eastAsia="Cambria Math" w:hAnsi="Cambria Math" w:cs="Cambria Math"/>
+                    </w:rPr>
+                    <m:t>prepend</m:t>
                   </m:r>
                   <m:d>
                     <m:dPr>
@@ -2696,13 +2645,7 @@
                     <w:rPr>
                       <w:rFonts w:ascii="Cambria Math" w:eastAsia="Cambria Math" w:hAnsi="Cambria Math" w:cs="Cambria Math"/>
                     </w:rPr>
-                    <m:t>(</m:t>
-                  </m:r>
-                  <m:r>
-                    <w:rPr>
-                      <w:rFonts w:ascii="Cambria Math" w:eastAsia="Cambria Math" w:hAnsi="Cambria Math" w:cs="Cambria Math"/>
-                    </w:rPr>
-                    <m:t>using the optimal matri</m:t>
+                    <m:t>(using the optimal matri</m:t>
                   </m:r>
                   <m:sSub>
                     <m:sSubPr>
@@ -2734,7 +2677,19 @@
                     <w:rPr>
                       <w:rFonts w:ascii="Cambria Math" w:eastAsia="Cambria Math" w:hAnsi="Cambria Math" w:cs="Cambria Math"/>
                     </w:rPr>
-                    <m:t xml:space="preserve"> as shown </m:t>
+                    <m:t xml:space="preserve"> as shown</m:t>
+                  </m:r>
+                  <m:r>
+                    <w:rPr>
+                      <w:rFonts w:ascii="Cambria Math" w:eastAsia="Cambria Math" w:hAnsi="Cambria Math" w:cs="Cambria Math"/>
+                    </w:rPr>
+                    <m:t>)</m:t>
+                  </m:r>
+                  <m:r>
+                    <w:rPr>
+                      <w:rFonts w:ascii="Cambria Math" w:eastAsia="Cambria Math" w:hAnsi="Cambria Math" w:cs="Cambria Math"/>
+                    </w:rPr>
+                    <m:t xml:space="preserve"> </m:t>
                   </m:r>
                   <m:ctrlPr>
                     <w:rPr>
@@ -2748,13 +2703,7 @@
                     <w:rPr>
                       <w:rFonts w:ascii="Cambria Math" w:eastAsia="Cambria Math" w:hAnsi="Cambria Math" w:cs="Cambria Math"/>
                     </w:rPr>
-                    <m:t>above in Opt</m:t>
-                  </m:r>
-                  <m:r>
-                    <w:rPr>
-                      <w:rFonts w:ascii="Cambria Math" w:eastAsia="Cambria Math" w:hAnsi="Cambria Math" w:cs="Cambria Math"/>
-                    </w:rPr>
-                    <m:t>)</m:t>
+                    <m:t xml:space="preserve"> </m:t>
                   </m:r>
                 </m:e>
               </m:eqArr>
@@ -2764,15 +2713,27 @@
       </m:oMathPara>
     </w:p>
     <w:p/>
+    <w:p/>
     <w:p>
       <w:r>
         <w:t xml:space="preserve">We still now prove by </w:t>
       </w:r>
       <w:r>
+        <w:rPr>
+          <w:b/>
+          <w:bCs/>
+        </w:rPr>
         <w:t xml:space="preserve">strong </w:t>
       </w:r>
       <w:r>
-        <w:t xml:space="preserve">induction that the above returns the optimal </w:t>
+        <w:rPr>
+          <w:b/>
+          <w:bCs/>
+        </w:rPr>
+        <w:t>induction</w:t>
+      </w:r>
+      <w:r>
+        <w:t xml:space="preserve"> that the above returns the optimal </w:t>
       </w:r>
       <w:r>
         <w:t>runtime</w:t>
@@ -2846,52 +2807,666 @@
         <w:t>, and S[a][b] describes the optimal ordering of said sequence.</w:t>
       </w:r>
       <w:r>
-        <w:t xml:space="preserve"> Thus,</w:t>
-      </w:r>
-    </w:p>
-    <w:p/>
+        <w:t xml:space="preserve"> </w:t>
+      </w:r>
+      <w:r>
+        <w:t xml:space="preserve">Also observe that because of the order in which we fill in the cells, </w:t>
+      </w:r>
+      <w:r>
+        <w:t>M[i][middle] and M[middle+1]</w:t>
+      </w:r>
+      <w:r>
+        <w:t>[</w:t>
+      </w:r>
+      <w:r>
+        <w:t>j</w:t>
+      </w:r>
+      <w:r>
+        <w:t xml:space="preserve">] </w:t>
+      </w:r>
+      <w:r>
+        <w:t>is always already filled in</w:t>
+      </w:r>
+      <w:r>
+        <w:t>:</w:t>
+      </w:r>
+      <w:r>
+        <w:t xml:space="preserve"> </w:t>
+      </w:r>
+      <w:r>
+        <w:t>middle &lt; j</w:t>
+      </w:r>
+      <w:r>
+        <w:rPr>
+          <w:rFonts w:eastAsiaTheme="minorEastAsia"/>
+        </w:rPr>
+        <w:t xml:space="preserve">, </w:t>
+      </w:r>
+      <w:r>
+        <w:rPr>
+          <w:rFonts w:eastAsiaTheme="minorEastAsia"/>
+        </w:rPr>
+        <w:t xml:space="preserve">so </w:t>
+      </w:r>
+      <w:r>
+        <w:rPr>
+          <w:rFonts w:eastAsiaTheme="minorEastAsia"/>
+        </w:rPr>
+        <w:t>M[i][middle]</w:t>
+      </w:r>
+      <w:r>
+        <w:rPr>
+          <w:rFonts w:eastAsiaTheme="minorEastAsia"/>
+        </w:rPr>
+        <w:t xml:space="preserve"> </w:t>
+      </w:r>
+      <w:r>
+        <w:rPr>
+          <w:rFonts w:eastAsiaTheme="minorEastAsia"/>
+        </w:rPr>
+        <w:t>is a cell in the same row</w:t>
+      </w:r>
+      <w:r>
+        <w:rPr>
+          <w:rFonts w:eastAsiaTheme="minorEastAsia"/>
+        </w:rPr>
+        <w:t xml:space="preserve"> as M[i][j]</w:t>
+      </w:r>
+      <w:r>
+        <w:rPr>
+          <w:rFonts w:eastAsiaTheme="minorEastAsia"/>
+        </w:rPr>
+        <w:t xml:space="preserve"> but an earlier column</w:t>
+      </w:r>
+      <w:r>
+        <w:rPr>
+          <w:rFonts w:eastAsiaTheme="minorEastAsia"/>
+        </w:rPr>
+        <w:t xml:space="preserve">, thus already filled in; </w:t>
+      </w:r>
+      <w:r>
+        <w:rPr>
+          <w:rFonts w:eastAsiaTheme="minorEastAsia"/>
+        </w:rPr>
+        <w:lastRenderedPageBreak/>
+        <w:t xml:space="preserve">and because middle </w:t>
+      </w:r>
+      <m:oMath>
+        <m:r>
+          <w:rPr>
+            <w:rFonts w:ascii="Cambria Math" w:eastAsiaTheme="minorEastAsia" w:hAnsi="Cambria Math"/>
+          </w:rPr>
+          <m:t>≥</m:t>
+        </m:r>
+      </m:oMath>
+      <w:r>
+        <w:rPr>
+          <w:rFonts w:eastAsiaTheme="minorEastAsia"/>
+        </w:rPr>
+        <w:t xml:space="preserve"> </w:t>
+      </w:r>
+      <w:r>
+        <w:rPr>
+          <w:rFonts w:eastAsiaTheme="minorEastAsia"/>
+        </w:rPr>
+        <w:t>i, M[middle+1][j] is at a row below</w:t>
+      </w:r>
+      <w:r>
+        <w:t xml:space="preserve"> M[i][j] but in the same column</w:t>
+      </w:r>
+      <w:r>
+        <w:t>,</w:t>
+      </w:r>
+      <w:r>
+        <w:t xml:space="preserve"> thus also already filled in.</w:t>
+      </w:r>
+    </w:p>
     <w:p>
       <w:pPr>
-        <w:tabs>
-          <w:tab w:val="left" w:pos="692"/>
-        </w:tabs>
-        <w:autoSpaceDE w:val="0"/>
-        <w:autoSpaceDN w:val="0"/>
-        <w:adjustRightInd w:val="0"/>
-        <w:jc w:val="center"/>
-        <w:rPr>
-          <w:rFonts w:cstheme="minorHAnsi"/>
-        </w:rPr>
-      </w:pPr>
-      <w:r>
-        <w:t xml:space="preserve">M[i][j] = </w:t>
-      </w:r>
-      <w:r>
         <w:rPr>
           <w:rFonts w:cstheme="minorHAnsi"/>
           <w:color w:val="000000"/>
         </w:rPr>
-        <w:t>M[</w:t>
-      </w:r>
-      <w:r>
+      </w:pPr>
+    </w:p>
+    <w:p>
+      <w:pPr>
+        <w:jc w:val="center"/>
         <w:rPr>
           <w:rFonts w:cstheme="minorHAnsi"/>
           <w:color w:val="000000"/>
         </w:rPr>
-        <w:t>i</w:t>
-      </w:r>
-      <w:r>
+      </w:pPr>
+      <m:oMathPara>
+        <m:oMath>
+          <m:r>
+            <w:rPr>
+              <w:rFonts w:ascii="Cambria Math" w:hAnsi="Cambria Math" w:cstheme="minorHAnsi"/>
+              <w:color w:val="000000"/>
+            </w:rPr>
+            <m:t>M</m:t>
+          </m:r>
+          <m:d>
+            <m:dPr>
+              <m:begChr m:val="["/>
+              <m:endChr m:val="]"/>
+              <m:ctrlPr>
+                <w:rPr>
+                  <w:rFonts w:ascii="Cambria Math" w:hAnsi="Cambria Math" w:cstheme="minorHAnsi"/>
+                  <w:i/>
+                  <w:color w:val="000000"/>
+                </w:rPr>
+              </m:ctrlPr>
+            </m:dPr>
+            <m:e>
+              <m:r>
+                <w:rPr>
+                  <w:rFonts w:ascii="Cambria Math" w:hAnsi="Cambria Math" w:cstheme="minorHAnsi"/>
+                  <w:color w:val="000000"/>
+                </w:rPr>
+                <m:t>i</m:t>
+              </m:r>
+            </m:e>
+          </m:d>
+          <m:d>
+            <m:dPr>
+              <m:begChr m:val="["/>
+              <m:endChr m:val="]"/>
+              <m:ctrlPr>
+                <w:rPr>
+                  <w:rFonts w:ascii="Cambria Math" w:hAnsi="Cambria Math" w:cstheme="minorHAnsi"/>
+                  <w:i/>
+                  <w:color w:val="000000"/>
+                </w:rPr>
+              </m:ctrlPr>
+            </m:dPr>
+            <m:e>
+              <m:r>
+                <w:rPr>
+                  <w:rFonts w:ascii="Cambria Math" w:hAnsi="Cambria Math" w:cstheme="minorHAnsi"/>
+                  <w:color w:val="000000"/>
+                </w:rPr>
+                <m:t>j</m:t>
+              </m:r>
+            </m:e>
+          </m:d>
+          <m:r>
+            <w:rPr>
+              <w:rFonts w:ascii="Cambria Math" w:hAnsi="Cambria Math" w:cstheme="minorHAnsi"/>
+              <w:color w:val="000000"/>
+            </w:rPr>
+            <m:t>=M</m:t>
+          </m:r>
+          <m:d>
+            <m:dPr>
+              <m:begChr m:val="["/>
+              <m:endChr m:val="]"/>
+              <m:ctrlPr>
+                <w:rPr>
+                  <w:rFonts w:ascii="Cambria Math" w:hAnsi="Cambria Math" w:cstheme="minorHAnsi"/>
+                  <w:i/>
+                  <w:color w:val="000000"/>
+                </w:rPr>
+              </m:ctrlPr>
+            </m:dPr>
+            <m:e>
+              <m:r>
+                <w:rPr>
+                  <w:rFonts w:ascii="Cambria Math" w:hAnsi="Cambria Math" w:cstheme="minorHAnsi"/>
+                  <w:color w:val="000000"/>
+                </w:rPr>
+                <m:t>i</m:t>
+              </m:r>
+            </m:e>
+          </m:d>
+          <m:d>
+            <m:dPr>
+              <m:begChr m:val="["/>
+              <m:endChr m:val="]"/>
+              <m:ctrlPr>
+                <w:rPr>
+                  <w:rFonts w:ascii="Cambria Math" w:hAnsi="Cambria Math" w:cstheme="minorHAnsi"/>
+                  <w:i/>
+                  <w:color w:val="000000"/>
+                </w:rPr>
+              </m:ctrlPr>
+            </m:dPr>
+            <m:e>
+              <m:r>
+                <w:rPr>
+                  <w:rFonts w:ascii="Cambria Math" w:hAnsi="Cambria Math" w:cstheme="minorHAnsi"/>
+                  <w:color w:val="000000"/>
+                </w:rPr>
+                <m:t>middle</m:t>
+              </m:r>
+              <m:r>
+                <m:rPr>
+                  <m:nor/>
+                </m:rPr>
+                <w:rPr>
+                  <w:rFonts w:ascii="Cambria Math" w:hAnsi="Cambria Math" w:cstheme="minorHAnsi"/>
+                  <w:color w:val="000000"/>
+                </w:rPr>
+                <m:t>_</m:t>
+              </m:r>
+              <m:r>
+                <w:rPr>
+                  <w:rFonts w:ascii="Cambria Math" w:hAnsi="Cambria Math" w:cstheme="minorHAnsi"/>
+                  <w:color w:val="000000"/>
+                </w:rPr>
+                <m:t>matrix</m:t>
+              </m:r>
+            </m:e>
+          </m:d>
+          <m:r>
+            <w:rPr>
+              <w:rFonts w:ascii="Cambria Math" w:hAnsi="Cambria Math" w:cstheme="minorHAnsi"/>
+              <w:color w:val="000000"/>
+            </w:rPr>
+            <m:t>+</m:t>
+          </m:r>
+          <m:r>
+            <w:rPr>
+              <w:rFonts w:ascii="Cambria Math" w:hAnsi="Cambria Math" w:cstheme="minorHAnsi"/>
+              <w:color w:val="000000"/>
+            </w:rPr>
+            <w:br/>
+          </m:r>
+        </m:oMath>
+        <m:oMath>
+          <m:r>
+            <w:rPr>
+              <w:rFonts w:ascii="Cambria Math" w:hAnsi="Cambria Math" w:cstheme="minorHAnsi"/>
+              <w:color w:val="000000"/>
+            </w:rPr>
+            <m:t xml:space="preserve"> M</m:t>
+          </m:r>
+          <m:d>
+            <m:dPr>
+              <m:begChr m:val="["/>
+              <m:endChr m:val="]"/>
+              <m:ctrlPr>
+                <w:rPr>
+                  <w:rFonts w:ascii="Cambria Math" w:hAnsi="Cambria Math" w:cstheme="minorHAnsi"/>
+                  <w:i/>
+                  <w:color w:val="000000"/>
+                </w:rPr>
+              </m:ctrlPr>
+            </m:dPr>
+            <m:e>
+              <m:r>
+                <w:rPr>
+                  <w:rFonts w:ascii="Cambria Math" w:hAnsi="Cambria Math" w:cstheme="minorHAnsi"/>
+                  <w:color w:val="000000"/>
+                </w:rPr>
+                <m:t>middle</m:t>
+              </m:r>
+              <m:r>
+                <m:rPr>
+                  <m:nor/>
+                </m:rPr>
+                <w:rPr>
+                  <w:rFonts w:ascii="Cambria Math" w:hAnsi="Cambria Math" w:cstheme="minorHAnsi"/>
+                  <w:color w:val="000000"/>
+                </w:rPr>
+                <m:t>_</m:t>
+              </m:r>
+              <m:r>
+                <w:rPr>
+                  <w:rFonts w:ascii="Cambria Math" w:hAnsi="Cambria Math" w:cstheme="minorHAnsi"/>
+                  <w:color w:val="000000"/>
+                </w:rPr>
+                <m:t>matrix+1</m:t>
+              </m:r>
+            </m:e>
+          </m:d>
+          <m:d>
+            <m:dPr>
+              <m:begChr m:val="["/>
+              <m:endChr m:val="]"/>
+              <m:ctrlPr>
+                <w:rPr>
+                  <w:rFonts w:ascii="Cambria Math" w:hAnsi="Cambria Math" w:cstheme="minorHAnsi"/>
+                  <w:i/>
+                  <w:color w:val="000000"/>
+                </w:rPr>
+              </m:ctrlPr>
+            </m:dPr>
+            <m:e>
+              <m:r>
+                <w:rPr>
+                  <w:rFonts w:ascii="Cambria Math" w:hAnsi="Cambria Math" w:cstheme="minorHAnsi"/>
+                  <w:color w:val="000000"/>
+                </w:rPr>
+                <m:t>j</m:t>
+              </m:r>
+            </m:e>
+          </m:d>
+          <m:r>
+            <w:rPr>
+              <w:rFonts w:ascii="Cambria Math" w:hAnsi="Cambria Math" w:cstheme="minorHAnsi"/>
+              <w:color w:val="000000"/>
+            </w:rPr>
+            <w:br/>
+          </m:r>
+        </m:oMath>
+        <m:oMath>
+          <m:r>
+            <w:rPr>
+              <w:rFonts w:ascii="Cambria Math" w:hAnsi="Cambria Math" w:cstheme="minorHAnsi"/>
+              <w:color w:val="000000"/>
+            </w:rPr>
+            <m:t xml:space="preserve">(number of rows of i* </m:t>
+          </m:r>
+          <m:r>
+            <w:rPr>
+              <w:rFonts w:ascii="Cambria Math" w:hAnsi="Cambria Math" w:cstheme="minorHAnsi"/>
+              <w:color w:val="000000"/>
+            </w:rPr>
+            <w:br/>
+          </m:r>
+        </m:oMath>
+        <m:oMath>
+          <m:r>
+            <w:rPr>
+              <w:rFonts w:ascii="Cambria Math" w:hAnsi="Cambria Math" w:cstheme="minorHAnsi"/>
+              <w:color w:val="000000"/>
+            </w:rPr>
+            <m:t>number of columns of middle</m:t>
+          </m:r>
+          <m:r>
+            <m:rPr>
+              <m:nor/>
+            </m:rPr>
+            <w:rPr>
+              <w:rFonts w:ascii="Cambria Math" w:hAnsi="Cambria Math" w:cstheme="minorHAnsi"/>
+              <w:color w:val="000000"/>
+            </w:rPr>
+            <m:t>_</m:t>
+          </m:r>
+          <m:r>
+            <w:rPr>
+              <w:rFonts w:ascii="Cambria Math" w:hAnsi="Cambria Math" w:cstheme="minorHAnsi"/>
+              <w:color w:val="000000"/>
+            </w:rPr>
+            <m:t>matrix*</m:t>
+          </m:r>
+          <m:r>
+            <w:rPr>
+              <w:rFonts w:ascii="Cambria Math" w:hAnsi="Cambria Math" w:cstheme="minorHAnsi"/>
+              <w:color w:val="000000"/>
+            </w:rPr>
+            <w:br/>
+          </m:r>
+        </m:oMath>
+        <m:oMath>
+          <m:r>
+            <w:rPr>
+              <w:rFonts w:ascii="Cambria Math" w:hAnsi="Cambria Math" w:cstheme="minorHAnsi"/>
+              <w:color w:val="000000"/>
+            </w:rPr>
+            <m:t>number of columns of j)</m:t>
+          </m:r>
+          <m:r>
+            <w:rPr>
+              <w:rFonts w:ascii="Cambria Math" w:hAnsi="Cambria Math" w:cstheme="minorHAnsi"/>
+              <w:color w:val="000000"/>
+            </w:rPr>
+            <w:br/>
+          </m:r>
+        </m:oMath>
+      </m:oMathPara>
+    </w:p>
+    <w:p>
+      <w:pPr>
+        <w:jc w:val="center"/>
         <w:rPr>
           <w:rFonts w:cstheme="minorHAnsi"/>
           <w:color w:val="000000"/>
         </w:rPr>
-        <w:t>][</w:t>
+      </w:pPr>
+      <m:oMathPara>
+        <m:oMath>
+          <m:r>
+            <w:rPr>
+              <w:rFonts w:ascii="Cambria Math" w:hAnsi="Cambria Math" w:cstheme="minorHAnsi"/>
+              <w:color w:val="000000"/>
+            </w:rPr>
+            <m:t>=Opt</m:t>
+          </m:r>
+          <m:d>
+            <m:dPr>
+              <m:ctrlPr>
+                <w:rPr>
+                  <w:rFonts w:ascii="Cambria Math" w:hAnsi="Cambria Math" w:cstheme="minorHAnsi"/>
+                  <w:i/>
+                  <w:color w:val="000000"/>
+                </w:rPr>
+              </m:ctrlPr>
+            </m:dPr>
+            <m:e>
+              <m:r>
+                <w:rPr>
+                  <w:rFonts w:ascii="Cambria Math" w:hAnsi="Cambria Math" w:cstheme="minorHAnsi"/>
+                  <w:color w:val="000000"/>
+                </w:rPr>
+                <m:t>i,middle</m:t>
+              </m:r>
+              <m:r>
+                <m:rPr>
+                  <m:nor/>
+                </m:rPr>
+                <w:rPr>
+                  <w:rFonts w:ascii="Cambria Math" w:hAnsi="Cambria Math" w:cstheme="minorHAnsi"/>
+                  <w:color w:val="000000"/>
+                </w:rPr>
+                <m:t>_</m:t>
+              </m:r>
+              <m:r>
+                <w:rPr>
+                  <w:rFonts w:ascii="Cambria Math" w:hAnsi="Cambria Math" w:cstheme="minorHAnsi"/>
+                  <w:color w:val="000000"/>
+                </w:rPr>
+                <m:t>matrix</m:t>
+              </m:r>
+            </m:e>
+          </m:d>
+          <m:r>
+            <w:rPr>
+              <w:rFonts w:ascii="Cambria Math" w:hAnsi="Cambria Math" w:cstheme="minorHAnsi"/>
+              <w:color w:val="000000"/>
+            </w:rPr>
+            <m:t xml:space="preserve">+ </m:t>
+          </m:r>
+          <m:r>
+            <w:rPr>
+              <w:rFonts w:ascii="Cambria Math" w:hAnsi="Cambria Math" w:cstheme="minorHAnsi"/>
+              <w:color w:val="000000"/>
+            </w:rPr>
+            <w:br/>
+          </m:r>
+        </m:oMath>
+        <m:oMath>
+          <m:r>
+            <w:rPr>
+              <w:rFonts w:ascii="Cambria Math" w:hAnsi="Cambria Math" w:cstheme="minorHAnsi"/>
+              <w:color w:val="000000"/>
+            </w:rPr>
+            <m:t>Opt</m:t>
+          </m:r>
+          <m:d>
+            <m:dPr>
+              <m:ctrlPr>
+                <w:rPr>
+                  <w:rFonts w:ascii="Cambria Math" w:hAnsi="Cambria Math" w:cstheme="minorHAnsi"/>
+                  <w:i/>
+                  <w:color w:val="000000"/>
+                </w:rPr>
+              </m:ctrlPr>
+            </m:dPr>
+            <m:e>
+              <m:r>
+                <w:rPr>
+                  <w:rFonts w:ascii="Cambria Math" w:hAnsi="Cambria Math" w:cstheme="minorHAnsi"/>
+                  <w:color w:val="000000"/>
+                </w:rPr>
+                <m:t>middle</m:t>
+              </m:r>
+              <m:r>
+                <m:rPr>
+                  <m:nor/>
+                </m:rPr>
+                <w:rPr>
+                  <w:rFonts w:ascii="Cambria Math" w:hAnsi="Cambria Math" w:cstheme="minorHAnsi"/>
+                  <w:color w:val="000000"/>
+                </w:rPr>
+                <m:t>_</m:t>
+              </m:r>
+              <m:r>
+                <w:rPr>
+                  <w:rFonts w:ascii="Cambria Math" w:hAnsi="Cambria Math" w:cstheme="minorHAnsi"/>
+                  <w:color w:val="000000"/>
+                </w:rPr>
+                <m:t>matrix+1,j</m:t>
+              </m:r>
+            </m:e>
+          </m:d>
+          <m:r>
+            <w:rPr>
+              <w:rFonts w:ascii="Cambria Math" w:hAnsi="Cambria Math" w:cstheme="minorHAnsi"/>
+              <w:color w:val="000000"/>
+            </w:rPr>
+            <m:t>+</m:t>
+          </m:r>
+          <m:r>
+            <w:rPr>
+              <w:rFonts w:ascii="Cambria Math" w:hAnsi="Cambria Math" w:cstheme="minorHAnsi"/>
+              <w:color w:val="000000"/>
+            </w:rPr>
+            <w:br/>
+          </m:r>
+        </m:oMath>
+        <m:oMath>
+          <m:r>
+            <w:rPr>
+              <w:rFonts w:ascii="Cambria Math" w:hAnsi="Cambria Math" w:cstheme="minorHAnsi"/>
+              <w:color w:val="000000"/>
+            </w:rPr>
+            <m:t>(number of rows of i*</m:t>
+          </m:r>
+          <m:r>
+            <w:rPr>
+              <w:rFonts w:ascii="Cambria Math" w:hAnsi="Cambria Math" w:cstheme="minorHAnsi"/>
+              <w:color w:val="000000"/>
+            </w:rPr>
+            <w:br/>
+          </m:r>
+        </m:oMath>
+        <m:oMath>
+          <m:r>
+            <w:rPr>
+              <w:rFonts w:ascii="Cambria Math" w:hAnsi="Cambria Math" w:cstheme="minorHAnsi"/>
+              <w:color w:val="000000"/>
+            </w:rPr>
+            <m:t>number of columns of middle</m:t>
+          </m:r>
+          <m:r>
+            <m:rPr>
+              <m:nor/>
+            </m:rPr>
+            <w:rPr>
+              <w:rFonts w:ascii="Cambria Math" w:hAnsi="Cambria Math" w:cstheme="minorHAnsi"/>
+              <w:color w:val="000000"/>
+            </w:rPr>
+            <m:t>_</m:t>
+          </m:r>
+          <m:r>
+            <w:rPr>
+              <w:rFonts w:ascii="Cambria Math" w:hAnsi="Cambria Math" w:cstheme="minorHAnsi"/>
+              <w:color w:val="000000"/>
+            </w:rPr>
+            <m:t>matrix*</m:t>
+          </m:r>
+          <m:r>
+            <w:rPr>
+              <w:rFonts w:ascii="Cambria Math" w:hAnsi="Cambria Math" w:cstheme="minorHAnsi"/>
+              <w:color w:val="000000"/>
+            </w:rPr>
+            <w:br/>
+          </m:r>
+        </m:oMath>
+        <m:oMath>
+          <m:r>
+            <w:rPr>
+              <w:rFonts w:ascii="Cambria Math" w:hAnsi="Cambria Math" w:cstheme="minorHAnsi"/>
+              <w:color w:val="000000"/>
+            </w:rPr>
+            <m:t>number of columns of j)</m:t>
+          </m:r>
+        </m:oMath>
+      </m:oMathPara>
+    </w:p>
+    <w:p>
+      <w:pPr>
+        <w:rPr>
+          <w:rFonts w:cstheme="minorHAnsi"/>
+        </w:rPr>
+      </w:pPr>
+    </w:p>
+    <w:p>
+      <w:pPr>
+        <w:rPr>
+          <w:rFonts w:cstheme="minorHAnsi"/>
+        </w:rPr>
+      </w:pPr>
+      <w:r>
+        <w:rPr>
+          <w:rFonts w:cstheme="minorHAnsi"/>
+        </w:rPr>
+        <w:t>Which was our recursive definition given above.</w:t>
+      </w:r>
+    </w:p>
+    <w:p>
+      <w:pPr>
+        <w:rPr>
+          <w:rFonts w:cstheme="minorHAnsi"/>
+        </w:rPr>
+      </w:pPr>
+    </w:p>
+    <w:p>
+      <w:pPr>
+        <w:rPr>
+          <w:rFonts w:cstheme="minorHAnsi"/>
+        </w:rPr>
+      </w:pPr>
+      <w:r>
+        <w:rPr>
+          <w:rFonts w:cstheme="minorHAnsi"/>
+        </w:rPr>
+        <w:t xml:space="preserve">S keeps track of the order by </w:t>
+      </w:r>
+      <w:r>
+        <w:rPr>
+          <w:rFonts w:cstheme="minorHAnsi"/>
+        </w:rPr>
+        <w:t>recording the optimal breaks in each sequence</w:t>
+      </w:r>
+      <w:r>
+        <w:rPr>
+          <w:rFonts w:cstheme="minorHAnsi"/>
+        </w:rPr>
+        <w:t>.</w:t>
+      </w:r>
+      <w:r>
+        <w:rPr>
+          <w:rFonts w:cstheme="minorHAnsi"/>
+        </w:rPr>
+        <w:t xml:space="preserve"> When you have a sequence from matrix i to matrix j broken up by </w:t>
       </w:r>
       <w:proofErr w:type="spellStart"/>
       <w:r>
         <w:rPr>
           <w:rFonts w:cstheme="minorHAnsi"/>
-          <w:color w:val="000000"/>
         </w:rPr>
         <w:t>middle_matrix</w:t>
       </w:r>
@@ -2899,623 +3474,38 @@
       <w:r>
         <w:rPr>
           <w:rFonts w:cstheme="minorHAnsi"/>
-          <w:color w:val="000000"/>
-        </w:rPr>
-        <w:t>] +</w:t>
-      </w:r>
-    </w:p>
-    <w:p>
-      <w:pPr>
-        <w:tabs>
-          <w:tab w:val="left" w:pos="692"/>
-        </w:tabs>
-        <w:autoSpaceDE w:val="0"/>
-        <w:autoSpaceDN w:val="0"/>
-        <w:adjustRightInd w:val="0"/>
-        <w:jc w:val="center"/>
+        </w:rPr>
+        <w:t xml:space="preserve">, </w:t>
+      </w:r>
+      <w:r>
         <w:rPr>
           <w:rFonts w:cstheme="minorHAnsi"/>
         </w:rPr>
-      </w:pPr>
+        <w:t>the order of the optimal orderings of the left and right sequences stay the same, so you combine their breaks</w:t>
+      </w:r>
       <w:r>
         <w:rPr>
           <w:rFonts w:cstheme="minorHAnsi"/>
-          <w:color w:val="000000"/>
-        </w:rPr>
-        <w:tab/>
+        </w:rPr>
+        <w:t>. The break that happened at the current level also needs to be accounted for, so it needs to be added to the front</w:t>
       </w:r>
       <w:r>
         <w:rPr>
           <w:rFonts w:cstheme="minorHAnsi"/>
-          <w:color w:val="000000"/>
-        </w:rPr>
-        <w:tab/>
-        <w:t xml:space="preserve">    </w:t>
+        </w:rPr>
+        <w:t xml:space="preserve"> because it is the most recent break</w:t>
       </w:r>
       <w:r>
         <w:rPr>
           <w:rFonts w:cstheme="minorHAnsi"/>
-          <w:color w:val="000000"/>
-        </w:rPr>
-        <w:t>M[</w:t>
-      </w:r>
-      <w:proofErr w:type="spellStart"/>
+        </w:rPr>
+        <w:t>.</w:t>
+      </w:r>
       <w:r>
         <w:rPr>
           <w:rFonts w:cstheme="minorHAnsi"/>
-          <w:color w:val="000000"/>
-        </w:rPr>
-        <w:t>middle_matrix</w:t>
-      </w:r>
-      <w:proofErr w:type="spellEnd"/>
-      <w:r>
-        <w:rPr>
-          <w:rFonts w:cstheme="minorHAnsi"/>
-          <w:color w:val="000000"/>
-        </w:rPr>
-        <w:t xml:space="preserve"> + </w:t>
-      </w:r>
-      <w:r>
-        <w:rPr>
-          <w:rFonts w:cstheme="minorHAnsi"/>
-          <w:color w:val="1C00CF"/>
-        </w:rPr>
-        <w:t>1</w:t>
-      </w:r>
-      <w:r>
-        <w:rPr>
-          <w:rFonts w:cstheme="minorHAnsi"/>
-          <w:color w:val="000000"/>
-        </w:rPr>
-        <w:t>][</w:t>
-      </w:r>
-      <w:r>
-        <w:rPr>
-          <w:rFonts w:cstheme="minorHAnsi"/>
-          <w:color w:val="000000"/>
-        </w:rPr>
-        <w:t>j</w:t>
-      </w:r>
-      <w:r>
-        <w:rPr>
-          <w:rFonts w:cstheme="minorHAnsi"/>
-          <w:color w:val="000000"/>
-        </w:rPr>
-        <w:t>] +</w:t>
-      </w:r>
-    </w:p>
-    <w:p>
-      <w:pPr>
-        <w:tabs>
-          <w:tab w:val="left" w:pos="692"/>
-        </w:tabs>
-        <w:autoSpaceDE w:val="0"/>
-        <w:autoSpaceDN w:val="0"/>
-        <w:adjustRightInd w:val="0"/>
-        <w:jc w:val="center"/>
-        <w:rPr>
-          <w:rFonts w:cstheme="minorHAnsi"/>
-        </w:rPr>
-      </w:pPr>
-      <w:r>
-        <w:rPr>
-          <w:rFonts w:cstheme="minorHAnsi"/>
-          <w:color w:val="000000"/>
-        </w:rPr>
-        <w:t xml:space="preserve">         </w:t>
-      </w:r>
-      <w:r>
-        <w:rPr>
-          <w:rFonts w:cstheme="minorHAnsi"/>
-          <w:color w:val="000000"/>
-        </w:rPr>
-        <w:t>(</w:t>
-      </w:r>
-      <w:r>
-        <w:rPr>
-          <w:rFonts w:cstheme="minorHAnsi"/>
-          <w:color w:val="000000"/>
-        </w:rPr>
-        <w:t xml:space="preserve">number of rows of </w:t>
-      </w:r>
-      <w:r>
-        <w:rPr>
-          <w:rFonts w:cstheme="minorHAnsi"/>
-          <w:color w:val="000000"/>
-        </w:rPr>
-        <w:t>i</w:t>
-      </w:r>
-      <w:r>
-        <w:rPr>
-          <w:rFonts w:cstheme="minorHAnsi"/>
-          <w:color w:val="000000"/>
         </w:rPr>
         <w:t xml:space="preserve"> </w:t>
-      </w:r>
-      <w:r>
-        <w:rPr>
-          <w:rFonts w:cstheme="minorHAnsi"/>
-          <w:color w:val="000000"/>
-        </w:rPr>
-        <w:t>*</w:t>
-      </w:r>
-    </w:p>
-    <w:p>
-      <w:pPr>
-        <w:tabs>
-          <w:tab w:val="left" w:pos="692"/>
-        </w:tabs>
-        <w:autoSpaceDE w:val="0"/>
-        <w:autoSpaceDN w:val="0"/>
-        <w:adjustRightInd w:val="0"/>
-        <w:jc w:val="center"/>
-        <w:rPr>
-          <w:rFonts w:cstheme="minorHAnsi"/>
-        </w:rPr>
-      </w:pPr>
-      <w:r>
-        <w:rPr>
-          <w:rFonts w:cstheme="minorHAnsi"/>
-          <w:color w:val="000000"/>
-        </w:rPr>
-        <w:t xml:space="preserve">                                        </w:t>
-      </w:r>
-      <w:r>
-        <w:rPr>
-          <w:rFonts w:cstheme="minorHAnsi"/>
-          <w:color w:val="000000"/>
-        </w:rPr>
-        <w:t xml:space="preserve">number of columns of </w:t>
-      </w:r>
-      <w:proofErr w:type="spellStart"/>
-      <w:r>
-        <w:rPr>
-          <w:rFonts w:cstheme="minorHAnsi"/>
-          <w:color w:val="000000"/>
-        </w:rPr>
-        <w:t>middle_matrix</w:t>
-      </w:r>
-      <w:proofErr w:type="spellEnd"/>
-      <w:r>
-        <w:rPr>
-          <w:rFonts w:cstheme="minorHAnsi"/>
-          <w:color w:val="000000"/>
-        </w:rPr>
-        <w:t xml:space="preserve"> </w:t>
-      </w:r>
-      <w:r>
-        <w:rPr>
-          <w:rFonts w:cstheme="minorHAnsi"/>
-          <w:color w:val="000000"/>
-        </w:rPr>
-        <w:t>*</w:t>
-      </w:r>
-    </w:p>
-    <w:p>
-      <w:pPr>
-        <w:jc w:val="center"/>
-        <w:rPr>
-          <w:rFonts w:cstheme="minorHAnsi"/>
-          <w:color w:val="000000"/>
-        </w:rPr>
-      </w:pPr>
-      <w:r>
-        <w:rPr>
-          <w:rFonts w:cstheme="minorHAnsi"/>
-          <w:color w:val="000000"/>
-        </w:rPr>
-        <w:t xml:space="preserve">            </w:t>
-      </w:r>
-      <w:r>
-        <w:rPr>
-          <w:rFonts w:cstheme="minorHAnsi"/>
-          <w:color w:val="000000"/>
-        </w:rPr>
-        <w:t xml:space="preserve">number of columns of </w:t>
-      </w:r>
-      <w:r>
-        <w:rPr>
-          <w:rFonts w:cstheme="minorHAnsi"/>
-          <w:color w:val="000000"/>
-        </w:rPr>
-        <w:t>j</w:t>
-      </w:r>
-      <w:r>
-        <w:rPr>
-          <w:rFonts w:cstheme="minorHAnsi"/>
-          <w:color w:val="000000"/>
-        </w:rPr>
-        <w:t>)</w:t>
-      </w:r>
-    </w:p>
-    <w:p>
-      <w:pPr>
-        <w:jc w:val="center"/>
-        <w:rPr>
-          <w:rFonts w:cstheme="minorHAnsi"/>
-          <w:color w:val="000000"/>
-        </w:rPr>
-      </w:pPr>
-    </w:p>
-    <w:p>
-      <w:pPr>
-        <w:jc w:val="center"/>
-        <w:rPr>
-          <w:rFonts w:cstheme="minorHAnsi"/>
-          <w:i/>
-          <w:color w:val="000000"/>
-        </w:rPr>
-      </w:pPr>
-      <w:r>
-        <w:rPr>
-          <w:rFonts w:cstheme="minorHAnsi"/>
-          <w:i/>
-          <w:color w:val="000000"/>
-        </w:rPr>
-        <w:t>(</w:t>
-      </w:r>
-      <w:r>
-        <w:rPr>
-          <w:rFonts w:cstheme="minorHAnsi"/>
-          <w:i/>
-          <w:color w:val="000000"/>
-        </w:rPr>
-        <w:t xml:space="preserve">with optimal </w:t>
-      </w:r>
-      <w:proofErr w:type="spellStart"/>
-      <w:r>
-        <w:rPr>
-          <w:rFonts w:cstheme="minorHAnsi"/>
-          <w:i/>
-          <w:color w:val="000000"/>
-        </w:rPr>
-        <w:t>middle_matrix</w:t>
-      </w:r>
-      <w:proofErr w:type="spellEnd"/>
-      <w:r>
-        <w:rPr>
-          <w:rFonts w:cstheme="minorHAnsi"/>
-          <w:i/>
-          <w:color w:val="000000"/>
-        </w:rPr>
-        <w:t>)</w:t>
-      </w:r>
-    </w:p>
-    <w:p>
-      <w:pPr>
-        <w:jc w:val="center"/>
-        <w:rPr>
-          <w:rFonts w:cstheme="minorHAnsi"/>
-        </w:rPr>
-      </w:pPr>
-    </w:p>
-    <w:p>
-      <w:pPr>
-        <w:jc w:val="center"/>
-        <w:rPr>
-          <w:rFonts w:cstheme="minorHAnsi"/>
-        </w:rPr>
-      </w:pPr>
-      <w:r>
-        <w:rPr>
-          <w:rFonts w:cstheme="minorHAnsi"/>
-        </w:rPr>
-        <w:t xml:space="preserve">= </w:t>
-      </w:r>
-      <w:r>
-        <w:rPr>
-          <w:rFonts w:cstheme="minorHAnsi"/>
-        </w:rPr>
-        <w:t xml:space="preserve">Opt(i, </w:t>
-      </w:r>
-      <w:proofErr w:type="spellStart"/>
-      <w:r>
-        <w:rPr>
-          <w:rFonts w:cstheme="minorHAnsi"/>
-        </w:rPr>
-        <w:t>middle_matrix</w:t>
-      </w:r>
-      <w:proofErr w:type="spellEnd"/>
-      <w:r>
-        <w:rPr>
-          <w:rFonts w:cstheme="minorHAnsi"/>
-        </w:rPr>
-        <w:t xml:space="preserve">) + </w:t>
-      </w:r>
-    </w:p>
-    <w:p>
-      <w:pPr>
-        <w:jc w:val="center"/>
-        <w:rPr>
-          <w:rFonts w:cstheme="minorHAnsi"/>
-        </w:rPr>
-      </w:pPr>
-      <w:r>
-        <w:rPr>
-          <w:rFonts w:cstheme="minorHAnsi"/>
-        </w:rPr>
-        <w:t xml:space="preserve">         </w:t>
-      </w:r>
-      <w:r>
-        <w:rPr>
-          <w:rFonts w:cstheme="minorHAnsi"/>
-        </w:rPr>
-        <w:t>Opt(</w:t>
-      </w:r>
-      <w:proofErr w:type="spellStart"/>
-      <w:r>
-        <w:rPr>
-          <w:rFonts w:cstheme="minorHAnsi"/>
-        </w:rPr>
-        <w:t>middle_matrix</w:t>
-      </w:r>
-      <w:proofErr w:type="spellEnd"/>
-      <w:r>
-        <w:rPr>
-          <w:rFonts w:cstheme="minorHAnsi"/>
-        </w:rPr>
-        <w:t xml:space="preserve"> + 1</w:t>
-      </w:r>
-      <w:r>
-        <w:rPr>
-          <w:rFonts w:cstheme="minorHAnsi"/>
-        </w:rPr>
-        <w:t xml:space="preserve">, j) + </w:t>
-      </w:r>
-    </w:p>
-    <w:p>
-      <w:pPr>
-        <w:tabs>
-          <w:tab w:val="left" w:pos="692"/>
-        </w:tabs>
-        <w:autoSpaceDE w:val="0"/>
-        <w:autoSpaceDN w:val="0"/>
-        <w:adjustRightInd w:val="0"/>
-        <w:jc w:val="center"/>
-        <w:rPr>
-          <w:rFonts w:cstheme="minorHAnsi"/>
-        </w:rPr>
-      </w:pPr>
-      <w:r>
-        <w:rPr>
-          <w:rFonts w:cstheme="minorHAnsi"/>
-          <w:color w:val="000000"/>
-        </w:rPr>
-        <w:t>(</w:t>
-      </w:r>
-      <w:r>
-        <w:rPr>
-          <w:rFonts w:cstheme="minorHAnsi"/>
-          <w:color w:val="000000"/>
-        </w:rPr>
-        <w:t xml:space="preserve">number of rows of </w:t>
-      </w:r>
-      <w:r>
-        <w:rPr>
-          <w:rFonts w:cstheme="minorHAnsi"/>
-          <w:color w:val="000000"/>
-        </w:rPr>
-        <w:t>i</w:t>
-      </w:r>
-      <w:r>
-        <w:rPr>
-          <w:rFonts w:cstheme="minorHAnsi"/>
-          <w:color w:val="000000"/>
-        </w:rPr>
-        <w:t xml:space="preserve"> </w:t>
-      </w:r>
-      <w:r>
-        <w:rPr>
-          <w:rFonts w:cstheme="minorHAnsi"/>
-          <w:color w:val="000000"/>
-        </w:rPr>
-        <w:t>*</w:t>
-      </w:r>
-    </w:p>
-    <w:p>
-      <w:pPr>
-        <w:tabs>
-          <w:tab w:val="left" w:pos="692"/>
-        </w:tabs>
-        <w:autoSpaceDE w:val="0"/>
-        <w:autoSpaceDN w:val="0"/>
-        <w:adjustRightInd w:val="0"/>
-        <w:jc w:val="center"/>
-        <w:rPr>
-          <w:rFonts w:cstheme="minorHAnsi"/>
-        </w:rPr>
-      </w:pPr>
-      <w:r>
-        <w:rPr>
-          <w:rFonts w:cstheme="minorHAnsi"/>
-          <w:color w:val="000000"/>
-        </w:rPr>
-        <w:t xml:space="preserve">         </w:t>
-      </w:r>
-      <w:r>
-        <w:rPr>
-          <w:rFonts w:cstheme="minorHAnsi"/>
-          <w:color w:val="000000"/>
-        </w:rPr>
-        <w:tab/>
-      </w:r>
-      <w:r>
-        <w:rPr>
-          <w:rFonts w:cstheme="minorHAnsi"/>
-          <w:color w:val="000000"/>
-        </w:rPr>
-        <w:tab/>
-      </w:r>
-      <w:r>
-        <w:rPr>
-          <w:rFonts w:cstheme="minorHAnsi"/>
-          <w:color w:val="000000"/>
-        </w:rPr>
-        <w:tab/>
-        <w:t xml:space="preserve">    </w:t>
-      </w:r>
-      <w:r>
-        <w:rPr>
-          <w:rFonts w:cstheme="minorHAnsi"/>
-          <w:color w:val="000000"/>
-        </w:rPr>
-        <w:t xml:space="preserve">number of columns of </w:t>
-      </w:r>
-      <w:proofErr w:type="spellStart"/>
-      <w:r>
-        <w:rPr>
-          <w:rFonts w:cstheme="minorHAnsi"/>
-          <w:color w:val="000000"/>
-        </w:rPr>
-        <w:t>middle_matrix</w:t>
-      </w:r>
-      <w:proofErr w:type="spellEnd"/>
-      <w:r>
-        <w:rPr>
-          <w:rFonts w:cstheme="minorHAnsi"/>
-          <w:color w:val="000000"/>
-        </w:rPr>
-        <w:t xml:space="preserve"> </w:t>
-      </w:r>
-      <w:r>
-        <w:rPr>
-          <w:rFonts w:cstheme="minorHAnsi"/>
-          <w:color w:val="000000"/>
-        </w:rPr>
-        <w:t>*</w:t>
-      </w:r>
-    </w:p>
-    <w:p>
-      <w:pPr>
-        <w:jc w:val="center"/>
-        <w:rPr>
-          <w:rFonts w:cstheme="minorHAnsi"/>
-          <w:color w:val="000000"/>
-        </w:rPr>
-      </w:pPr>
-      <w:r>
-        <w:rPr>
-          <w:rFonts w:cstheme="minorHAnsi"/>
-          <w:color w:val="000000"/>
-        </w:rPr>
-        <w:t xml:space="preserve">  </w:t>
-      </w:r>
-      <w:r>
-        <w:rPr>
-          <w:rFonts w:cstheme="minorHAnsi"/>
-          <w:color w:val="000000"/>
-        </w:rPr>
-        <w:t xml:space="preserve">number of columns of </w:t>
-      </w:r>
-      <w:r>
-        <w:rPr>
-          <w:rFonts w:cstheme="minorHAnsi"/>
-          <w:color w:val="000000"/>
-        </w:rPr>
-        <w:t>j</w:t>
-      </w:r>
-      <w:r>
-        <w:rPr>
-          <w:rFonts w:cstheme="minorHAnsi"/>
-          <w:color w:val="000000"/>
-        </w:rPr>
-        <w:t>)</w:t>
-      </w:r>
-    </w:p>
-    <w:p>
-      <w:pPr>
-        <w:rPr>
-          <w:rFonts w:cstheme="minorHAnsi"/>
-        </w:rPr>
-      </w:pPr>
-    </w:p>
-    <w:p>
-      <w:pPr>
-        <w:rPr>
-          <w:rFonts w:cstheme="minorHAnsi"/>
-        </w:rPr>
-      </w:pPr>
-      <w:r>
-        <w:rPr>
-          <w:rFonts w:cstheme="minorHAnsi"/>
-        </w:rPr>
-        <w:t>Which was our recursive definition given above.</w:t>
-      </w:r>
-    </w:p>
-    <w:p>
-      <w:pPr>
-        <w:rPr>
-          <w:rFonts w:cstheme="minorHAnsi"/>
-        </w:rPr>
-      </w:pPr>
-    </w:p>
-    <w:p>
-      <w:pPr>
-        <w:rPr>
-          <w:rFonts w:cstheme="minorHAnsi"/>
-        </w:rPr>
-      </w:pPr>
-      <w:r>
-        <w:rPr>
-          <w:rFonts w:cstheme="minorHAnsi"/>
-        </w:rPr>
-        <w:t xml:space="preserve">S keeps track of the order by </w:t>
-      </w:r>
-      <w:r>
-        <w:rPr>
-          <w:rFonts w:cstheme="minorHAnsi"/>
-        </w:rPr>
-        <w:t>recording the optimal breaks in each sequence</w:t>
-      </w:r>
-      <w:r>
-        <w:rPr>
-          <w:rFonts w:cstheme="minorHAnsi"/>
-        </w:rPr>
-        <w:t>.</w:t>
-      </w:r>
-      <w:r>
-        <w:rPr>
-          <w:rFonts w:cstheme="minorHAnsi"/>
-        </w:rPr>
-        <w:t xml:space="preserve"> When you have a sequence from matrix i to matrix j broken up by </w:t>
-      </w:r>
-      <w:proofErr w:type="spellStart"/>
-      <w:r>
-        <w:rPr>
-          <w:rFonts w:cstheme="minorHAnsi"/>
-        </w:rPr>
-        <w:t>middle_matrix</w:t>
-      </w:r>
-      <w:proofErr w:type="spellEnd"/>
-      <w:r>
-        <w:rPr>
-          <w:rFonts w:cstheme="minorHAnsi"/>
-        </w:rPr>
-        <w:t xml:space="preserve">, </w:t>
-      </w:r>
-      <w:r>
-        <w:rPr>
-          <w:rFonts w:cstheme="minorHAnsi"/>
-        </w:rPr>
-        <w:t>the order of the optimal orderings of the left and right sequences stay the same, so you combine their breaks</w:t>
-      </w:r>
-      <w:r>
-        <w:rPr>
-          <w:rFonts w:cstheme="minorHAnsi"/>
-        </w:rPr>
-        <w:t>. The break that happened at the current level also needs to be accounted for, so it needs to be added to the front</w:t>
-      </w:r>
-      <w:r>
-        <w:rPr>
-          <w:rFonts w:cstheme="minorHAnsi"/>
-        </w:rPr>
-        <w:t xml:space="preserve"> because it is the most recent break</w:t>
-      </w:r>
-      <w:r>
-        <w:rPr>
-          <w:rFonts w:cstheme="minorHAnsi"/>
-        </w:rPr>
-        <w:t>.</w:t>
       </w:r>
     </w:p>
     <w:p>
@@ -3559,10 +3549,7 @@
         <w:t xml:space="preserve"> that breaks the sequence </w:t>
       </w:r>
       <w:r>
-        <w:t>for each of those cells</w:t>
-      </w:r>
-      <w:r>
-        <w:t xml:space="preserve"> </w:t>
+        <w:t xml:space="preserve">for each of those cells </w:t>
       </w:r>
       <w:r>
         <w:t xml:space="preserve">is O(n) because you could do a linear search for a </w:t>
@@ -3578,7 +3565,6 @@
       <w:r>
         <w:t xml:space="preserve"> Altogether, it is </w:t>
       </w:r>
-      <w:bookmarkStart w:id="0" w:name="_GoBack"/>
       <w:r>
         <w:rPr>
           <w:b/>
@@ -3598,7 +3584,6 @@
         </w:rPr>
         <w:t>)</w:t>
       </w:r>
-      <w:bookmarkEnd w:id="0"/>
       <w:r>
         <w:t>.</w:t>
       </w:r>
@@ -3626,7 +3611,7 @@
     </w:rPrDefault>
     <w:pPrDefault/>
   </w:docDefaults>
-  <w:latentStyles w:defLockedState="0" w:defUIPriority="99" w:defSemiHidden="0" w:defUnhideWhenUsed="0" w:defQFormat="0" w:count="375">
+  <w:latentStyles w:defLockedState="0" w:defUIPriority="99" w:defSemiHidden="0" w:defUnhideWhenUsed="0" w:defQFormat="0" w:count="377">
     <w:lsdException w:name="Normal" w:uiPriority="0" w:qFormat="1"/>
     <w:lsdException w:name="heading 1" w:uiPriority="9" w:qFormat="1"/>
     <w:lsdException w:name="heading 2" w:semiHidden="1" w:uiPriority="9" w:unhideWhenUsed="1" w:qFormat="1"/>
@@ -3732,7 +3717,6 @@
     <w:lsdException w:name="HTML Sample" w:semiHidden="1" w:unhideWhenUsed="1"/>
     <w:lsdException w:name="HTML Typewriter" w:semiHidden="1" w:unhideWhenUsed="1"/>
     <w:lsdException w:name="HTML Variable" w:semiHidden="1" w:unhideWhenUsed="1"/>
-    <w:lsdException w:name="Normal Table" w:semiHidden="1" w:unhideWhenUsed="1"/>
     <w:lsdException w:name="annotation subject" w:semiHidden="1" w:unhideWhenUsed="1"/>
     <w:lsdException w:name="No List" w:semiHidden="1" w:unhideWhenUsed="1"/>
     <w:lsdException w:name="Outline List 1" w:semiHidden="1" w:unhideWhenUsed="1"/>
@@ -3778,11 +3762,9 @@
     <w:lsdException w:name="Table Subtle 1" w:semiHidden="1" w:unhideWhenUsed="1"/>
     <w:lsdException w:name="Table Subtle 2" w:semiHidden="1" w:unhideWhenUsed="1"/>
     <w:lsdException w:name="Table Web 1" w:semiHidden="1" w:unhideWhenUsed="1"/>
-    <w:lsdException w:name="Table Web 2" w:semiHidden="1" w:unhideWhenUsed="1"/>
     <w:lsdException w:name="Table Web 3" w:semiHidden="1" w:unhideWhenUsed="1"/>
     <w:lsdException w:name="Balloon Text" w:semiHidden="1" w:unhideWhenUsed="1"/>
     <w:lsdException w:name="Table Grid" w:uiPriority="39"/>
-    <w:lsdException w:name="Table Theme" w:semiHidden="1" w:unhideWhenUsed="1"/>
     <w:lsdException w:name="Placeholder Text" w:semiHidden="1"/>
     <w:lsdException w:name="No Spacing" w:uiPriority="1" w:qFormat="1"/>
     <w:lsdException w:name="Light Shading" w:uiPriority="60"/>
@@ -4002,6 +3984,8 @@
     <w:lsdException w:name="Smart Hyperlink" w:semiHidden="1" w:unhideWhenUsed="1"/>
     <w:lsdException w:name="Hashtag" w:semiHidden="1" w:unhideWhenUsed="1"/>
     <w:lsdException w:name="Unresolved Mention" w:semiHidden="1" w:unhideWhenUsed="1"/>
+    <w:lsdException w:name="Smart Link" w:semiHidden="1" w:unhideWhenUsed="1"/>
+    <w:lsdException w:name="Smart Link Error" w:semiHidden="1" w:unhideWhenUsed="1"/>
   </w:latentStyles>
   <w:style w:type="paragraph" w:default="1" w:styleId="Normal">
     <w:name w:val="Normal"/>

</xml_diff>